<commit_message>
Updated daily status report
</commit_message>
<xml_diff>
--- a/DailyStatus.docx
+++ b/DailyStatus.docx
@@ -1,6 +1,6 @@
 
 <file path=word/document.xml><?xml version="1.0" encoding="utf-8"?>
-<w:document xmlns:ve="http://schemas.openxmlformats.org/markup-compatibility/2006" xmlns:o="urn:schemas-microsoft-com:office:office" xmlns:r="http://schemas.openxmlformats.org/officeDocument/2006/relationships" xmlns:m="http://schemas.openxmlformats.org/officeDocument/2006/math" xmlns:v="urn:schemas-microsoft-com:vml" xmlns:wp="http://schemas.openxmlformats.org/drawingml/2006/wordprocessingDrawing" xmlns:w10="urn:schemas-microsoft-com:office:word" xmlns:w="http://schemas.openxmlformats.org/wordprocessingml/2006/main" xmlns:wne="http://schemas.microsoft.com/office/word/2006/wordml">
+<w:document xmlns:wpc="http://schemas.microsoft.com/office/word/2010/wordprocessingCanvas" xmlns:mc="http://schemas.openxmlformats.org/markup-compatibility/2006" xmlns:o="urn:schemas-microsoft-com:office:office" xmlns:r="http://schemas.openxmlformats.org/officeDocument/2006/relationships" xmlns:m="http://schemas.openxmlformats.org/officeDocument/2006/math" xmlns:v="urn:schemas-microsoft-com:vml" xmlns:wp14="http://schemas.microsoft.com/office/word/2010/wordprocessingDrawing" xmlns:wp="http://schemas.openxmlformats.org/drawingml/2006/wordprocessingDrawing" xmlns:w10="urn:schemas-microsoft-com:office:word" xmlns:w="http://schemas.openxmlformats.org/wordprocessingml/2006/main" xmlns:w14="http://schemas.microsoft.com/office/word/2010/wordml" xmlns:w15="http://schemas.microsoft.com/office/word/2012/wordml" xmlns:wpg="http://schemas.microsoft.com/office/word/2010/wordprocessingGroup" xmlns:wpi="http://schemas.microsoft.com/office/word/2010/wordprocessingInk" xmlns:wne="http://schemas.microsoft.com/office/word/2006/wordml" xmlns:wps="http://schemas.microsoft.com/office/word/2010/wordprocessingShape" mc:Ignorable="w14 w15 wp14">
   <w:body>
     <w:p>
       <w:pPr>
@@ -23,11 +23,11 @@
           <w:bottom w:w="15" w:type="dxa"/>
           <w:right w:w="15" w:type="dxa"/>
         </w:tblCellMar>
-        <w:tblLook w:val="04A0"/>
+        <w:tblLook w:val="04A0" w:firstRow="1" w:lastRow="0" w:firstColumn="1" w:lastColumn="0" w:noHBand="0" w:noVBand="1"/>
       </w:tblPr>
       <w:tblGrid>
-        <w:gridCol w:w="2332"/>
-        <w:gridCol w:w="3404"/>
+        <w:gridCol w:w="1919"/>
+        <w:gridCol w:w="6973"/>
         <w:gridCol w:w="1374"/>
         <w:gridCol w:w="901"/>
         <w:gridCol w:w="901"/>
@@ -658,7 +658,7 @@
                 <w:color w:val="333333"/>
                 <w:sz w:val="21"/>
                 <w:szCs w:val="21"/>
-                <w:lang w:eastAsia="uk-UA"/>
+                <w:lang w:val="ru-RU" w:eastAsia="uk-UA"/>
               </w:rPr>
             </w:pPr>
             <w:proofErr w:type="spellStart"/>
@@ -697,6 +697,79 @@
               </w:rPr>
               <w:t> </w:t>
             </w:r>
+            <w:r>
+              <w:rPr>
+                <w:rFonts w:ascii="Arial" w:eastAsia="Times New Roman" w:hAnsi="Arial" w:cs="Arial"/>
+                <w:color w:val="333333"/>
+                <w:sz w:val="21"/>
+                <w:szCs w:val="21"/>
+                <w:lang w:val="en-US" w:eastAsia="uk-UA"/>
+              </w:rPr>
+              <w:t xml:space="preserve">After long conversation with UI-team scrum master we finally understood what we should do with project structure after he will provide us a skeleton of our UI part of application. </w:t>
+            </w:r>
+            <w:r>
+              <w:rPr>
+                <w:rFonts w:ascii="Arial" w:eastAsia="Times New Roman" w:hAnsi="Arial" w:cs="Arial"/>
+                <w:color w:val="333333"/>
+                <w:sz w:val="21"/>
+                <w:szCs w:val="21"/>
+                <w:lang w:val="en-US" w:eastAsia="uk-UA"/>
+              </w:rPr>
+              <w:br/>
+              <w:t xml:space="preserve">A lot of theory </w:t>
+            </w:r>
+            <w:proofErr w:type="gramStart"/>
+            <w:r>
+              <w:rPr>
+                <w:rFonts w:ascii="Arial" w:eastAsia="Times New Roman" w:hAnsi="Arial" w:cs="Arial"/>
+                <w:color w:val="333333"/>
+                <w:sz w:val="21"/>
+                <w:szCs w:val="21"/>
+                <w:lang w:val="en-US" w:eastAsia="uk-UA"/>
+              </w:rPr>
+              <w:t xml:space="preserve">was </w:t>
+            </w:r>
+            <w:r>
+              <w:rPr>
+                <w:rFonts w:ascii="Arial" w:eastAsia="Times New Roman" w:hAnsi="Arial" w:cs="Arial"/>
+                <w:color w:val="333333"/>
+                <w:sz w:val="21"/>
+                <w:szCs w:val="21"/>
+                <w:lang w:val="en-US" w:eastAsia="uk-UA"/>
+              </w:rPr>
+              <w:t>read</w:t>
+            </w:r>
+            <w:proofErr w:type="gramEnd"/>
+            <w:r>
+              <w:rPr>
+                <w:rFonts w:ascii="Arial" w:eastAsia="Times New Roman" w:hAnsi="Arial" w:cs="Arial"/>
+                <w:color w:val="333333"/>
+                <w:sz w:val="21"/>
+                <w:szCs w:val="21"/>
+                <w:lang w:val="ru-RU" w:eastAsia="uk-UA"/>
+              </w:rPr>
+              <w:t xml:space="preserve"> </w:t>
+            </w:r>
+            <w:r>
+              <w:rPr>
+                <w:rFonts w:ascii="Arial" w:eastAsia="Times New Roman" w:hAnsi="Arial" w:cs="Arial"/>
+                <w:color w:val="333333"/>
+                <w:sz w:val="21"/>
+                <w:szCs w:val="21"/>
+                <w:lang w:val="en-US" w:eastAsia="uk-UA"/>
+              </w:rPr>
+              <w:t xml:space="preserve">about possibility to do this. </w:t>
+            </w:r>
+            <w:r>
+              <w:rPr>
+                <w:rFonts w:ascii="Arial" w:eastAsia="Times New Roman" w:hAnsi="Arial" w:cs="Arial"/>
+                <w:color w:val="333333"/>
+                <w:sz w:val="21"/>
+                <w:szCs w:val="21"/>
+                <w:lang w:val="ru-RU" w:eastAsia="uk-UA"/>
+              </w:rPr>
+              <w:t xml:space="preserve"> </w:t>
+            </w:r>
           </w:p>
           <w:p>
             <w:pPr>
@@ -718,7 +791,7 @@
                 <w:color w:val="333333"/>
                 <w:sz w:val="21"/>
                 <w:szCs w:val="21"/>
-                <w:lang w:eastAsia="uk-UA"/>
+                <w:lang w:val="en-US" w:eastAsia="uk-UA"/>
               </w:rPr>
             </w:pPr>
             <w:proofErr w:type="spellStart"/>
@@ -747,6 +820,101 @@
               </w:rPr>
               <w:t>:</w:t>
             </w:r>
+            <w:r>
+              <w:rPr>
+                <w:rFonts w:ascii="Arial" w:eastAsia="Times New Roman" w:hAnsi="Arial" w:cs="Arial"/>
+                <w:b/>
+                <w:bCs/>
+                <w:color w:val="333333"/>
+                <w:sz w:val="21"/>
+                <w:szCs w:val="21"/>
+                <w:lang w:val="en-US" w:eastAsia="uk-UA"/>
+              </w:rPr>
+              <w:t xml:space="preserve"> </w:t>
+            </w:r>
+            <w:r>
+              <w:rPr>
+                <w:rFonts w:ascii="Arial" w:eastAsia="Times New Roman" w:hAnsi="Arial" w:cs="Arial"/>
+                <w:bCs/>
+                <w:color w:val="333333"/>
+                <w:sz w:val="21"/>
+                <w:szCs w:val="21"/>
+                <w:lang w:val="en-US" w:eastAsia="uk-UA"/>
+              </w:rPr>
+              <w:t>Add e-mail validation</w:t>
+            </w:r>
+            <w:r>
+              <w:rPr>
+                <w:rFonts w:ascii="Arial" w:eastAsia="Times New Roman" w:hAnsi="Arial" w:cs="Arial"/>
+                <w:bCs/>
+                <w:color w:val="333333"/>
+                <w:sz w:val="21"/>
+                <w:szCs w:val="21"/>
+                <w:lang w:val="en-US" w:eastAsia="uk-UA"/>
+              </w:rPr>
+              <w:t xml:space="preserve">. </w:t>
+            </w:r>
+            <w:bookmarkStart w:id="0" w:name="_GoBack"/>
+            <w:bookmarkEnd w:id="0"/>
+            <w:r>
+              <w:rPr>
+                <w:rFonts w:ascii="Arial" w:eastAsia="Times New Roman" w:hAnsi="Arial" w:cs="Arial"/>
+                <w:bCs/>
+                <w:color w:val="333333"/>
+                <w:sz w:val="21"/>
+                <w:szCs w:val="21"/>
+                <w:lang w:val="en-US" w:eastAsia="uk-UA"/>
+              </w:rPr>
+              <w:t xml:space="preserve">Figure out with expert should it be simple </w:t>
+            </w:r>
+            <w:proofErr w:type="spellStart"/>
+            <w:r>
+              <w:rPr>
+                <w:rFonts w:ascii="Arial" w:eastAsia="Times New Roman" w:hAnsi="Arial" w:cs="Arial"/>
+                <w:bCs/>
+                <w:color w:val="333333"/>
+                <w:sz w:val="21"/>
+                <w:szCs w:val="21"/>
+                <w:lang w:val="en-US" w:eastAsia="uk-UA"/>
+              </w:rPr>
+              <w:t>reg</w:t>
+            </w:r>
+            <w:proofErr w:type="spellEnd"/>
+            <w:r>
+              <w:rPr>
+                <w:rFonts w:ascii="Arial" w:eastAsia="Times New Roman" w:hAnsi="Arial" w:cs="Arial"/>
+                <w:bCs/>
+                <w:color w:val="333333"/>
+                <w:sz w:val="21"/>
+                <w:szCs w:val="21"/>
+                <w:lang w:val="en-US" w:eastAsia="uk-UA"/>
+              </w:rPr>
+              <w:t xml:space="preserve">-ex validation or should I check if domain exists, or even if there is account with this </w:t>
+            </w:r>
+            <w:proofErr w:type="gramStart"/>
+            <w:r>
+              <w:rPr>
+                <w:rFonts w:ascii="Arial" w:eastAsia="Times New Roman" w:hAnsi="Arial" w:cs="Arial"/>
+                <w:bCs/>
+                <w:color w:val="333333"/>
+                <w:sz w:val="21"/>
+                <w:szCs w:val="21"/>
+                <w:lang w:val="en-US" w:eastAsia="uk-UA"/>
+              </w:rPr>
+              <w:t>e-mail</w:t>
+            </w:r>
+            <w:proofErr w:type="gramEnd"/>
+            <w:r>
+              <w:rPr>
+                <w:rFonts w:ascii="Arial" w:eastAsia="Times New Roman" w:hAnsi="Arial" w:cs="Arial"/>
+                <w:bCs/>
+                <w:color w:val="333333"/>
+                <w:sz w:val="21"/>
+                <w:szCs w:val="21"/>
+                <w:lang w:val="en-US" w:eastAsia="uk-UA"/>
+              </w:rPr>
+              <w:t xml:space="preserve"> address registered on this domain.</w:t>
+            </w:r>
           </w:p>
           <w:p>
             <w:pPr>
@@ -768,7 +936,7 @@
                 <w:color w:val="333333"/>
                 <w:sz w:val="21"/>
                 <w:szCs w:val="21"/>
-                <w:lang w:eastAsia="uk-UA"/>
+                <w:lang w:val="en-US" w:eastAsia="uk-UA"/>
               </w:rPr>
             </w:pPr>
             <w:proofErr w:type="spellStart"/>
@@ -796,6 +964,86 @@
                 <w:lang w:eastAsia="uk-UA"/>
               </w:rPr>
               <w:t>:</w:t>
+            </w:r>
+            <w:r>
+              <w:rPr>
+                <w:rFonts w:ascii="Arial" w:eastAsia="Times New Roman" w:hAnsi="Arial" w:cs="Arial"/>
+                <w:b/>
+                <w:bCs/>
+                <w:color w:val="333333"/>
+                <w:sz w:val="21"/>
+                <w:szCs w:val="21"/>
+                <w:lang w:val="en-US" w:eastAsia="uk-UA"/>
+              </w:rPr>
+              <w:t xml:space="preserve"> </w:t>
+            </w:r>
+            <w:r>
+              <w:rPr>
+                <w:rFonts w:ascii="Arial" w:eastAsia="Times New Roman" w:hAnsi="Arial" w:cs="Arial"/>
+                <w:bCs/>
+                <w:color w:val="333333"/>
+                <w:sz w:val="21"/>
+                <w:szCs w:val="21"/>
+                <w:lang w:val="en-US" w:eastAsia="uk-UA"/>
+              </w:rPr>
+              <w:t xml:space="preserve">After </w:t>
+            </w:r>
+            <w:r>
+              <w:rPr>
+                <w:rFonts w:ascii="Arial" w:eastAsia="Times New Roman" w:hAnsi="Arial" w:cs="Arial"/>
+                <w:bCs/>
+                <w:color w:val="333333"/>
+                <w:sz w:val="21"/>
+                <w:szCs w:val="21"/>
+                <w:lang w:val="en-US" w:eastAsia="uk-UA"/>
+              </w:rPr>
+              <w:t>5</w:t>
+            </w:r>
+            <w:r>
+              <w:rPr>
+                <w:rFonts w:ascii="Arial" w:eastAsia="Times New Roman" w:hAnsi="Arial" w:cs="Arial"/>
+                <w:bCs/>
+                <w:color w:val="333333"/>
+                <w:sz w:val="21"/>
+                <w:szCs w:val="21"/>
+                <w:lang w:val="en-US" w:eastAsia="uk-UA"/>
+              </w:rPr>
+              <w:t xml:space="preserve"> hours browsing internet think it’s not possible to find out is </w:t>
+            </w:r>
+            <w:r>
+              <w:rPr>
+                <w:rFonts w:ascii="Arial" w:eastAsia="Times New Roman" w:hAnsi="Arial" w:cs="Arial"/>
+                <w:bCs/>
+                <w:color w:val="333333"/>
+                <w:sz w:val="21"/>
+                <w:szCs w:val="21"/>
+                <w:lang w:val="en-US" w:eastAsia="uk-UA"/>
+              </w:rPr>
+              <w:t xml:space="preserve">e-mail refs real person. It’s only possible to check if domain exists and make </w:t>
+            </w:r>
+            <w:proofErr w:type="spellStart"/>
+            <w:r>
+              <w:rPr>
+                <w:rFonts w:ascii="Arial" w:eastAsia="Times New Roman" w:hAnsi="Arial" w:cs="Arial"/>
+                <w:bCs/>
+                <w:color w:val="333333"/>
+                <w:sz w:val="21"/>
+                <w:szCs w:val="21"/>
+                <w:lang w:val="en-US" w:eastAsia="uk-UA"/>
+              </w:rPr>
+              <w:t>reg</w:t>
+            </w:r>
+            <w:proofErr w:type="spellEnd"/>
+            <w:r>
+              <w:rPr>
+                <w:rFonts w:ascii="Arial" w:eastAsia="Times New Roman" w:hAnsi="Arial" w:cs="Arial"/>
+                <w:bCs/>
+                <w:color w:val="333333"/>
+                <w:sz w:val="21"/>
+                <w:szCs w:val="21"/>
+                <w:lang w:val="en-US" w:eastAsia="uk-UA"/>
+              </w:rPr>
+              <w:t>-ex validation</w:t>
             </w:r>
           </w:p>
           <w:p>
@@ -2081,6 +2329,7 @@
                 <w:szCs w:val="21"/>
                 <w:lang w:eastAsia="uk-UA"/>
               </w:rPr>
+              <w:lastRenderedPageBreak/>
               <w:t>Done</w:t>
             </w:r>
             <w:proofErr w:type="spellEnd"/>
@@ -2463,6 +2712,7 @@
                 <w:szCs w:val="21"/>
                 <w:lang w:eastAsia="uk-UA"/>
               </w:rPr>
+              <w:lastRenderedPageBreak/>
               <w:t>Volodymyr</w:t>
             </w:r>
             <w:proofErr w:type="spellEnd"/>
@@ -2599,7 +2849,6 @@
                 <w:szCs w:val="21"/>
                 <w:lang w:eastAsia="uk-UA"/>
               </w:rPr>
-              <w:lastRenderedPageBreak/>
               <w:t>Tobedone</w:t>
             </w:r>
             <w:proofErr w:type="spellEnd"/>
@@ -2718,7 +2967,6 @@
                 <w:szCs w:val="21"/>
                 <w:lang w:eastAsia="uk-UA"/>
               </w:rPr>
-              <w:lastRenderedPageBreak/>
               <w:t>Done</w:t>
             </w:r>
             <w:proofErr w:type="spellEnd"/>
@@ -2771,7 +3019,6 @@
                 <w:szCs w:val="21"/>
                 <w:lang w:eastAsia="uk-UA"/>
               </w:rPr>
-              <w:lastRenderedPageBreak/>
               <w:t>Tobedone</w:t>
             </w:r>
             <w:proofErr w:type="spellEnd"/>
@@ -3102,7 +3349,6 @@
                 <w:szCs w:val="21"/>
                 <w:lang w:eastAsia="uk-UA"/>
               </w:rPr>
-              <w:lastRenderedPageBreak/>
               <w:t>Nazar</w:t>
             </w:r>
             <w:proofErr w:type="spellEnd"/>
@@ -4343,6 +4589,7 @@
                 <w:szCs w:val="21"/>
                 <w:lang w:eastAsia="uk-UA"/>
               </w:rPr>
+              <w:lastRenderedPageBreak/>
               <w:t>Orest</w:t>
             </w:r>
             <w:proofErr w:type="spellEnd"/>
@@ -4356,8 +4603,6 @@
               </w:rPr>
               <w:t xml:space="preserve"> </w:t>
             </w:r>
-            <w:bookmarkStart w:id="0" w:name="_GoBack"/>
-            <w:bookmarkEnd w:id="0"/>
             <w:proofErr w:type="spellStart"/>
             <w:r>
               <w:rPr>
@@ -4589,7 +4834,6 @@
                 <w:szCs w:val="21"/>
                 <w:lang w:eastAsia="uk-UA"/>
               </w:rPr>
-              <w:lastRenderedPageBreak/>
               <w:t>Done</w:t>
             </w:r>
             <w:proofErr w:type="spellEnd"/>
@@ -4947,7 +5191,7 @@
 </file>
 
 <file path=word/numbering.xml><?xml version="1.0" encoding="utf-8"?>
-<w:numbering xmlns:ve="http://schemas.openxmlformats.org/markup-compatibility/2006" xmlns:o="urn:schemas-microsoft-com:office:office" xmlns:r="http://schemas.openxmlformats.org/officeDocument/2006/relationships" xmlns:m="http://schemas.openxmlformats.org/officeDocument/2006/math" xmlns:v="urn:schemas-microsoft-com:vml" xmlns:wp="http://schemas.openxmlformats.org/drawingml/2006/wordprocessingDrawing" xmlns:w10="urn:schemas-microsoft-com:office:word" xmlns:w="http://schemas.openxmlformats.org/wordprocessingml/2006/main" xmlns:wne="http://schemas.microsoft.com/office/word/2006/wordml">
+<w:numbering xmlns:wpc="http://schemas.microsoft.com/office/word/2010/wordprocessingCanvas" xmlns:mc="http://schemas.openxmlformats.org/markup-compatibility/2006" xmlns:o="urn:schemas-microsoft-com:office:office" xmlns:r="http://schemas.openxmlformats.org/officeDocument/2006/relationships" xmlns:m="http://schemas.openxmlformats.org/officeDocument/2006/math" xmlns:v="urn:schemas-microsoft-com:vml" xmlns:wp14="http://schemas.microsoft.com/office/word/2010/wordprocessingDrawing" xmlns:wp="http://schemas.openxmlformats.org/drawingml/2006/wordprocessingDrawing" xmlns:w10="urn:schemas-microsoft-com:office:word" xmlns:w="http://schemas.openxmlformats.org/wordprocessingml/2006/main" xmlns:w14="http://schemas.microsoft.com/office/word/2010/wordml" xmlns:w15="http://schemas.microsoft.com/office/word/2012/wordml" xmlns:wpg="http://schemas.microsoft.com/office/word/2010/wordprocessingGroup" xmlns:wpi="http://schemas.microsoft.com/office/word/2010/wordprocessingInk" xmlns:wne="http://schemas.microsoft.com/office/word/2006/wordml" xmlns:wps="http://schemas.microsoft.com/office/word/2010/wordprocessingShape" mc:Ignorable="w14 w15 wp14">
   <w:abstractNum w:abstractNumId="0">
     <w:nsid w:val="03167FD0"/>
     <w:multiLevelType w:val="multilevel"/>
@@ -8600,7 +8844,7 @@
 </file>
 
 <file path=word/styles.xml><?xml version="1.0" encoding="utf-8"?>
-<w:styles xmlns:r="http://schemas.openxmlformats.org/officeDocument/2006/relationships" xmlns:w="http://schemas.openxmlformats.org/wordprocessingml/2006/main">
+<w:styles xmlns:mc="http://schemas.openxmlformats.org/markup-compatibility/2006" xmlns:r="http://schemas.openxmlformats.org/officeDocument/2006/relationships" xmlns:w="http://schemas.openxmlformats.org/wordprocessingml/2006/main" xmlns:w14="http://schemas.microsoft.com/office/word/2010/wordml" xmlns:w15="http://schemas.microsoft.com/office/word/2012/wordml" mc:Ignorable="w14 w15">
   <w:docDefaults>
     <w:rPrDefault>
       <w:rPr>
@@ -8616,144 +8860,378 @@
       </w:pPr>
     </w:pPrDefault>
   </w:docDefaults>
-  <w:latentStyles w:defLockedState="0" w:defUIPriority="99" w:defSemiHidden="1" w:defUnhideWhenUsed="1" w:defQFormat="0" w:count="267">
-    <w:lsdException w:name="Normal" w:semiHidden="0" w:uiPriority="0" w:unhideWhenUsed="0" w:qFormat="1"/>
-    <w:lsdException w:name="heading 1" w:semiHidden="0" w:uiPriority="9" w:unhideWhenUsed="0" w:qFormat="1"/>
-    <w:lsdException w:name="heading 2" w:uiPriority="9" w:qFormat="1"/>
-    <w:lsdException w:name="heading 3" w:uiPriority="9" w:qFormat="1"/>
-    <w:lsdException w:name="heading 4" w:uiPriority="9" w:qFormat="1"/>
-    <w:lsdException w:name="heading 5" w:uiPriority="9" w:qFormat="1"/>
-    <w:lsdException w:name="heading 6" w:uiPriority="9" w:qFormat="1"/>
-    <w:lsdException w:name="heading 7" w:uiPriority="9" w:qFormat="1"/>
-    <w:lsdException w:name="heading 8" w:uiPriority="9" w:qFormat="1"/>
-    <w:lsdException w:name="heading 9" w:uiPriority="9" w:qFormat="1"/>
-    <w:lsdException w:name="toc 1" w:uiPriority="39"/>
-    <w:lsdException w:name="toc 2" w:uiPriority="39"/>
-    <w:lsdException w:name="toc 3" w:uiPriority="39"/>
-    <w:lsdException w:name="toc 4" w:uiPriority="39"/>
-    <w:lsdException w:name="toc 5" w:uiPriority="39"/>
-    <w:lsdException w:name="toc 6" w:uiPriority="39"/>
-    <w:lsdException w:name="toc 7" w:uiPriority="39"/>
-    <w:lsdException w:name="toc 8" w:uiPriority="39"/>
-    <w:lsdException w:name="toc 9" w:uiPriority="39"/>
-    <w:lsdException w:name="caption" w:uiPriority="35" w:qFormat="1"/>
-    <w:lsdException w:name="Title" w:semiHidden="0" w:uiPriority="10" w:unhideWhenUsed="0" w:qFormat="1"/>
-    <w:lsdException w:name="Default Paragraph Font" w:uiPriority="1"/>
-    <w:lsdException w:name="Subtitle" w:semiHidden="0" w:uiPriority="11" w:unhideWhenUsed="0" w:qFormat="1"/>
-    <w:lsdException w:name="Strong" w:semiHidden="0" w:uiPriority="22" w:unhideWhenUsed="0" w:qFormat="1"/>
-    <w:lsdException w:name="Emphasis" w:semiHidden="0" w:uiPriority="20" w:unhideWhenUsed="0" w:qFormat="1"/>
-    <w:lsdException w:name="Table Grid" w:semiHidden="0" w:uiPriority="39" w:unhideWhenUsed="0"/>
-    <w:lsdException w:name="Placeholder Text" w:unhideWhenUsed="0"/>
-    <w:lsdException w:name="No Spacing" w:semiHidden="0" w:uiPriority="1" w:unhideWhenUsed="0" w:qFormat="1"/>
-    <w:lsdException w:name="Light Shading" w:semiHidden="0" w:uiPriority="60" w:unhideWhenUsed="0"/>
-    <w:lsdException w:name="Light List" w:semiHidden="0" w:uiPriority="61" w:unhideWhenUsed="0"/>
-    <w:lsdException w:name="Light Grid" w:semiHidden="0" w:uiPriority="62" w:unhideWhenUsed="0"/>
-    <w:lsdException w:name="Medium Shading 1" w:semiHidden="0" w:uiPriority="63" w:unhideWhenUsed="0"/>
-    <w:lsdException w:name="Medium Shading 2" w:semiHidden="0" w:uiPriority="64" w:unhideWhenUsed="0"/>
-    <w:lsdException w:name="Medium List 1" w:semiHidden="0" w:uiPriority="65" w:unhideWhenUsed="0"/>
-    <w:lsdException w:name="Medium List 2" w:semiHidden="0" w:uiPriority="66" w:unhideWhenUsed="0"/>
-    <w:lsdException w:name="Medium Grid 1" w:semiHidden="0" w:uiPriority="67" w:unhideWhenUsed="0"/>
-    <w:lsdException w:name="Medium Grid 2" w:semiHidden="0" w:uiPriority="68" w:unhideWhenUsed="0"/>
-    <w:lsdException w:name="Medium Grid 3" w:semiHidden="0" w:uiPriority="69" w:unhideWhenUsed="0"/>
-    <w:lsdException w:name="Dark List" w:semiHidden="0" w:uiPriority="70" w:unhideWhenUsed="0"/>
-    <w:lsdException w:name="Colorful Shading" w:semiHidden="0" w:uiPriority="71" w:unhideWhenUsed="0"/>
-    <w:lsdException w:name="Colorful List" w:semiHidden="0" w:uiPriority="72" w:unhideWhenUsed="0"/>
-    <w:lsdException w:name="Colorful Grid" w:semiHidden="0" w:uiPriority="73" w:unhideWhenUsed="0"/>
-    <w:lsdException w:name="Light Shading Accent 1" w:semiHidden="0" w:uiPriority="60" w:unhideWhenUsed="0"/>
-    <w:lsdException w:name="Light List Accent 1" w:semiHidden="0" w:uiPriority="61" w:unhideWhenUsed="0"/>
-    <w:lsdException w:name="Light Grid Accent 1" w:semiHidden="0" w:uiPriority="62" w:unhideWhenUsed="0"/>
-    <w:lsdException w:name="Medium Shading 1 Accent 1" w:semiHidden="0" w:uiPriority="63" w:unhideWhenUsed="0"/>
-    <w:lsdException w:name="Medium Shading 2 Accent 1" w:semiHidden="0" w:uiPriority="64" w:unhideWhenUsed="0"/>
-    <w:lsdException w:name="Medium List 1 Accent 1" w:semiHidden="0" w:uiPriority="65" w:unhideWhenUsed="0"/>
-    <w:lsdException w:name="Revision" w:unhideWhenUsed="0"/>
-    <w:lsdException w:name="List Paragraph" w:semiHidden="0" w:uiPriority="34" w:unhideWhenUsed="0" w:qFormat="1"/>
-    <w:lsdException w:name="Quote" w:semiHidden="0" w:uiPriority="29" w:unhideWhenUsed="0" w:qFormat="1"/>
-    <w:lsdException w:name="Intense Quote" w:semiHidden="0" w:uiPriority="30" w:unhideWhenUsed="0" w:qFormat="1"/>
-    <w:lsdException w:name="Medium List 2 Accent 1" w:semiHidden="0" w:uiPriority="66" w:unhideWhenUsed="0"/>
-    <w:lsdException w:name="Medium Grid 1 Accent 1" w:semiHidden="0" w:uiPriority="67" w:unhideWhenUsed="0"/>
-    <w:lsdException w:name="Medium Grid 2 Accent 1" w:semiHidden="0" w:uiPriority="68" w:unhideWhenUsed="0"/>
-    <w:lsdException w:name="Medium Grid 3 Accent 1" w:semiHidden="0" w:uiPriority="69" w:unhideWhenUsed="0"/>
-    <w:lsdException w:name="Dark List Accent 1" w:semiHidden="0" w:uiPriority="70" w:unhideWhenUsed="0"/>
-    <w:lsdException w:name="Colorful Shading Accent 1" w:semiHidden="0" w:uiPriority="71" w:unhideWhenUsed="0"/>
-    <w:lsdException w:name="Colorful List Accent 1" w:semiHidden="0" w:uiPriority="72" w:unhideWhenUsed="0"/>
-    <w:lsdException w:name="Colorful Grid Accent 1" w:semiHidden="0" w:uiPriority="73" w:unhideWhenUsed="0"/>
-    <w:lsdException w:name="Light Shading Accent 2" w:semiHidden="0" w:uiPriority="60" w:unhideWhenUsed="0"/>
-    <w:lsdException w:name="Light List Accent 2" w:semiHidden="0" w:uiPriority="61" w:unhideWhenUsed="0"/>
-    <w:lsdException w:name="Light Grid Accent 2" w:semiHidden="0" w:uiPriority="62" w:unhideWhenUsed="0"/>
-    <w:lsdException w:name="Medium Shading 1 Accent 2" w:semiHidden="0" w:uiPriority="63" w:unhideWhenUsed="0"/>
-    <w:lsdException w:name="Medium Shading 2 Accent 2" w:semiHidden="0" w:uiPriority="64" w:unhideWhenUsed="0"/>
-    <w:lsdException w:name="Medium List 1 Accent 2" w:semiHidden="0" w:uiPriority="65" w:unhideWhenUsed="0"/>
-    <w:lsdException w:name="Medium List 2 Accent 2" w:semiHidden="0" w:uiPriority="66" w:unhideWhenUsed="0"/>
-    <w:lsdException w:name="Medium Grid 1 Accent 2" w:semiHidden="0" w:uiPriority="67" w:unhideWhenUsed="0"/>
-    <w:lsdException w:name="Medium Grid 2 Accent 2" w:semiHidden="0" w:uiPriority="68" w:unhideWhenUsed="0"/>
-    <w:lsdException w:name="Medium Grid 3 Accent 2" w:semiHidden="0" w:uiPriority="69" w:unhideWhenUsed="0"/>
-    <w:lsdException w:name="Dark List Accent 2" w:semiHidden="0" w:uiPriority="70" w:unhideWhenUsed="0"/>
-    <w:lsdException w:name="Colorful Shading Accent 2" w:semiHidden="0" w:uiPriority="71" w:unhideWhenUsed="0"/>
-    <w:lsdException w:name="Colorful List Accent 2" w:semiHidden="0" w:uiPriority="72" w:unhideWhenUsed="0"/>
-    <w:lsdException w:name="Colorful Grid Accent 2" w:semiHidden="0" w:uiPriority="73" w:unhideWhenUsed="0"/>
-    <w:lsdException w:name="Light Shading Accent 3" w:semiHidden="0" w:uiPriority="60" w:unhideWhenUsed="0"/>
-    <w:lsdException w:name="Light List Accent 3" w:semiHidden="0" w:uiPriority="61" w:unhideWhenUsed="0"/>
-    <w:lsdException w:name="Light Grid Accent 3" w:semiHidden="0" w:uiPriority="62" w:unhideWhenUsed="0"/>
-    <w:lsdException w:name="Medium Shading 1 Accent 3" w:semiHidden="0" w:uiPriority="63" w:unhideWhenUsed="0"/>
-    <w:lsdException w:name="Medium Shading 2 Accent 3" w:semiHidden="0" w:uiPriority="64" w:unhideWhenUsed="0"/>
-    <w:lsdException w:name="Medium List 1 Accent 3" w:semiHidden="0" w:uiPriority="65" w:unhideWhenUsed="0"/>
-    <w:lsdException w:name="Medium List 2 Accent 3" w:semiHidden="0" w:uiPriority="66" w:unhideWhenUsed="0"/>
-    <w:lsdException w:name="Medium Grid 1 Accent 3" w:semiHidden="0" w:uiPriority="67" w:unhideWhenUsed="0"/>
-    <w:lsdException w:name="Medium Grid 2 Accent 3" w:semiHidden="0" w:uiPriority="68" w:unhideWhenUsed="0"/>
-    <w:lsdException w:name="Medium Grid 3 Accent 3" w:semiHidden="0" w:uiPriority="69" w:unhideWhenUsed="0"/>
-    <w:lsdException w:name="Dark List Accent 3" w:semiHidden="0" w:uiPriority="70" w:unhideWhenUsed="0"/>
-    <w:lsdException w:name="Colorful Shading Accent 3" w:semiHidden="0" w:uiPriority="71" w:unhideWhenUsed="0"/>
-    <w:lsdException w:name="Colorful List Accent 3" w:semiHidden="0" w:uiPriority="72" w:unhideWhenUsed="0"/>
-    <w:lsdException w:name="Colorful Grid Accent 3" w:semiHidden="0" w:uiPriority="73" w:unhideWhenUsed="0"/>
-    <w:lsdException w:name="Light Shading Accent 4" w:semiHidden="0" w:uiPriority="60" w:unhideWhenUsed="0"/>
-    <w:lsdException w:name="Light List Accent 4" w:semiHidden="0" w:uiPriority="61" w:unhideWhenUsed="0"/>
-    <w:lsdException w:name="Light Grid Accent 4" w:semiHidden="0" w:uiPriority="62" w:unhideWhenUsed="0"/>
-    <w:lsdException w:name="Medium Shading 1 Accent 4" w:semiHidden="0" w:uiPriority="63" w:unhideWhenUsed="0"/>
-    <w:lsdException w:name="Medium Shading 2 Accent 4" w:semiHidden="0" w:uiPriority="64" w:unhideWhenUsed="0"/>
-    <w:lsdException w:name="Medium List 1 Accent 4" w:semiHidden="0" w:uiPriority="65" w:unhideWhenUsed="0"/>
-    <w:lsdException w:name="Medium List 2 Accent 4" w:semiHidden="0" w:uiPriority="66" w:unhideWhenUsed="0"/>
-    <w:lsdException w:name="Medium Grid 1 Accent 4" w:semiHidden="0" w:uiPriority="67" w:unhideWhenUsed="0"/>
-    <w:lsdException w:name="Medium Grid 2 Accent 4" w:semiHidden="0" w:uiPriority="68" w:unhideWhenUsed="0"/>
-    <w:lsdException w:name="Medium Grid 3 Accent 4" w:semiHidden="0" w:uiPriority="69" w:unhideWhenUsed="0"/>
-    <w:lsdException w:name="Dark List Accent 4" w:semiHidden="0" w:uiPriority="70" w:unhideWhenUsed="0"/>
-    <w:lsdException w:name="Colorful Shading Accent 4" w:semiHidden="0" w:uiPriority="71" w:unhideWhenUsed="0"/>
-    <w:lsdException w:name="Colorful List Accent 4" w:semiHidden="0" w:uiPriority="72" w:unhideWhenUsed="0"/>
-    <w:lsdException w:name="Colorful Grid Accent 4" w:semiHidden="0" w:uiPriority="73" w:unhideWhenUsed="0"/>
-    <w:lsdException w:name="Light Shading Accent 5" w:semiHidden="0" w:uiPriority="60" w:unhideWhenUsed="0"/>
-    <w:lsdException w:name="Light List Accent 5" w:semiHidden="0" w:uiPriority="61" w:unhideWhenUsed="0"/>
-    <w:lsdException w:name="Light Grid Accent 5" w:semiHidden="0" w:uiPriority="62" w:unhideWhenUsed="0"/>
-    <w:lsdException w:name="Medium Shading 1 Accent 5" w:semiHidden="0" w:uiPriority="63" w:unhideWhenUsed="0"/>
-    <w:lsdException w:name="Medium Shading 2 Accent 5" w:semiHidden="0" w:uiPriority="64" w:unhideWhenUsed="0"/>
-    <w:lsdException w:name="Medium List 1 Accent 5" w:semiHidden="0" w:uiPriority="65" w:unhideWhenUsed="0"/>
-    <w:lsdException w:name="Medium List 2 Accent 5" w:semiHidden="0" w:uiPriority="66" w:unhideWhenUsed="0"/>
-    <w:lsdException w:name="Medium Grid 1 Accent 5" w:semiHidden="0" w:uiPriority="67" w:unhideWhenUsed="0"/>
-    <w:lsdException w:name="Medium Grid 2 Accent 5" w:semiHidden="0" w:uiPriority="68" w:unhideWhenUsed="0"/>
-    <w:lsdException w:name="Medium Grid 3 Accent 5" w:semiHidden="0" w:uiPriority="69" w:unhideWhenUsed="0"/>
-    <w:lsdException w:name="Dark List Accent 5" w:semiHidden="0" w:uiPriority="70" w:unhideWhenUsed="0"/>
-    <w:lsdException w:name="Colorful Shading Accent 5" w:semiHidden="0" w:uiPriority="71" w:unhideWhenUsed="0"/>
-    <w:lsdException w:name="Colorful List Accent 5" w:semiHidden="0" w:uiPriority="72" w:unhideWhenUsed="0"/>
-    <w:lsdException w:name="Colorful Grid Accent 5" w:semiHidden="0" w:uiPriority="73" w:unhideWhenUsed="0"/>
-    <w:lsdException w:name="Light Shading Accent 6" w:semiHidden="0" w:uiPriority="60" w:unhideWhenUsed="0"/>
-    <w:lsdException w:name="Light List Accent 6" w:semiHidden="0" w:uiPriority="61" w:unhideWhenUsed="0"/>
-    <w:lsdException w:name="Light Grid Accent 6" w:semiHidden="0" w:uiPriority="62" w:unhideWhenUsed="0"/>
-    <w:lsdException w:name="Medium Shading 1 Accent 6" w:semiHidden="0" w:uiPriority="63" w:unhideWhenUsed="0"/>
-    <w:lsdException w:name="Medium Shading 2 Accent 6" w:semiHidden="0" w:uiPriority="64" w:unhideWhenUsed="0"/>
-    <w:lsdException w:name="Medium List 1 Accent 6" w:semiHidden="0" w:uiPriority="65" w:unhideWhenUsed="0"/>
-    <w:lsdException w:name="Medium List 2 Accent 6" w:semiHidden="0" w:uiPriority="66" w:unhideWhenUsed="0"/>
-    <w:lsdException w:name="Medium Grid 1 Accent 6" w:semiHidden="0" w:uiPriority="67" w:unhideWhenUsed="0"/>
-    <w:lsdException w:name="Medium Grid 2 Accent 6" w:semiHidden="0" w:uiPriority="68" w:unhideWhenUsed="0"/>
-    <w:lsdException w:name="Medium Grid 3 Accent 6" w:semiHidden="0" w:uiPriority="69" w:unhideWhenUsed="0"/>
-    <w:lsdException w:name="Dark List Accent 6" w:semiHidden="0" w:uiPriority="70" w:unhideWhenUsed="0"/>
-    <w:lsdException w:name="Colorful Shading Accent 6" w:semiHidden="0" w:uiPriority="71" w:unhideWhenUsed="0"/>
-    <w:lsdException w:name="Colorful List Accent 6" w:semiHidden="0" w:uiPriority="72" w:unhideWhenUsed="0"/>
-    <w:lsdException w:name="Colorful Grid Accent 6" w:semiHidden="0" w:uiPriority="73" w:unhideWhenUsed="0"/>
-    <w:lsdException w:name="Subtle Emphasis" w:semiHidden="0" w:uiPriority="19" w:unhideWhenUsed="0" w:qFormat="1"/>
-    <w:lsdException w:name="Intense Emphasis" w:semiHidden="0" w:uiPriority="21" w:unhideWhenUsed="0" w:qFormat="1"/>
-    <w:lsdException w:name="Subtle Reference" w:semiHidden="0" w:uiPriority="31" w:unhideWhenUsed="0" w:qFormat="1"/>
-    <w:lsdException w:name="Intense Reference" w:semiHidden="0" w:uiPriority="32" w:unhideWhenUsed="0" w:qFormat="1"/>
-    <w:lsdException w:name="Book Title" w:semiHidden="0" w:uiPriority="33" w:unhideWhenUsed="0" w:qFormat="1"/>
-    <w:lsdException w:name="Bibliography" w:uiPriority="37"/>
-    <w:lsdException w:name="TOC Heading" w:uiPriority="39" w:qFormat="1"/>
+  <w:latentStyles w:defLockedState="0" w:defUIPriority="99" w:defSemiHidden="0" w:defUnhideWhenUsed="0" w:defQFormat="0" w:count="371">
+    <w:lsdException w:name="Normal" w:uiPriority="0" w:qFormat="1"/>
+    <w:lsdException w:name="heading 1" w:uiPriority="9" w:qFormat="1"/>
+    <w:lsdException w:name="heading 2" w:semiHidden="1" w:uiPriority="9" w:unhideWhenUsed="1" w:qFormat="1"/>
+    <w:lsdException w:name="heading 3" w:semiHidden="1" w:uiPriority="9" w:unhideWhenUsed="1" w:qFormat="1"/>
+    <w:lsdException w:name="heading 4" w:semiHidden="1" w:uiPriority="9" w:unhideWhenUsed="1" w:qFormat="1"/>
+    <w:lsdException w:name="heading 5" w:semiHidden="1" w:uiPriority="9" w:unhideWhenUsed="1" w:qFormat="1"/>
+    <w:lsdException w:name="heading 6" w:semiHidden="1" w:uiPriority="9" w:unhideWhenUsed="1" w:qFormat="1"/>
+    <w:lsdException w:name="heading 7" w:semiHidden="1" w:uiPriority="9" w:unhideWhenUsed="1" w:qFormat="1"/>
+    <w:lsdException w:name="heading 8" w:semiHidden="1" w:uiPriority="9" w:unhideWhenUsed="1" w:qFormat="1"/>
+    <w:lsdException w:name="heading 9" w:semiHidden="1" w:uiPriority="9" w:unhideWhenUsed="1" w:qFormat="1"/>
+    <w:lsdException w:name="index 1" w:semiHidden="1" w:unhideWhenUsed="1"/>
+    <w:lsdException w:name="index 2" w:semiHidden="1" w:unhideWhenUsed="1"/>
+    <w:lsdException w:name="index 3" w:semiHidden="1" w:unhideWhenUsed="1"/>
+    <w:lsdException w:name="index 4" w:semiHidden="1" w:unhideWhenUsed="1"/>
+    <w:lsdException w:name="index 5" w:semiHidden="1" w:unhideWhenUsed="1"/>
+    <w:lsdException w:name="index 6" w:semiHidden="1" w:unhideWhenUsed="1"/>
+    <w:lsdException w:name="index 7" w:semiHidden="1" w:unhideWhenUsed="1"/>
+    <w:lsdException w:name="index 8" w:semiHidden="1" w:unhideWhenUsed="1"/>
+    <w:lsdException w:name="index 9" w:semiHidden="1" w:unhideWhenUsed="1"/>
+    <w:lsdException w:name="toc 1" w:semiHidden="1" w:uiPriority="39" w:unhideWhenUsed="1"/>
+    <w:lsdException w:name="toc 2" w:semiHidden="1" w:uiPriority="39" w:unhideWhenUsed="1"/>
+    <w:lsdException w:name="toc 3" w:semiHidden="1" w:uiPriority="39" w:unhideWhenUsed="1"/>
+    <w:lsdException w:name="toc 4" w:semiHidden="1" w:uiPriority="39" w:unhideWhenUsed="1"/>
+    <w:lsdException w:name="toc 5" w:semiHidden="1" w:uiPriority="39" w:unhideWhenUsed="1"/>
+    <w:lsdException w:name="toc 6" w:semiHidden="1" w:uiPriority="39" w:unhideWhenUsed="1"/>
+    <w:lsdException w:name="toc 7" w:semiHidden="1" w:uiPriority="39" w:unhideWhenUsed="1"/>
+    <w:lsdException w:name="toc 8" w:semiHidden="1" w:uiPriority="39" w:unhideWhenUsed="1"/>
+    <w:lsdException w:name="toc 9" w:semiHidden="1" w:uiPriority="39" w:unhideWhenUsed="1"/>
+    <w:lsdException w:name="Normal Indent" w:semiHidden="1" w:unhideWhenUsed="1"/>
+    <w:lsdException w:name="footnote text" w:semiHidden="1" w:unhideWhenUsed="1"/>
+    <w:lsdException w:name="annotation text" w:semiHidden="1" w:unhideWhenUsed="1"/>
+    <w:lsdException w:name="header" w:semiHidden="1" w:unhideWhenUsed="1"/>
+    <w:lsdException w:name="footer" w:semiHidden="1" w:unhideWhenUsed="1"/>
+    <w:lsdException w:name="index heading" w:semiHidden="1" w:unhideWhenUsed="1"/>
+    <w:lsdException w:name="caption" w:semiHidden="1" w:uiPriority="35" w:unhideWhenUsed="1" w:qFormat="1"/>
+    <w:lsdException w:name="table of figures" w:semiHidden="1" w:unhideWhenUsed="1"/>
+    <w:lsdException w:name="envelope address" w:semiHidden="1" w:unhideWhenUsed="1"/>
+    <w:lsdException w:name="envelope return" w:semiHidden="1" w:unhideWhenUsed="1"/>
+    <w:lsdException w:name="footnote reference" w:semiHidden="1" w:unhideWhenUsed="1"/>
+    <w:lsdException w:name="annotation reference" w:semiHidden="1" w:unhideWhenUsed="1"/>
+    <w:lsdException w:name="line number" w:semiHidden="1" w:unhideWhenUsed="1"/>
+    <w:lsdException w:name="page number" w:semiHidden="1" w:unhideWhenUsed="1"/>
+    <w:lsdException w:name="endnote reference" w:semiHidden="1" w:unhideWhenUsed="1"/>
+    <w:lsdException w:name="endnote text" w:semiHidden="1" w:unhideWhenUsed="1"/>
+    <w:lsdException w:name="table of authorities" w:semiHidden="1" w:unhideWhenUsed="1"/>
+    <w:lsdException w:name="macro" w:semiHidden="1" w:unhideWhenUsed="1"/>
+    <w:lsdException w:name="toa heading" w:semiHidden="1" w:unhideWhenUsed="1"/>
+    <w:lsdException w:name="List" w:semiHidden="1" w:unhideWhenUsed="1"/>
+    <w:lsdException w:name="List Bullet" w:semiHidden="1" w:unhideWhenUsed="1"/>
+    <w:lsdException w:name="List Number" w:semiHidden="1" w:unhideWhenUsed="1"/>
+    <w:lsdException w:name="List 2" w:semiHidden="1" w:unhideWhenUsed="1"/>
+    <w:lsdException w:name="List 3" w:semiHidden="1" w:unhideWhenUsed="1"/>
+    <w:lsdException w:name="List 4" w:semiHidden="1" w:unhideWhenUsed="1"/>
+    <w:lsdException w:name="List 5" w:semiHidden="1" w:unhideWhenUsed="1"/>
+    <w:lsdException w:name="List Bullet 2" w:semiHidden="1" w:unhideWhenUsed="1"/>
+    <w:lsdException w:name="List Bullet 3" w:semiHidden="1" w:unhideWhenUsed="1"/>
+    <w:lsdException w:name="List Bullet 4" w:semiHidden="1" w:unhideWhenUsed="1"/>
+    <w:lsdException w:name="List Bullet 5" w:semiHidden="1" w:unhideWhenUsed="1"/>
+    <w:lsdException w:name="List Number 2" w:semiHidden="1" w:unhideWhenUsed="1"/>
+    <w:lsdException w:name="List Number 3" w:semiHidden="1" w:unhideWhenUsed="1"/>
+    <w:lsdException w:name="List Number 4" w:semiHidden="1" w:unhideWhenUsed="1"/>
+    <w:lsdException w:name="List Number 5" w:semiHidden="1" w:unhideWhenUsed="1"/>
+    <w:lsdException w:name="Title" w:uiPriority="10" w:qFormat="1"/>
+    <w:lsdException w:name="Closing" w:semiHidden="1" w:unhideWhenUsed="1"/>
+    <w:lsdException w:name="Signature" w:semiHidden="1" w:unhideWhenUsed="1"/>
+    <w:lsdException w:name="Default Paragraph Font" w:semiHidden="1" w:uiPriority="1" w:unhideWhenUsed="1"/>
+    <w:lsdException w:name="Body Text" w:semiHidden="1" w:unhideWhenUsed="1"/>
+    <w:lsdException w:name="Body Text Indent" w:semiHidden="1" w:unhideWhenUsed="1"/>
+    <w:lsdException w:name="List Continue" w:semiHidden="1" w:unhideWhenUsed="1"/>
+    <w:lsdException w:name="List Continue 2" w:semiHidden="1" w:unhideWhenUsed="1"/>
+    <w:lsdException w:name="List Continue 3" w:semiHidden="1" w:unhideWhenUsed="1"/>
+    <w:lsdException w:name="List Continue 4" w:semiHidden="1" w:unhideWhenUsed="1"/>
+    <w:lsdException w:name="List Continue 5" w:semiHidden="1" w:unhideWhenUsed="1"/>
+    <w:lsdException w:name="Message Header" w:semiHidden="1" w:unhideWhenUsed="1"/>
+    <w:lsdException w:name="Subtitle" w:uiPriority="11" w:qFormat="1"/>
+    <w:lsdException w:name="Salutation" w:semiHidden="1" w:unhideWhenUsed="1"/>
+    <w:lsdException w:name="Date" w:semiHidden="1" w:unhideWhenUsed="1"/>
+    <w:lsdException w:name="Body Text First Indent" w:semiHidden="1" w:unhideWhenUsed="1"/>
+    <w:lsdException w:name="Body Text First Indent 2" w:semiHidden="1" w:unhideWhenUsed="1"/>
+    <w:lsdException w:name="Note Heading" w:semiHidden="1" w:unhideWhenUsed="1"/>
+    <w:lsdException w:name="Body Text 2" w:semiHidden="1" w:unhideWhenUsed="1"/>
+    <w:lsdException w:name="Body Text 3" w:semiHidden="1" w:unhideWhenUsed="1"/>
+    <w:lsdException w:name="Body Text Indent 2" w:semiHidden="1" w:unhideWhenUsed="1"/>
+    <w:lsdException w:name="Body Text Indent 3" w:semiHidden="1" w:unhideWhenUsed="1"/>
+    <w:lsdException w:name="Block Text" w:semiHidden="1" w:unhideWhenUsed="1"/>
+    <w:lsdException w:name="Hyperlink" w:semiHidden="1" w:unhideWhenUsed="1"/>
+    <w:lsdException w:name="FollowedHyperlink" w:semiHidden="1" w:unhideWhenUsed="1"/>
+    <w:lsdException w:name="Strong" w:uiPriority="22" w:qFormat="1"/>
+    <w:lsdException w:name="Emphasis" w:uiPriority="20" w:qFormat="1"/>
+    <w:lsdException w:name="Document Map" w:semiHidden="1" w:unhideWhenUsed="1"/>
+    <w:lsdException w:name="Plain Text" w:semiHidden="1" w:unhideWhenUsed="1"/>
+    <w:lsdException w:name="E-mail Signature" w:semiHidden="1" w:unhideWhenUsed="1"/>
+    <w:lsdException w:name="HTML Top of Form" w:semiHidden="1" w:unhideWhenUsed="1"/>
+    <w:lsdException w:name="HTML Bottom of Form" w:semiHidden="1" w:unhideWhenUsed="1"/>
+    <w:lsdException w:name="Normal (Web)" w:semiHidden="1" w:unhideWhenUsed="1"/>
+    <w:lsdException w:name="HTML Acronym" w:semiHidden="1" w:unhideWhenUsed="1"/>
+    <w:lsdException w:name="HTML Address" w:semiHidden="1" w:unhideWhenUsed="1"/>
+    <w:lsdException w:name="HTML Cite" w:semiHidden="1" w:unhideWhenUsed="1"/>
+    <w:lsdException w:name="HTML Code" w:semiHidden="1" w:unhideWhenUsed="1"/>
+    <w:lsdException w:name="HTML Definition" w:semiHidden="1" w:unhideWhenUsed="1"/>
+    <w:lsdException w:name="HTML Keyboard" w:semiHidden="1" w:unhideWhenUsed="1"/>
+    <w:lsdException w:name="HTML Preformatted" w:semiHidden="1" w:unhideWhenUsed="1"/>
+    <w:lsdException w:name="HTML Sample" w:semiHidden="1" w:unhideWhenUsed="1"/>
+    <w:lsdException w:name="HTML Typewriter" w:semiHidden="1" w:unhideWhenUsed="1"/>
+    <w:lsdException w:name="HTML Variable" w:semiHidden="1" w:unhideWhenUsed="1"/>
+    <w:lsdException w:name="Normal Table" w:semiHidden="1" w:unhideWhenUsed="1"/>
+    <w:lsdException w:name="annotation subject" w:semiHidden="1" w:unhideWhenUsed="1"/>
+    <w:lsdException w:name="No List" w:semiHidden="1" w:unhideWhenUsed="1"/>
+    <w:lsdException w:name="Outline List 1" w:semiHidden="1" w:unhideWhenUsed="1"/>
+    <w:lsdException w:name="Outline List 2" w:semiHidden="1" w:unhideWhenUsed="1"/>
+    <w:lsdException w:name="Outline List 3" w:semiHidden="1" w:unhideWhenUsed="1"/>
+    <w:lsdException w:name="Table Simple 1" w:semiHidden="1" w:unhideWhenUsed="1"/>
+    <w:lsdException w:name="Table Simple 2" w:semiHidden="1" w:unhideWhenUsed="1"/>
+    <w:lsdException w:name="Table Simple 3" w:semiHidden="1" w:unhideWhenUsed="1"/>
+    <w:lsdException w:name="Table Classic 1" w:semiHidden="1" w:unhideWhenUsed="1"/>
+    <w:lsdException w:name="Table Classic 2" w:semiHidden="1" w:unhideWhenUsed="1"/>
+    <w:lsdException w:name="Table Classic 3" w:semiHidden="1" w:unhideWhenUsed="1"/>
+    <w:lsdException w:name="Table Classic 4" w:semiHidden="1" w:unhideWhenUsed="1"/>
+    <w:lsdException w:name="Table Colorful 1" w:semiHidden="1" w:unhideWhenUsed="1"/>
+    <w:lsdException w:name="Table Colorful 2" w:semiHidden="1" w:unhideWhenUsed="1"/>
+    <w:lsdException w:name="Table Colorful 3" w:semiHidden="1" w:unhideWhenUsed="1"/>
+    <w:lsdException w:name="Table Columns 1" w:semiHidden="1" w:unhideWhenUsed="1"/>
+    <w:lsdException w:name="Table Columns 2" w:semiHidden="1" w:unhideWhenUsed="1"/>
+    <w:lsdException w:name="Table Columns 3" w:semiHidden="1" w:unhideWhenUsed="1"/>
+    <w:lsdException w:name="Table Columns 4" w:semiHidden="1" w:unhideWhenUsed="1"/>
+    <w:lsdException w:name="Table Columns 5" w:semiHidden="1" w:unhideWhenUsed="1"/>
+    <w:lsdException w:name="Table Grid 1" w:semiHidden="1" w:unhideWhenUsed="1"/>
+    <w:lsdException w:name="Table Grid 2" w:semiHidden="1" w:unhideWhenUsed="1"/>
+    <w:lsdException w:name="Table Grid 3" w:semiHidden="1" w:unhideWhenUsed="1"/>
+    <w:lsdException w:name="Table Grid 4" w:semiHidden="1" w:unhideWhenUsed="1"/>
+    <w:lsdException w:name="Table Grid 5" w:semiHidden="1" w:unhideWhenUsed="1"/>
+    <w:lsdException w:name="Table Grid 6" w:semiHidden="1" w:unhideWhenUsed="1"/>
+    <w:lsdException w:name="Table Grid 7" w:semiHidden="1" w:unhideWhenUsed="1"/>
+    <w:lsdException w:name="Table Grid 8" w:semiHidden="1" w:unhideWhenUsed="1"/>
+    <w:lsdException w:name="Table List 1" w:semiHidden="1" w:unhideWhenUsed="1"/>
+    <w:lsdException w:name="Table List 2" w:semiHidden="1" w:unhideWhenUsed="1"/>
+    <w:lsdException w:name="Table List 3" w:semiHidden="1" w:unhideWhenUsed="1"/>
+    <w:lsdException w:name="Table List 4" w:semiHidden="1" w:unhideWhenUsed="1"/>
+    <w:lsdException w:name="Table List 5" w:semiHidden="1" w:unhideWhenUsed="1"/>
+    <w:lsdException w:name="Table List 6" w:semiHidden="1" w:unhideWhenUsed="1"/>
+    <w:lsdException w:name="Table List 7" w:semiHidden="1" w:unhideWhenUsed="1"/>
+    <w:lsdException w:name="Table List 8" w:semiHidden="1" w:unhideWhenUsed="1"/>
+    <w:lsdException w:name="Table 3D effects 1" w:semiHidden="1" w:unhideWhenUsed="1"/>
+    <w:lsdException w:name="Table 3D effects 2" w:semiHidden="1" w:unhideWhenUsed="1"/>
+    <w:lsdException w:name="Table 3D effects 3" w:semiHidden="1" w:unhideWhenUsed="1"/>
+    <w:lsdException w:name="Table Contemporary" w:semiHidden="1" w:unhideWhenUsed="1"/>
+    <w:lsdException w:name="Table Elegant" w:semiHidden="1" w:unhideWhenUsed="1"/>
+    <w:lsdException w:name="Table Professional" w:semiHidden="1" w:unhideWhenUsed="1"/>
+    <w:lsdException w:name="Table Subtle 1" w:semiHidden="1" w:unhideWhenUsed="1"/>
+    <w:lsdException w:name="Table Subtle 2" w:semiHidden="1" w:unhideWhenUsed="1"/>
+    <w:lsdException w:name="Table Web 1" w:semiHidden="1" w:unhideWhenUsed="1"/>
+    <w:lsdException w:name="Table Web 2" w:semiHidden="1" w:unhideWhenUsed="1"/>
+    <w:lsdException w:name="Table Web 3" w:semiHidden="1" w:unhideWhenUsed="1"/>
+    <w:lsdException w:name="Balloon Text" w:semiHidden="1" w:unhideWhenUsed="1"/>
+    <w:lsdException w:name="Table Grid" w:uiPriority="39"/>
+    <w:lsdException w:name="Table Theme" w:semiHidden="1" w:unhideWhenUsed="1"/>
+    <w:lsdException w:name="Placeholder Text" w:semiHidden="1"/>
+    <w:lsdException w:name="No Spacing" w:uiPriority="1" w:qFormat="1"/>
+    <w:lsdException w:name="Light Shading" w:uiPriority="60"/>
+    <w:lsdException w:name="Light List" w:uiPriority="61"/>
+    <w:lsdException w:name="Light Grid" w:uiPriority="62"/>
+    <w:lsdException w:name="Medium Shading 1" w:uiPriority="63"/>
+    <w:lsdException w:name="Medium Shading 2" w:uiPriority="64"/>
+    <w:lsdException w:name="Medium List 1" w:uiPriority="65"/>
+    <w:lsdException w:name="Medium List 2" w:uiPriority="66"/>
+    <w:lsdException w:name="Medium Grid 1" w:uiPriority="67"/>
+    <w:lsdException w:name="Medium Grid 2" w:uiPriority="68"/>
+    <w:lsdException w:name="Medium Grid 3" w:uiPriority="69"/>
+    <w:lsdException w:name="Dark List" w:uiPriority="70"/>
+    <w:lsdException w:name="Colorful Shading" w:uiPriority="71"/>
+    <w:lsdException w:name="Colorful List" w:uiPriority="72"/>
+    <w:lsdException w:name="Colorful Grid" w:uiPriority="73"/>
+    <w:lsdException w:name="Light Shading Accent 1" w:uiPriority="60"/>
+    <w:lsdException w:name="Light List Accent 1" w:uiPriority="61"/>
+    <w:lsdException w:name="Light Grid Accent 1" w:uiPriority="62"/>
+    <w:lsdException w:name="Medium Shading 1 Accent 1" w:uiPriority="63"/>
+    <w:lsdException w:name="Medium Shading 2 Accent 1" w:uiPriority="64"/>
+    <w:lsdException w:name="Medium List 1 Accent 1" w:uiPriority="65"/>
+    <w:lsdException w:name="Revision" w:semiHidden="1"/>
+    <w:lsdException w:name="List Paragraph" w:uiPriority="34" w:qFormat="1"/>
+    <w:lsdException w:name="Quote" w:uiPriority="29" w:qFormat="1"/>
+    <w:lsdException w:name="Intense Quote" w:uiPriority="30" w:qFormat="1"/>
+    <w:lsdException w:name="Medium List 2 Accent 1" w:uiPriority="66"/>
+    <w:lsdException w:name="Medium Grid 1 Accent 1" w:uiPriority="67"/>
+    <w:lsdException w:name="Medium Grid 2 Accent 1" w:uiPriority="68"/>
+    <w:lsdException w:name="Medium Grid 3 Accent 1" w:uiPriority="69"/>
+    <w:lsdException w:name="Dark List Accent 1" w:uiPriority="70"/>
+    <w:lsdException w:name="Colorful Shading Accent 1" w:uiPriority="71"/>
+    <w:lsdException w:name="Colorful List Accent 1" w:uiPriority="72"/>
+    <w:lsdException w:name="Colorful Grid Accent 1" w:uiPriority="73"/>
+    <w:lsdException w:name="Light Shading Accent 2" w:uiPriority="60"/>
+    <w:lsdException w:name="Light List Accent 2" w:uiPriority="61"/>
+    <w:lsdException w:name="Light Grid Accent 2" w:uiPriority="62"/>
+    <w:lsdException w:name="Medium Shading 1 Accent 2" w:uiPriority="63"/>
+    <w:lsdException w:name="Medium Shading 2 Accent 2" w:uiPriority="64"/>
+    <w:lsdException w:name="Medium List 1 Accent 2" w:uiPriority="65"/>
+    <w:lsdException w:name="Medium List 2 Accent 2" w:uiPriority="66"/>
+    <w:lsdException w:name="Medium Grid 1 Accent 2" w:uiPriority="67"/>
+    <w:lsdException w:name="Medium Grid 2 Accent 2" w:uiPriority="68"/>
+    <w:lsdException w:name="Medium Grid 3 Accent 2" w:uiPriority="69"/>
+    <w:lsdException w:name="Dark List Accent 2" w:uiPriority="70"/>
+    <w:lsdException w:name="Colorful Shading Accent 2" w:uiPriority="71"/>
+    <w:lsdException w:name="Colorful List Accent 2" w:uiPriority="72"/>
+    <w:lsdException w:name="Colorful Grid Accent 2" w:uiPriority="73"/>
+    <w:lsdException w:name="Light Shading Accent 3" w:uiPriority="60"/>
+    <w:lsdException w:name="Light List Accent 3" w:uiPriority="61"/>
+    <w:lsdException w:name="Light Grid Accent 3" w:uiPriority="62"/>
+    <w:lsdException w:name="Medium Shading 1 Accent 3" w:uiPriority="63"/>
+    <w:lsdException w:name="Medium Shading 2 Accent 3" w:uiPriority="64"/>
+    <w:lsdException w:name="Medium List 1 Accent 3" w:uiPriority="65"/>
+    <w:lsdException w:name="Medium List 2 Accent 3" w:uiPriority="66"/>
+    <w:lsdException w:name="Medium Grid 1 Accent 3" w:uiPriority="67"/>
+    <w:lsdException w:name="Medium Grid 2 Accent 3" w:uiPriority="68"/>
+    <w:lsdException w:name="Medium Grid 3 Accent 3" w:uiPriority="69"/>
+    <w:lsdException w:name="Dark List Accent 3" w:uiPriority="70"/>
+    <w:lsdException w:name="Colorful Shading Accent 3" w:uiPriority="71"/>
+    <w:lsdException w:name="Colorful List Accent 3" w:uiPriority="72"/>
+    <w:lsdException w:name="Colorful Grid Accent 3" w:uiPriority="73"/>
+    <w:lsdException w:name="Light Shading Accent 4" w:uiPriority="60"/>
+    <w:lsdException w:name="Light List Accent 4" w:uiPriority="61"/>
+    <w:lsdException w:name="Light Grid Accent 4" w:uiPriority="62"/>
+    <w:lsdException w:name="Medium Shading 1 Accent 4" w:uiPriority="63"/>
+    <w:lsdException w:name="Medium Shading 2 Accent 4" w:uiPriority="64"/>
+    <w:lsdException w:name="Medium List 1 Accent 4" w:uiPriority="65"/>
+    <w:lsdException w:name="Medium List 2 Accent 4" w:uiPriority="66"/>
+    <w:lsdException w:name="Medium Grid 1 Accent 4" w:uiPriority="67"/>
+    <w:lsdException w:name="Medium Grid 2 Accent 4" w:uiPriority="68"/>
+    <w:lsdException w:name="Medium Grid 3 Accent 4" w:uiPriority="69"/>
+    <w:lsdException w:name="Dark List Accent 4" w:uiPriority="70"/>
+    <w:lsdException w:name="Colorful Shading Accent 4" w:uiPriority="71"/>
+    <w:lsdException w:name="Colorful List Accent 4" w:uiPriority="72"/>
+    <w:lsdException w:name="Colorful Grid Accent 4" w:uiPriority="73"/>
+    <w:lsdException w:name="Light Shading Accent 5" w:uiPriority="60"/>
+    <w:lsdException w:name="Light List Accent 5" w:uiPriority="61"/>
+    <w:lsdException w:name="Light Grid Accent 5" w:uiPriority="62"/>
+    <w:lsdException w:name="Medium Shading 1 Accent 5" w:uiPriority="63"/>
+    <w:lsdException w:name="Medium Shading 2 Accent 5" w:uiPriority="64"/>
+    <w:lsdException w:name="Medium List 1 Accent 5" w:uiPriority="65"/>
+    <w:lsdException w:name="Medium List 2 Accent 5" w:uiPriority="66"/>
+    <w:lsdException w:name="Medium Grid 1 Accent 5" w:uiPriority="67"/>
+    <w:lsdException w:name="Medium Grid 2 Accent 5" w:uiPriority="68"/>
+    <w:lsdException w:name="Medium Grid 3 Accent 5" w:uiPriority="69"/>
+    <w:lsdException w:name="Dark List Accent 5" w:uiPriority="70"/>
+    <w:lsdException w:name="Colorful Shading Accent 5" w:uiPriority="71"/>
+    <w:lsdException w:name="Colorful List Accent 5" w:uiPriority="72"/>
+    <w:lsdException w:name="Colorful Grid Accent 5" w:uiPriority="73"/>
+    <w:lsdException w:name="Light Shading Accent 6" w:uiPriority="60"/>
+    <w:lsdException w:name="Light List Accent 6" w:uiPriority="61"/>
+    <w:lsdException w:name="Light Grid Accent 6" w:uiPriority="62"/>
+    <w:lsdException w:name="Medium Shading 1 Accent 6" w:uiPriority="63"/>
+    <w:lsdException w:name="Medium Shading 2 Accent 6" w:uiPriority="64"/>
+    <w:lsdException w:name="Medium List 1 Accent 6" w:uiPriority="65"/>
+    <w:lsdException w:name="Medium List 2 Accent 6" w:uiPriority="66"/>
+    <w:lsdException w:name="Medium Grid 1 Accent 6" w:uiPriority="67"/>
+    <w:lsdException w:name="Medium Grid 2 Accent 6" w:uiPriority="68"/>
+    <w:lsdException w:name="Medium Grid 3 Accent 6" w:uiPriority="69"/>
+    <w:lsdException w:name="Dark List Accent 6" w:uiPriority="70"/>
+    <w:lsdException w:name="Colorful Shading Accent 6" w:uiPriority="71"/>
+    <w:lsdException w:name="Colorful List Accent 6" w:uiPriority="72"/>
+    <w:lsdException w:name="Colorful Grid Accent 6" w:uiPriority="73"/>
+    <w:lsdException w:name="Subtle Emphasis" w:uiPriority="19" w:qFormat="1"/>
+    <w:lsdException w:name="Intense Emphasis" w:uiPriority="21" w:qFormat="1"/>
+    <w:lsdException w:name="Subtle Reference" w:uiPriority="31" w:qFormat="1"/>
+    <w:lsdException w:name="Intense Reference" w:uiPriority="32" w:qFormat="1"/>
+    <w:lsdException w:name="Book Title" w:uiPriority="33" w:qFormat="1"/>
+    <w:lsdException w:name="Bibliography" w:semiHidden="1" w:uiPriority="37" w:unhideWhenUsed="1"/>
+    <w:lsdException w:name="TOC Heading" w:semiHidden="1" w:uiPriority="39" w:unhideWhenUsed="1" w:qFormat="1"/>
+    <w:lsdException w:name="Plain Table 1" w:uiPriority="41"/>
+    <w:lsdException w:name="Plain Table 2" w:uiPriority="42"/>
+    <w:lsdException w:name="Plain Table 3" w:uiPriority="43"/>
+    <w:lsdException w:name="Plain Table 4" w:uiPriority="44"/>
+    <w:lsdException w:name="Plain Table 5" w:uiPriority="45"/>
+    <w:lsdException w:name="Grid Table Light" w:uiPriority="40"/>
+    <w:lsdException w:name="Grid Table 1 Light" w:uiPriority="46"/>
+    <w:lsdException w:name="Grid Table 2" w:uiPriority="47"/>
+    <w:lsdException w:name="Grid Table 3" w:uiPriority="48"/>
+    <w:lsdException w:name="Grid Table 4" w:uiPriority="49"/>
+    <w:lsdException w:name="Grid Table 5 Dark" w:uiPriority="50"/>
+    <w:lsdException w:name="Grid Table 6 Colorful" w:uiPriority="51"/>
+    <w:lsdException w:name="Grid Table 7 Colorful" w:uiPriority="52"/>
+    <w:lsdException w:name="Grid Table 1 Light Accent 1" w:uiPriority="46"/>
+    <w:lsdException w:name="Grid Table 2 Accent 1" w:uiPriority="47"/>
+    <w:lsdException w:name="Grid Table 3 Accent 1" w:uiPriority="48"/>
+    <w:lsdException w:name="Grid Table 4 Accent 1" w:uiPriority="49"/>
+    <w:lsdException w:name="Grid Table 5 Dark Accent 1" w:uiPriority="50"/>
+    <w:lsdException w:name="Grid Table 6 Colorful Accent 1" w:uiPriority="51"/>
+    <w:lsdException w:name="Grid Table 7 Colorful Accent 1" w:uiPriority="52"/>
+    <w:lsdException w:name="Grid Table 1 Light Accent 2" w:uiPriority="46"/>
+    <w:lsdException w:name="Grid Table 2 Accent 2" w:uiPriority="47"/>
+    <w:lsdException w:name="Grid Table 3 Accent 2" w:uiPriority="48"/>
+    <w:lsdException w:name="Grid Table 4 Accent 2" w:uiPriority="49"/>
+    <w:lsdException w:name="Grid Table 5 Dark Accent 2" w:uiPriority="50"/>
+    <w:lsdException w:name="Grid Table 6 Colorful Accent 2" w:uiPriority="51"/>
+    <w:lsdException w:name="Grid Table 7 Colorful Accent 2" w:uiPriority="52"/>
+    <w:lsdException w:name="Grid Table 1 Light Accent 3" w:uiPriority="46"/>
+    <w:lsdException w:name="Grid Table 2 Accent 3" w:uiPriority="47"/>
+    <w:lsdException w:name="Grid Table 3 Accent 3" w:uiPriority="48"/>
+    <w:lsdException w:name="Grid Table 4 Accent 3" w:uiPriority="49"/>
+    <w:lsdException w:name="Grid Table 5 Dark Accent 3" w:uiPriority="50"/>
+    <w:lsdException w:name="Grid Table 6 Colorful Accent 3" w:uiPriority="51"/>
+    <w:lsdException w:name="Grid Table 7 Colorful Accent 3" w:uiPriority="52"/>
+    <w:lsdException w:name="Grid Table 1 Light Accent 4" w:uiPriority="46"/>
+    <w:lsdException w:name="Grid Table 2 Accent 4" w:uiPriority="47"/>
+    <w:lsdException w:name="Grid Table 3 Accent 4" w:uiPriority="48"/>
+    <w:lsdException w:name="Grid Table 4 Accent 4" w:uiPriority="49"/>
+    <w:lsdException w:name="Grid Table 5 Dark Accent 4" w:uiPriority="50"/>
+    <w:lsdException w:name="Grid Table 6 Colorful Accent 4" w:uiPriority="51"/>
+    <w:lsdException w:name="Grid Table 7 Colorful Accent 4" w:uiPriority="52"/>
+    <w:lsdException w:name="Grid Table 1 Light Accent 5" w:uiPriority="46"/>
+    <w:lsdException w:name="Grid Table 2 Accent 5" w:uiPriority="47"/>
+    <w:lsdException w:name="Grid Table 3 Accent 5" w:uiPriority="48"/>
+    <w:lsdException w:name="Grid Table 4 Accent 5" w:uiPriority="49"/>
+    <w:lsdException w:name="Grid Table 5 Dark Accent 5" w:uiPriority="50"/>
+    <w:lsdException w:name="Grid Table 6 Colorful Accent 5" w:uiPriority="51"/>
+    <w:lsdException w:name="Grid Table 7 Colorful Accent 5" w:uiPriority="52"/>
+    <w:lsdException w:name="Grid Table 1 Light Accent 6" w:uiPriority="46"/>
+    <w:lsdException w:name="Grid Table 2 Accent 6" w:uiPriority="47"/>
+    <w:lsdException w:name="Grid Table 3 Accent 6" w:uiPriority="48"/>
+    <w:lsdException w:name="Grid Table 4 Accent 6" w:uiPriority="49"/>
+    <w:lsdException w:name="Grid Table 5 Dark Accent 6" w:uiPriority="50"/>
+    <w:lsdException w:name="Grid Table 6 Colorful Accent 6" w:uiPriority="51"/>
+    <w:lsdException w:name="Grid Table 7 Colorful Accent 6" w:uiPriority="52"/>
+    <w:lsdException w:name="List Table 1 Light" w:uiPriority="46"/>
+    <w:lsdException w:name="List Table 2" w:uiPriority="47"/>
+    <w:lsdException w:name="List Table 3" w:uiPriority="48"/>
+    <w:lsdException w:name="List Table 4" w:uiPriority="49"/>
+    <w:lsdException w:name="List Table 5 Dark" w:uiPriority="50"/>
+    <w:lsdException w:name="List Table 6 Colorful" w:uiPriority="51"/>
+    <w:lsdException w:name="List Table 7 Colorful" w:uiPriority="52"/>
+    <w:lsdException w:name="List Table 1 Light Accent 1" w:uiPriority="46"/>
+    <w:lsdException w:name="List Table 2 Accent 1" w:uiPriority="47"/>
+    <w:lsdException w:name="List Table 3 Accent 1" w:uiPriority="48"/>
+    <w:lsdException w:name="List Table 4 Accent 1" w:uiPriority="49"/>
+    <w:lsdException w:name="List Table 5 Dark Accent 1" w:uiPriority="50"/>
+    <w:lsdException w:name="List Table 6 Colorful Accent 1" w:uiPriority="51"/>
+    <w:lsdException w:name="List Table 7 Colorful Accent 1" w:uiPriority="52"/>
+    <w:lsdException w:name="List Table 1 Light Accent 2" w:uiPriority="46"/>
+    <w:lsdException w:name="List Table 2 Accent 2" w:uiPriority="47"/>
+    <w:lsdException w:name="List Table 3 Accent 2" w:uiPriority="48"/>
+    <w:lsdException w:name="List Table 4 Accent 2" w:uiPriority="49"/>
+    <w:lsdException w:name="List Table 5 Dark Accent 2" w:uiPriority="50"/>
+    <w:lsdException w:name="List Table 6 Colorful Accent 2" w:uiPriority="51"/>
+    <w:lsdException w:name="List Table 7 Colorful Accent 2" w:uiPriority="52"/>
+    <w:lsdException w:name="List Table 1 Light Accent 3" w:uiPriority="46"/>
+    <w:lsdException w:name="List Table 2 Accent 3" w:uiPriority="47"/>
+    <w:lsdException w:name="List Table 3 Accent 3" w:uiPriority="48"/>
+    <w:lsdException w:name="List Table 4 Accent 3" w:uiPriority="49"/>
+    <w:lsdException w:name="List Table 5 Dark Accent 3" w:uiPriority="50"/>
+    <w:lsdException w:name="List Table 6 Colorful Accent 3" w:uiPriority="51"/>
+    <w:lsdException w:name="List Table 7 Colorful Accent 3" w:uiPriority="52"/>
+    <w:lsdException w:name="List Table 1 Light Accent 4" w:uiPriority="46"/>
+    <w:lsdException w:name="List Table 2 Accent 4" w:uiPriority="47"/>
+    <w:lsdException w:name="List Table 3 Accent 4" w:uiPriority="48"/>
+    <w:lsdException w:name="List Table 4 Accent 4" w:uiPriority="49"/>
+    <w:lsdException w:name="List Table 5 Dark Accent 4" w:uiPriority="50"/>
+    <w:lsdException w:name="List Table 6 Colorful Accent 4" w:uiPriority="51"/>
+    <w:lsdException w:name="List Table 7 Colorful Accent 4" w:uiPriority="52"/>
+    <w:lsdException w:name="List Table 1 Light Accent 5" w:uiPriority="46"/>
+    <w:lsdException w:name="List Table 2 Accent 5" w:uiPriority="47"/>
+    <w:lsdException w:name="List Table 3 Accent 5" w:uiPriority="48"/>
+    <w:lsdException w:name="List Table 4 Accent 5" w:uiPriority="49"/>
+    <w:lsdException w:name="List Table 5 Dark Accent 5" w:uiPriority="50"/>
+    <w:lsdException w:name="List Table 6 Colorful Accent 5" w:uiPriority="51"/>
+    <w:lsdException w:name="List Table 7 Colorful Accent 5" w:uiPriority="52"/>
+    <w:lsdException w:name="List Table 1 Light Accent 6" w:uiPriority="46"/>
+    <w:lsdException w:name="List Table 2 Accent 6" w:uiPriority="47"/>
+    <w:lsdException w:name="List Table 3 Accent 6" w:uiPriority="48"/>
+    <w:lsdException w:name="List Table 4 Accent 6" w:uiPriority="49"/>
+    <w:lsdException w:name="List Table 5 Dark Accent 6" w:uiPriority="50"/>
+    <w:lsdException w:name="List Table 6 Colorful Accent 6" w:uiPriority="51"/>
+    <w:lsdException w:name="List Table 7 Colorful Accent 6" w:uiPriority="52"/>
   </w:latentStyles>
   <w:style w:type="paragraph" w:default="1" w:styleId="a">
     <w:name w:val="Normal"/>
@@ -8771,7 +9249,6 @@
     <w:uiPriority w:val="99"/>
     <w:semiHidden/>
     <w:unhideWhenUsed/>
-    <w:qFormat/>
     <w:tblPr>
       <w:tblInd w:w="0" w:type="dxa"/>
       <w:tblCellMar>
@@ -9091,7 +9568,7 @@
   <a:extraClrSchemeLst/>
   <a:extLst>
     <a:ext uri="{05A4C25C-085E-4340-85A3-A5531E510DB2}">
-      <thm15:themeFamily xmlns:thm15="http://schemas.microsoft.com/office/thememl/2012/main" xmlns="" name="Office Theme" id="{62F939B6-93AF-4DB8-9C6B-D6C7DFDC589F}" vid="{4A3C46E8-61CC-4603-A589-7422A47A8E4A}"/>
+      <thm15:themeFamily xmlns:thm15="http://schemas.microsoft.com/office/thememl/2012/main" name="Office Theme" id="{62F939B6-93AF-4DB8-9C6B-D6C7DFDC589F}" vid="{4A3C46E8-61CC-4603-A589-7422A47A8E4A}"/>
     </a:ext>
   </a:extLst>
 </a:theme>

</xml_diff>

<commit_message>
23.02.2017 Volodymyr Derkach DailyStatus
</commit_message>
<xml_diff>
--- a/DailyStatus.docx
+++ b/DailyStatus.docx
@@ -1,6 +1,6 @@
 
 <file path=word/document.xml><?xml version="1.0" encoding="utf-8"?>
-<w:document xmlns:wpc="http://schemas.microsoft.com/office/word/2010/wordprocessingCanvas" xmlns:mc="http://schemas.openxmlformats.org/markup-compatibility/2006" xmlns:o="urn:schemas-microsoft-com:office:office" xmlns:r="http://schemas.openxmlformats.org/officeDocument/2006/relationships" xmlns:m="http://schemas.openxmlformats.org/officeDocument/2006/math" xmlns:v="urn:schemas-microsoft-com:vml" xmlns:wp14="http://schemas.microsoft.com/office/word/2010/wordprocessingDrawing" xmlns:wp="http://schemas.openxmlformats.org/drawingml/2006/wordprocessingDrawing" xmlns:w10="urn:schemas-microsoft-com:office:word" xmlns:w="http://schemas.openxmlformats.org/wordprocessingml/2006/main" xmlns:w14="http://schemas.microsoft.com/office/word/2010/wordml" xmlns:w15="http://schemas.microsoft.com/office/word/2012/wordml" xmlns:wpg="http://schemas.microsoft.com/office/word/2010/wordprocessingGroup" xmlns:wpi="http://schemas.microsoft.com/office/word/2010/wordprocessingInk" xmlns:wne="http://schemas.microsoft.com/office/word/2006/wordml" xmlns:wps="http://schemas.microsoft.com/office/word/2010/wordprocessingShape" mc:Ignorable="w14 w15 wp14">
+<w:document xmlns:ve="http://schemas.openxmlformats.org/markup-compatibility/2006" xmlns:o="urn:schemas-microsoft-com:office:office" xmlns:r="http://schemas.openxmlformats.org/officeDocument/2006/relationships" xmlns:m="http://schemas.openxmlformats.org/officeDocument/2006/math" xmlns:v="urn:schemas-microsoft-com:vml" xmlns:wp="http://schemas.openxmlformats.org/drawingml/2006/wordprocessingDrawing" xmlns:w10="urn:schemas-microsoft-com:office:word" xmlns:w="http://schemas.openxmlformats.org/wordprocessingml/2006/main" xmlns:wne="http://schemas.microsoft.com/office/word/2006/wordml">
   <w:body>
     <w:p>
       <w:pPr>
@@ -23,11 +23,11 @@
           <w:bottom w:w="15" w:type="dxa"/>
           <w:right w:w="15" w:type="dxa"/>
         </w:tblCellMar>
-        <w:tblLook w:val="04A0" w:firstRow="1" w:lastRow="0" w:firstColumn="1" w:lastColumn="0" w:noHBand="0" w:noVBand="1"/>
+        <w:tblLook w:val="04A0"/>
       </w:tblPr>
       <w:tblGrid>
-        <w:gridCol w:w="1919"/>
-        <w:gridCol w:w="6973"/>
+        <w:gridCol w:w="2273"/>
+        <w:gridCol w:w="6694"/>
         <w:gridCol w:w="1374"/>
         <w:gridCol w:w="901"/>
         <w:gridCol w:w="901"/>
@@ -716,9 +716,8 @@
                 <w:lang w:val="en-US" w:eastAsia="uk-UA"/>
               </w:rPr>
               <w:br/>
-              <w:t xml:space="preserve">A lot of theory </w:t>
-            </w:r>
-            <w:proofErr w:type="gramStart"/>
+              <w:t xml:space="preserve">A lot of theory was </w:t>
+            </w:r>
             <w:r>
               <w:rPr>
                 <w:rFonts w:ascii="Arial" w:eastAsia="Times New Roman" w:hAnsi="Arial" w:cs="Arial"/>
@@ -727,7 +726,7 @@
                 <w:szCs w:val="21"/>
                 <w:lang w:val="en-US" w:eastAsia="uk-UA"/>
               </w:rPr>
-              <w:t xml:space="preserve">was </w:t>
+              <w:t>read</w:t>
             </w:r>
             <w:r>
               <w:rPr>
@@ -737,20 +736,24 @@
                 <w:szCs w:val="21"/>
                 <w:lang w:val="en-US" w:eastAsia="uk-UA"/>
               </w:rPr>
-              <w:t>read</w:t>
-            </w:r>
-            <w:proofErr w:type="gramEnd"/>
-            <w:r>
-              <w:rPr>
-                <w:rFonts w:ascii="Arial" w:eastAsia="Times New Roman" w:hAnsi="Arial" w:cs="Arial"/>
-                <w:color w:val="333333"/>
-                <w:sz w:val="21"/>
-                <w:szCs w:val="21"/>
-                <w:lang w:val="ru-RU" w:eastAsia="uk-UA"/>
-              </w:rPr>
-              <w:t xml:space="preserve"> </w:t>
-            </w:r>
-            <w:r>
+              <w:t xml:space="preserve">about possibility to do this. </w:t>
+            </w:r>
+          </w:p>
+          <w:p>
+            <w:pPr>
+              <w:spacing w:before="150" w:after="0" w:line="240" w:lineRule="auto"/>
+              <w:rPr>
+                <w:rFonts w:ascii="Arial" w:eastAsia="Times New Roman" w:hAnsi="Arial" w:cs="Arial"/>
+                <w:color w:val="333333"/>
+                <w:sz w:val="21"/>
+                <w:szCs w:val="21"/>
+                <w:lang w:eastAsia="uk-UA"/>
+              </w:rPr>
+            </w:pPr>
+          </w:p>
+          <w:p>
+            <w:pPr>
+              <w:spacing w:before="150" w:after="0" w:line="240" w:lineRule="auto"/>
               <w:rPr>
                 <w:rFonts w:ascii="Arial" w:eastAsia="Times New Roman" w:hAnsi="Arial" w:cs="Arial"/>
                 <w:color w:val="333333"/>
@@ -758,41 +761,6 @@
                 <w:szCs w:val="21"/>
                 <w:lang w:val="en-US" w:eastAsia="uk-UA"/>
               </w:rPr>
-              <w:t xml:space="preserve">about possibility to do this. </w:t>
-            </w:r>
-            <w:r>
-              <w:rPr>
-                <w:rFonts w:ascii="Arial" w:eastAsia="Times New Roman" w:hAnsi="Arial" w:cs="Arial"/>
-                <w:color w:val="333333"/>
-                <w:sz w:val="21"/>
-                <w:szCs w:val="21"/>
-                <w:lang w:val="ru-RU" w:eastAsia="uk-UA"/>
-              </w:rPr>
-              <w:t xml:space="preserve"> </w:t>
-            </w:r>
-          </w:p>
-          <w:p>
-            <w:pPr>
-              <w:spacing w:before="150" w:after="0" w:line="240" w:lineRule="auto"/>
-              <w:rPr>
-                <w:rFonts w:ascii="Arial" w:eastAsia="Times New Roman" w:hAnsi="Arial" w:cs="Arial"/>
-                <w:color w:val="333333"/>
-                <w:sz w:val="21"/>
-                <w:szCs w:val="21"/>
-                <w:lang w:eastAsia="uk-UA"/>
-              </w:rPr>
-            </w:pPr>
-          </w:p>
-          <w:p>
-            <w:pPr>
-              <w:spacing w:before="150" w:after="0" w:line="240" w:lineRule="auto"/>
-              <w:rPr>
-                <w:rFonts w:ascii="Arial" w:eastAsia="Times New Roman" w:hAnsi="Arial" w:cs="Arial"/>
-                <w:color w:val="333333"/>
-                <w:sz w:val="21"/>
-                <w:szCs w:val="21"/>
-                <w:lang w:val="en-US" w:eastAsia="uk-UA"/>
-              </w:rPr>
             </w:pPr>
             <w:proofErr w:type="spellStart"/>
             <w:r>
@@ -819,18 +787,6 @@
                 <w:lang w:eastAsia="uk-UA"/>
               </w:rPr>
               <w:t>:</w:t>
-            </w:r>
-            <w:r>
-              <w:rPr>
-                <w:rFonts w:ascii="Arial" w:eastAsia="Times New Roman" w:hAnsi="Arial" w:cs="Arial"/>
-                <w:b/>
-                <w:bCs/>
-                <w:color w:val="333333"/>
-                <w:sz w:val="21"/>
-                <w:szCs w:val="21"/>
-                <w:lang w:val="en-US" w:eastAsia="uk-UA"/>
-              </w:rPr>
-              <w:t xml:space="preserve"> </w:t>
             </w:r>
             <w:r>
               <w:rPr>
@@ -889,55 +845,31 @@
                 <w:szCs w:val="21"/>
                 <w:lang w:val="en-US" w:eastAsia="uk-UA"/>
               </w:rPr>
-              <w:t xml:space="preserve">-ex validation or should I check if domain exists, or even if there is account with this </w:t>
-            </w:r>
-            <w:proofErr w:type="gramStart"/>
-            <w:r>
-              <w:rPr>
-                <w:rFonts w:ascii="Arial" w:eastAsia="Times New Roman" w:hAnsi="Arial" w:cs="Arial"/>
-                <w:bCs/>
+              <w:t>-ex validation or should I check if domain exists, or even if there is account with this e-mail address registered on this domain.</w:t>
+            </w:r>
+          </w:p>
+          <w:p>
+            <w:pPr>
+              <w:spacing w:before="150" w:after="0" w:line="240" w:lineRule="auto"/>
+              <w:rPr>
+                <w:rFonts w:ascii="Arial" w:eastAsia="Times New Roman" w:hAnsi="Arial" w:cs="Arial"/>
+                <w:color w:val="333333"/>
+                <w:sz w:val="21"/>
+                <w:szCs w:val="21"/>
+                <w:lang w:eastAsia="uk-UA"/>
+              </w:rPr>
+            </w:pPr>
+          </w:p>
+          <w:p>
+            <w:pPr>
+              <w:spacing w:before="150" w:after="0" w:line="240" w:lineRule="auto"/>
+              <w:rPr>
+                <w:rFonts w:ascii="Arial" w:eastAsia="Times New Roman" w:hAnsi="Arial" w:cs="Arial"/>
                 <w:color w:val="333333"/>
                 <w:sz w:val="21"/>
                 <w:szCs w:val="21"/>
                 <w:lang w:val="en-US" w:eastAsia="uk-UA"/>
               </w:rPr>
-              <w:t>e-mail</w:t>
-            </w:r>
-            <w:proofErr w:type="gramEnd"/>
-            <w:r>
-              <w:rPr>
-                <w:rFonts w:ascii="Arial" w:eastAsia="Times New Roman" w:hAnsi="Arial" w:cs="Arial"/>
-                <w:bCs/>
-                <w:color w:val="333333"/>
-                <w:sz w:val="21"/>
-                <w:szCs w:val="21"/>
-                <w:lang w:val="en-US" w:eastAsia="uk-UA"/>
-              </w:rPr>
-              <w:t xml:space="preserve"> address registered on this domain.</w:t>
-            </w:r>
-          </w:p>
-          <w:p>
-            <w:pPr>
-              <w:spacing w:before="150" w:after="0" w:line="240" w:lineRule="auto"/>
-              <w:rPr>
-                <w:rFonts w:ascii="Arial" w:eastAsia="Times New Roman" w:hAnsi="Arial" w:cs="Arial"/>
-                <w:color w:val="333333"/>
-                <w:sz w:val="21"/>
-                <w:szCs w:val="21"/>
-                <w:lang w:eastAsia="uk-UA"/>
-              </w:rPr>
-            </w:pPr>
-          </w:p>
-          <w:p>
-            <w:pPr>
-              <w:spacing w:before="150" w:after="0" w:line="240" w:lineRule="auto"/>
-              <w:rPr>
-                <w:rFonts w:ascii="Arial" w:eastAsia="Times New Roman" w:hAnsi="Arial" w:cs="Arial"/>
-                <w:color w:val="333333"/>
-                <w:sz w:val="21"/>
-                <w:szCs w:val="21"/>
-                <w:lang w:val="en-US" w:eastAsia="uk-UA"/>
-              </w:rPr>
             </w:pPr>
             <w:proofErr w:type="spellStart"/>
             <w:r>
@@ -964,18 +896,6 @@
                 <w:lang w:eastAsia="uk-UA"/>
               </w:rPr>
               <w:t>:</w:t>
-            </w:r>
-            <w:r>
-              <w:rPr>
-                <w:rFonts w:ascii="Arial" w:eastAsia="Times New Roman" w:hAnsi="Arial" w:cs="Arial"/>
-                <w:b/>
-                <w:bCs/>
-                <w:color w:val="333333"/>
-                <w:sz w:val="21"/>
-                <w:szCs w:val="21"/>
-                <w:lang w:val="en-US" w:eastAsia="uk-UA"/>
-              </w:rPr>
-              <w:t xml:space="preserve"> </w:t>
             </w:r>
             <w:r>
               <w:rPr>
@@ -2087,18 +2007,6 @@
               </w:rPr>
               <w:t>Yaroslav</w:t>
             </w:r>
-            <w:proofErr w:type="spellEnd"/>
-            <w:r>
-              <w:rPr>
-                <w:rFonts w:ascii="Arial" w:eastAsia="Times New Roman" w:hAnsi="Arial" w:cs="Arial"/>
-                <w:color w:val="333333"/>
-                <w:sz w:val="21"/>
-                <w:szCs w:val="21"/>
-                <w:lang w:eastAsia="uk-UA"/>
-              </w:rPr>
-              <w:t xml:space="preserve"> </w:t>
-            </w:r>
-            <w:proofErr w:type="spellStart"/>
             <w:r>
               <w:rPr>
                 <w:rFonts w:ascii="Arial" w:eastAsia="Times New Roman" w:hAnsi="Arial" w:cs="Arial"/>
@@ -2715,18 +2623,6 @@
               <w:lastRenderedPageBreak/>
               <w:t>Volodymyr</w:t>
             </w:r>
-            <w:proofErr w:type="spellEnd"/>
-            <w:r>
-              <w:rPr>
-                <w:rFonts w:ascii="Arial" w:eastAsia="Times New Roman" w:hAnsi="Arial" w:cs="Arial"/>
-                <w:color w:val="333333"/>
-                <w:sz w:val="21"/>
-                <w:szCs w:val="21"/>
-                <w:lang w:eastAsia="uk-UA"/>
-              </w:rPr>
-              <w:t xml:space="preserve"> </w:t>
-            </w:r>
-            <w:proofErr w:type="spellStart"/>
             <w:r>
               <w:rPr>
                 <w:rFonts w:ascii="Arial" w:eastAsia="Times New Roman" w:hAnsi="Arial" w:cs="Arial"/>
@@ -2765,7 +2661,7 @@
                 <w:color w:val="333333"/>
                 <w:sz w:val="21"/>
                 <w:szCs w:val="21"/>
-                <w:lang w:eastAsia="uk-UA"/>
+                <w:lang w:val="en-US" w:eastAsia="uk-UA"/>
               </w:rPr>
             </w:pPr>
             <w:proofErr w:type="spellStart"/>
@@ -2802,7 +2698,161 @@
                 <w:szCs w:val="21"/>
                 <w:lang w:eastAsia="uk-UA"/>
               </w:rPr>
-              <w:t> </w:t>
+              <w:t xml:space="preserve"> </w:t>
+            </w:r>
+            <w:proofErr w:type="spellStart"/>
+            <w:r>
+              <w:rPr>
+                <w:rFonts w:ascii="Arial" w:eastAsia="Times New Roman" w:hAnsi="Arial" w:cs="Arial"/>
+                <w:color w:val="333333"/>
+                <w:sz w:val="21"/>
+                <w:szCs w:val="21"/>
+                <w:lang w:eastAsia="uk-UA"/>
+              </w:rPr>
+              <w:t>Troubleshooting</w:t>
+            </w:r>
+            <w:proofErr w:type="spellEnd"/>
+            <w:r>
+              <w:rPr>
+                <w:rFonts w:ascii="Arial" w:eastAsia="Times New Roman" w:hAnsi="Arial" w:cs="Arial"/>
+                <w:color w:val="333333"/>
+                <w:sz w:val="21"/>
+                <w:szCs w:val="21"/>
+                <w:lang w:eastAsia="uk-UA"/>
+              </w:rPr>
+              <w:t xml:space="preserve"> </w:t>
+            </w:r>
+            <w:proofErr w:type="spellStart"/>
+            <w:r>
+              <w:rPr>
+                <w:rFonts w:ascii="Arial" w:eastAsia="Times New Roman" w:hAnsi="Arial" w:cs="Arial"/>
+                <w:color w:val="333333"/>
+                <w:sz w:val="21"/>
+                <w:szCs w:val="21"/>
+                <w:lang w:eastAsia="uk-UA"/>
+              </w:rPr>
+              <w:t>with</w:t>
+            </w:r>
+            <w:proofErr w:type="spellEnd"/>
+            <w:r>
+              <w:rPr>
+                <w:rFonts w:ascii="Arial" w:eastAsia="Times New Roman" w:hAnsi="Arial" w:cs="Arial"/>
+                <w:color w:val="333333"/>
+                <w:sz w:val="21"/>
+                <w:szCs w:val="21"/>
+                <w:lang w:eastAsia="uk-UA"/>
+              </w:rPr>
+              <w:t xml:space="preserve"> </w:t>
+            </w:r>
+            <w:proofErr w:type="spellStart"/>
+            <w:r>
+              <w:rPr>
+                <w:rFonts w:ascii="Arial" w:eastAsia="Times New Roman" w:hAnsi="Arial" w:cs="Arial"/>
+                <w:color w:val="333333"/>
+                <w:sz w:val="21"/>
+                <w:szCs w:val="21"/>
+                <w:lang w:eastAsia="uk-UA"/>
+              </w:rPr>
+              <w:t>possibility</w:t>
+            </w:r>
+            <w:proofErr w:type="spellEnd"/>
+            <w:r>
+              <w:rPr>
+                <w:rFonts w:ascii="Arial" w:eastAsia="Times New Roman" w:hAnsi="Arial" w:cs="Arial"/>
+                <w:color w:val="333333"/>
+                <w:sz w:val="21"/>
+                <w:szCs w:val="21"/>
+                <w:lang w:eastAsia="uk-UA"/>
+              </w:rPr>
+              <w:t xml:space="preserve"> </w:t>
+            </w:r>
+            <w:proofErr w:type="spellStart"/>
+            <w:r>
+              <w:rPr>
+                <w:rFonts w:ascii="Arial" w:eastAsia="Times New Roman" w:hAnsi="Arial" w:cs="Arial"/>
+                <w:color w:val="333333"/>
+                <w:sz w:val="21"/>
+                <w:szCs w:val="21"/>
+                <w:lang w:eastAsia="uk-UA"/>
+              </w:rPr>
+              <w:t>of</w:t>
+            </w:r>
+            <w:proofErr w:type="spellEnd"/>
+            <w:r>
+              <w:rPr>
+                <w:rFonts w:ascii="Arial" w:eastAsia="Times New Roman" w:hAnsi="Arial" w:cs="Arial"/>
+                <w:color w:val="333333"/>
+                <w:sz w:val="21"/>
+                <w:szCs w:val="21"/>
+                <w:lang w:eastAsia="uk-UA"/>
+              </w:rPr>
+              <w:t xml:space="preserve"> </w:t>
+            </w:r>
+            <w:proofErr w:type="spellStart"/>
+            <w:r>
+              <w:rPr>
+                <w:rFonts w:ascii="Arial" w:eastAsia="Times New Roman" w:hAnsi="Arial" w:cs="Arial"/>
+                <w:color w:val="333333"/>
+                <w:sz w:val="21"/>
+                <w:szCs w:val="21"/>
+                <w:lang w:eastAsia="uk-UA"/>
+              </w:rPr>
+              <w:t>login</w:t>
+            </w:r>
+            <w:proofErr w:type="spellEnd"/>
+            <w:r>
+              <w:rPr>
+                <w:rFonts w:ascii="Arial" w:eastAsia="Times New Roman" w:hAnsi="Arial" w:cs="Arial"/>
+                <w:color w:val="333333"/>
+                <w:sz w:val="21"/>
+                <w:szCs w:val="21"/>
+                <w:lang w:eastAsia="uk-UA"/>
+              </w:rPr>
+              <w:t xml:space="preserve"> </w:t>
+            </w:r>
+            <w:proofErr w:type="spellStart"/>
+            <w:r>
+              <w:rPr>
+                <w:rFonts w:ascii="Arial" w:eastAsia="Times New Roman" w:hAnsi="Arial" w:cs="Arial"/>
+                <w:color w:val="333333"/>
+                <w:sz w:val="21"/>
+                <w:szCs w:val="21"/>
+                <w:lang w:eastAsia="uk-UA"/>
+              </w:rPr>
+              <w:t>in</w:t>
+            </w:r>
+            <w:proofErr w:type="spellEnd"/>
+            <w:r>
+              <w:rPr>
+                <w:rFonts w:ascii="Arial" w:eastAsia="Times New Roman" w:hAnsi="Arial" w:cs="Arial"/>
+                <w:color w:val="333333"/>
+                <w:sz w:val="21"/>
+                <w:szCs w:val="21"/>
+                <w:lang w:eastAsia="uk-UA"/>
+              </w:rPr>
+              <w:t xml:space="preserve"> </w:t>
+            </w:r>
+            <w:proofErr w:type="spellStart"/>
+            <w:r>
+              <w:rPr>
+                <w:rFonts w:ascii="Arial" w:eastAsia="Times New Roman" w:hAnsi="Arial" w:cs="Arial"/>
+                <w:color w:val="333333"/>
+                <w:sz w:val="21"/>
+                <w:szCs w:val="21"/>
+                <w:lang w:eastAsia="uk-UA"/>
+              </w:rPr>
+              <w:t>myosbb</w:t>
+            </w:r>
+            <w:proofErr w:type="spellEnd"/>
+            <w:r>
+              <w:rPr>
+                <w:rFonts w:ascii="Arial" w:eastAsia="Times New Roman" w:hAnsi="Arial" w:cs="Arial"/>
+                <w:color w:val="333333"/>
+                <w:sz w:val="21"/>
+                <w:szCs w:val="21"/>
+                <w:lang w:eastAsia="uk-UA"/>
+              </w:rPr>
+              <w:t xml:space="preserve"> </w:t>
             </w:r>
             <w:r>
               <w:rPr>
@@ -2812,7 +2862,7 @@
                 <w:szCs w:val="21"/>
                 <w:lang w:val="en-US" w:eastAsia="uk-UA"/>
               </w:rPr>
-              <w:t>Unit tests for UtilityService</w:t>
+              <w:t>from my computer</w:t>
             </w:r>
           </w:p>
           <w:p>
@@ -2823,7 +2873,7 @@
                 <w:color w:val="333333"/>
                 <w:sz w:val="21"/>
                 <w:szCs w:val="21"/>
-                <w:lang w:eastAsia="uk-UA"/>
+                <w:lang w:val="en-US" w:eastAsia="uk-UA"/>
               </w:rPr>
             </w:pPr>
           </w:p>
@@ -2835,7 +2885,7 @@
                 <w:color w:val="333333"/>
                 <w:sz w:val="21"/>
                 <w:szCs w:val="21"/>
-                <w:lang w:eastAsia="uk-UA"/>
+                <w:lang w:val="en-US" w:eastAsia="uk-UA"/>
               </w:rPr>
             </w:pPr>
             <w:proofErr w:type="spellStart"/>
@@ -2864,6 +2914,41 @@
               </w:rPr>
               <w:t>:</w:t>
             </w:r>
+            <w:r>
+              <w:rPr>
+                <w:rFonts w:ascii="Arial" w:eastAsia="Times New Roman" w:hAnsi="Arial" w:cs="Arial"/>
+                <w:b/>
+                <w:bCs/>
+                <w:color w:val="333333"/>
+                <w:sz w:val="21"/>
+                <w:szCs w:val="21"/>
+                <w:lang w:eastAsia="uk-UA"/>
+              </w:rPr>
+              <w:t xml:space="preserve"> </w:t>
+            </w:r>
+            <w:r>
+              <w:rPr>
+                <w:rFonts w:ascii="Arial" w:eastAsia="Times New Roman" w:hAnsi="Arial" w:cs="Arial"/>
+                <w:b/>
+                <w:bCs/>
+                <w:color w:val="333333"/>
+                <w:sz w:val="21"/>
+                <w:szCs w:val="21"/>
+                <w:lang w:val="en-US" w:eastAsia="uk-UA"/>
+              </w:rPr>
+              <w:t xml:space="preserve"> </w:t>
+            </w:r>
+            <w:r>
+              <w:rPr>
+                <w:rFonts w:ascii="Arial" w:eastAsia="Times New Roman" w:hAnsi="Arial" w:cs="Arial"/>
+                <w:bCs/>
+                <w:color w:val="333333"/>
+                <w:sz w:val="21"/>
+                <w:szCs w:val="21"/>
+                <w:lang w:val="en-US" w:eastAsia="uk-UA"/>
+              </w:rPr>
+              <w:t>Creating final plan, which will describe a way of interaction of a component, I have to  realize with other parts of app.</w:t>
+            </w:r>
           </w:p>
           <w:p>
             <w:pPr>
@@ -2885,7 +2970,7 @@
                 <w:color w:val="333333"/>
                 <w:sz w:val="21"/>
                 <w:szCs w:val="21"/>
-                <w:lang w:eastAsia="uk-UA"/>
+                <w:lang w:val="en-US" w:eastAsia="uk-UA"/>
               </w:rPr>
             </w:pPr>
             <w:proofErr w:type="spellStart"/>
@@ -2913,6 +2998,29 @@
                 <w:lang w:eastAsia="uk-UA"/>
               </w:rPr>
               <w:t>:</w:t>
+            </w:r>
+            <w:r>
+              <w:rPr>
+                <w:rFonts w:ascii="Arial" w:eastAsia="Times New Roman" w:hAnsi="Arial" w:cs="Arial"/>
+                <w:b/>
+                <w:bCs/>
+                <w:color w:val="333333"/>
+                <w:sz w:val="21"/>
+                <w:szCs w:val="21"/>
+                <w:lang w:val="en-US" w:eastAsia="uk-UA"/>
+              </w:rPr>
+              <w:t xml:space="preserve"> </w:t>
+            </w:r>
+            <w:r>
+              <w:rPr>
+                <w:rFonts w:ascii="Arial" w:eastAsia="Times New Roman" w:hAnsi="Arial" w:cs="Arial"/>
+                <w:bCs/>
+                <w:color w:val="333333"/>
+                <w:sz w:val="21"/>
+                <w:szCs w:val="21"/>
+                <w:lang w:val="en-US" w:eastAsia="uk-UA"/>
+              </w:rPr>
+              <w:t>Not enough information from product owner.</w:t>
             </w:r>
           </w:p>
           <w:p>
@@ -3351,18 +3459,6 @@
               </w:rPr>
               <w:t>Nazar</w:t>
             </w:r>
-            <w:proofErr w:type="spellEnd"/>
-            <w:r>
-              <w:rPr>
-                <w:rFonts w:ascii="Arial" w:eastAsia="Times New Roman" w:hAnsi="Arial" w:cs="Arial"/>
-                <w:color w:val="333333"/>
-                <w:sz w:val="21"/>
-                <w:szCs w:val="21"/>
-                <w:lang w:eastAsia="uk-UA"/>
-              </w:rPr>
-              <w:t xml:space="preserve"> </w:t>
-            </w:r>
-            <w:proofErr w:type="spellStart"/>
             <w:r>
               <w:rPr>
                 <w:rFonts w:ascii="Arial" w:eastAsia="Times New Roman" w:hAnsi="Arial" w:cs="Arial"/>
@@ -4592,18 +4688,6 @@
               <w:lastRenderedPageBreak/>
               <w:t>Orest</w:t>
             </w:r>
-            <w:proofErr w:type="spellEnd"/>
-            <w:r>
-              <w:rPr>
-                <w:rFonts w:ascii="Arial" w:eastAsia="Times New Roman" w:hAnsi="Arial" w:cs="Arial"/>
-                <w:color w:val="333333"/>
-                <w:sz w:val="21"/>
-                <w:szCs w:val="21"/>
-                <w:lang w:eastAsia="uk-UA"/>
-              </w:rPr>
-              <w:t xml:space="preserve"> </w:t>
-            </w:r>
-            <w:proofErr w:type="spellStart"/>
             <w:r>
               <w:rPr>
                 <w:rFonts w:ascii="Arial" w:eastAsia="Times New Roman" w:hAnsi="Arial" w:cs="Arial"/>
@@ -5191,7 +5275,7 @@
 </file>
 
 <file path=word/numbering.xml><?xml version="1.0" encoding="utf-8"?>
-<w:numbering xmlns:wpc="http://schemas.microsoft.com/office/word/2010/wordprocessingCanvas" xmlns:mc="http://schemas.openxmlformats.org/markup-compatibility/2006" xmlns:o="urn:schemas-microsoft-com:office:office" xmlns:r="http://schemas.openxmlformats.org/officeDocument/2006/relationships" xmlns:m="http://schemas.openxmlformats.org/officeDocument/2006/math" xmlns:v="urn:schemas-microsoft-com:vml" xmlns:wp14="http://schemas.microsoft.com/office/word/2010/wordprocessingDrawing" xmlns:wp="http://schemas.openxmlformats.org/drawingml/2006/wordprocessingDrawing" xmlns:w10="urn:schemas-microsoft-com:office:word" xmlns:w="http://schemas.openxmlformats.org/wordprocessingml/2006/main" xmlns:w14="http://schemas.microsoft.com/office/word/2010/wordml" xmlns:w15="http://schemas.microsoft.com/office/word/2012/wordml" xmlns:wpg="http://schemas.microsoft.com/office/word/2010/wordprocessingGroup" xmlns:wpi="http://schemas.microsoft.com/office/word/2010/wordprocessingInk" xmlns:wne="http://schemas.microsoft.com/office/word/2006/wordml" xmlns:wps="http://schemas.microsoft.com/office/word/2010/wordprocessingShape" mc:Ignorable="w14 w15 wp14">
+<w:numbering xmlns:ve="http://schemas.openxmlformats.org/markup-compatibility/2006" xmlns:o="urn:schemas-microsoft-com:office:office" xmlns:r="http://schemas.openxmlformats.org/officeDocument/2006/relationships" xmlns:m="http://schemas.openxmlformats.org/officeDocument/2006/math" xmlns:v="urn:schemas-microsoft-com:vml" xmlns:wp="http://schemas.openxmlformats.org/drawingml/2006/wordprocessingDrawing" xmlns:w10="urn:schemas-microsoft-com:office:word" xmlns:w="http://schemas.openxmlformats.org/wordprocessingml/2006/main" xmlns:wne="http://schemas.microsoft.com/office/word/2006/wordml">
   <w:abstractNum w:abstractNumId="0">
     <w:nsid w:val="03167FD0"/>
     <w:multiLevelType w:val="multilevel"/>
@@ -8844,7 +8928,7 @@
 </file>
 
 <file path=word/styles.xml><?xml version="1.0" encoding="utf-8"?>
-<w:styles xmlns:mc="http://schemas.openxmlformats.org/markup-compatibility/2006" xmlns:r="http://schemas.openxmlformats.org/officeDocument/2006/relationships" xmlns:w="http://schemas.openxmlformats.org/wordprocessingml/2006/main" xmlns:w14="http://schemas.microsoft.com/office/word/2010/wordml" xmlns:w15="http://schemas.microsoft.com/office/word/2012/wordml" mc:Ignorable="w14 w15">
+<w:styles xmlns:r="http://schemas.openxmlformats.org/officeDocument/2006/relationships" xmlns:w="http://schemas.openxmlformats.org/wordprocessingml/2006/main">
   <w:docDefaults>
     <w:rPrDefault>
       <w:rPr>
@@ -8860,378 +8944,144 @@
       </w:pPr>
     </w:pPrDefault>
   </w:docDefaults>
-  <w:latentStyles w:defLockedState="0" w:defUIPriority="99" w:defSemiHidden="0" w:defUnhideWhenUsed="0" w:defQFormat="0" w:count="371">
-    <w:lsdException w:name="Normal" w:uiPriority="0" w:qFormat="1"/>
-    <w:lsdException w:name="heading 1" w:uiPriority="9" w:qFormat="1"/>
-    <w:lsdException w:name="heading 2" w:semiHidden="1" w:uiPriority="9" w:unhideWhenUsed="1" w:qFormat="1"/>
-    <w:lsdException w:name="heading 3" w:semiHidden="1" w:uiPriority="9" w:unhideWhenUsed="1" w:qFormat="1"/>
-    <w:lsdException w:name="heading 4" w:semiHidden="1" w:uiPriority="9" w:unhideWhenUsed="1" w:qFormat="1"/>
-    <w:lsdException w:name="heading 5" w:semiHidden="1" w:uiPriority="9" w:unhideWhenUsed="1" w:qFormat="1"/>
-    <w:lsdException w:name="heading 6" w:semiHidden="1" w:uiPriority="9" w:unhideWhenUsed="1" w:qFormat="1"/>
-    <w:lsdException w:name="heading 7" w:semiHidden="1" w:uiPriority="9" w:unhideWhenUsed="1" w:qFormat="1"/>
-    <w:lsdException w:name="heading 8" w:semiHidden="1" w:uiPriority="9" w:unhideWhenUsed="1" w:qFormat="1"/>
-    <w:lsdException w:name="heading 9" w:semiHidden="1" w:uiPriority="9" w:unhideWhenUsed="1" w:qFormat="1"/>
-    <w:lsdException w:name="index 1" w:semiHidden="1" w:unhideWhenUsed="1"/>
-    <w:lsdException w:name="index 2" w:semiHidden="1" w:unhideWhenUsed="1"/>
-    <w:lsdException w:name="index 3" w:semiHidden="1" w:unhideWhenUsed="1"/>
-    <w:lsdException w:name="index 4" w:semiHidden="1" w:unhideWhenUsed="1"/>
-    <w:lsdException w:name="index 5" w:semiHidden="1" w:unhideWhenUsed="1"/>
-    <w:lsdException w:name="index 6" w:semiHidden="1" w:unhideWhenUsed="1"/>
-    <w:lsdException w:name="index 7" w:semiHidden="1" w:unhideWhenUsed="1"/>
-    <w:lsdException w:name="index 8" w:semiHidden="1" w:unhideWhenUsed="1"/>
-    <w:lsdException w:name="index 9" w:semiHidden="1" w:unhideWhenUsed="1"/>
-    <w:lsdException w:name="toc 1" w:semiHidden="1" w:uiPriority="39" w:unhideWhenUsed="1"/>
-    <w:lsdException w:name="toc 2" w:semiHidden="1" w:uiPriority="39" w:unhideWhenUsed="1"/>
-    <w:lsdException w:name="toc 3" w:semiHidden="1" w:uiPriority="39" w:unhideWhenUsed="1"/>
-    <w:lsdException w:name="toc 4" w:semiHidden="1" w:uiPriority="39" w:unhideWhenUsed="1"/>
-    <w:lsdException w:name="toc 5" w:semiHidden="1" w:uiPriority="39" w:unhideWhenUsed="1"/>
-    <w:lsdException w:name="toc 6" w:semiHidden="1" w:uiPriority="39" w:unhideWhenUsed="1"/>
-    <w:lsdException w:name="toc 7" w:semiHidden="1" w:uiPriority="39" w:unhideWhenUsed="1"/>
-    <w:lsdException w:name="toc 8" w:semiHidden="1" w:uiPriority="39" w:unhideWhenUsed="1"/>
-    <w:lsdException w:name="toc 9" w:semiHidden="1" w:uiPriority="39" w:unhideWhenUsed="1"/>
-    <w:lsdException w:name="Normal Indent" w:semiHidden="1" w:unhideWhenUsed="1"/>
-    <w:lsdException w:name="footnote text" w:semiHidden="1" w:unhideWhenUsed="1"/>
-    <w:lsdException w:name="annotation text" w:semiHidden="1" w:unhideWhenUsed="1"/>
-    <w:lsdException w:name="header" w:semiHidden="1" w:unhideWhenUsed="1"/>
-    <w:lsdException w:name="footer" w:semiHidden="1" w:unhideWhenUsed="1"/>
-    <w:lsdException w:name="index heading" w:semiHidden="1" w:unhideWhenUsed="1"/>
-    <w:lsdException w:name="caption" w:semiHidden="1" w:uiPriority="35" w:unhideWhenUsed="1" w:qFormat="1"/>
-    <w:lsdException w:name="table of figures" w:semiHidden="1" w:unhideWhenUsed="1"/>
-    <w:lsdException w:name="envelope address" w:semiHidden="1" w:unhideWhenUsed="1"/>
-    <w:lsdException w:name="envelope return" w:semiHidden="1" w:unhideWhenUsed="1"/>
-    <w:lsdException w:name="footnote reference" w:semiHidden="1" w:unhideWhenUsed="1"/>
-    <w:lsdException w:name="annotation reference" w:semiHidden="1" w:unhideWhenUsed="1"/>
-    <w:lsdException w:name="line number" w:semiHidden="1" w:unhideWhenUsed="1"/>
-    <w:lsdException w:name="page number" w:semiHidden="1" w:unhideWhenUsed="1"/>
-    <w:lsdException w:name="endnote reference" w:semiHidden="1" w:unhideWhenUsed="1"/>
-    <w:lsdException w:name="endnote text" w:semiHidden="1" w:unhideWhenUsed="1"/>
-    <w:lsdException w:name="table of authorities" w:semiHidden="1" w:unhideWhenUsed="1"/>
-    <w:lsdException w:name="macro" w:semiHidden="1" w:unhideWhenUsed="1"/>
-    <w:lsdException w:name="toa heading" w:semiHidden="1" w:unhideWhenUsed="1"/>
-    <w:lsdException w:name="List" w:semiHidden="1" w:unhideWhenUsed="1"/>
-    <w:lsdException w:name="List Bullet" w:semiHidden="1" w:unhideWhenUsed="1"/>
-    <w:lsdException w:name="List Number" w:semiHidden="1" w:unhideWhenUsed="1"/>
-    <w:lsdException w:name="List 2" w:semiHidden="1" w:unhideWhenUsed="1"/>
-    <w:lsdException w:name="List 3" w:semiHidden="1" w:unhideWhenUsed="1"/>
-    <w:lsdException w:name="List 4" w:semiHidden="1" w:unhideWhenUsed="1"/>
-    <w:lsdException w:name="List 5" w:semiHidden="1" w:unhideWhenUsed="1"/>
-    <w:lsdException w:name="List Bullet 2" w:semiHidden="1" w:unhideWhenUsed="1"/>
-    <w:lsdException w:name="List Bullet 3" w:semiHidden="1" w:unhideWhenUsed="1"/>
-    <w:lsdException w:name="List Bullet 4" w:semiHidden="1" w:unhideWhenUsed="1"/>
-    <w:lsdException w:name="List Bullet 5" w:semiHidden="1" w:unhideWhenUsed="1"/>
-    <w:lsdException w:name="List Number 2" w:semiHidden="1" w:unhideWhenUsed="1"/>
-    <w:lsdException w:name="List Number 3" w:semiHidden="1" w:unhideWhenUsed="1"/>
-    <w:lsdException w:name="List Number 4" w:semiHidden="1" w:unhideWhenUsed="1"/>
-    <w:lsdException w:name="List Number 5" w:semiHidden="1" w:unhideWhenUsed="1"/>
-    <w:lsdException w:name="Title" w:uiPriority="10" w:qFormat="1"/>
-    <w:lsdException w:name="Closing" w:semiHidden="1" w:unhideWhenUsed="1"/>
-    <w:lsdException w:name="Signature" w:semiHidden="1" w:unhideWhenUsed="1"/>
-    <w:lsdException w:name="Default Paragraph Font" w:semiHidden="1" w:uiPriority="1" w:unhideWhenUsed="1"/>
-    <w:lsdException w:name="Body Text" w:semiHidden="1" w:unhideWhenUsed="1"/>
-    <w:lsdException w:name="Body Text Indent" w:semiHidden="1" w:unhideWhenUsed="1"/>
-    <w:lsdException w:name="List Continue" w:semiHidden="1" w:unhideWhenUsed="1"/>
-    <w:lsdException w:name="List Continue 2" w:semiHidden="1" w:unhideWhenUsed="1"/>
-    <w:lsdException w:name="List Continue 3" w:semiHidden="1" w:unhideWhenUsed="1"/>
-    <w:lsdException w:name="List Continue 4" w:semiHidden="1" w:unhideWhenUsed="1"/>
-    <w:lsdException w:name="List Continue 5" w:semiHidden="1" w:unhideWhenUsed="1"/>
-    <w:lsdException w:name="Message Header" w:semiHidden="1" w:unhideWhenUsed="1"/>
-    <w:lsdException w:name="Subtitle" w:uiPriority="11" w:qFormat="1"/>
-    <w:lsdException w:name="Salutation" w:semiHidden="1" w:unhideWhenUsed="1"/>
-    <w:lsdException w:name="Date" w:semiHidden="1" w:unhideWhenUsed="1"/>
-    <w:lsdException w:name="Body Text First Indent" w:semiHidden="1" w:unhideWhenUsed="1"/>
-    <w:lsdException w:name="Body Text First Indent 2" w:semiHidden="1" w:unhideWhenUsed="1"/>
-    <w:lsdException w:name="Note Heading" w:semiHidden="1" w:unhideWhenUsed="1"/>
-    <w:lsdException w:name="Body Text 2" w:semiHidden="1" w:unhideWhenUsed="1"/>
-    <w:lsdException w:name="Body Text 3" w:semiHidden="1" w:unhideWhenUsed="1"/>
-    <w:lsdException w:name="Body Text Indent 2" w:semiHidden="1" w:unhideWhenUsed="1"/>
-    <w:lsdException w:name="Body Text Indent 3" w:semiHidden="1" w:unhideWhenUsed="1"/>
-    <w:lsdException w:name="Block Text" w:semiHidden="1" w:unhideWhenUsed="1"/>
-    <w:lsdException w:name="Hyperlink" w:semiHidden="1" w:unhideWhenUsed="1"/>
-    <w:lsdException w:name="FollowedHyperlink" w:semiHidden="1" w:unhideWhenUsed="1"/>
-    <w:lsdException w:name="Strong" w:uiPriority="22" w:qFormat="1"/>
-    <w:lsdException w:name="Emphasis" w:uiPriority="20" w:qFormat="1"/>
-    <w:lsdException w:name="Document Map" w:semiHidden="1" w:unhideWhenUsed="1"/>
-    <w:lsdException w:name="Plain Text" w:semiHidden="1" w:unhideWhenUsed="1"/>
-    <w:lsdException w:name="E-mail Signature" w:semiHidden="1" w:unhideWhenUsed="1"/>
-    <w:lsdException w:name="HTML Top of Form" w:semiHidden="1" w:unhideWhenUsed="1"/>
-    <w:lsdException w:name="HTML Bottom of Form" w:semiHidden="1" w:unhideWhenUsed="1"/>
-    <w:lsdException w:name="Normal (Web)" w:semiHidden="1" w:unhideWhenUsed="1"/>
-    <w:lsdException w:name="HTML Acronym" w:semiHidden="1" w:unhideWhenUsed="1"/>
-    <w:lsdException w:name="HTML Address" w:semiHidden="1" w:unhideWhenUsed="1"/>
-    <w:lsdException w:name="HTML Cite" w:semiHidden="1" w:unhideWhenUsed="1"/>
-    <w:lsdException w:name="HTML Code" w:semiHidden="1" w:unhideWhenUsed="1"/>
-    <w:lsdException w:name="HTML Definition" w:semiHidden="1" w:unhideWhenUsed="1"/>
-    <w:lsdException w:name="HTML Keyboard" w:semiHidden="1" w:unhideWhenUsed="1"/>
-    <w:lsdException w:name="HTML Preformatted" w:semiHidden="1" w:unhideWhenUsed="1"/>
-    <w:lsdException w:name="HTML Sample" w:semiHidden="1" w:unhideWhenUsed="1"/>
-    <w:lsdException w:name="HTML Typewriter" w:semiHidden="1" w:unhideWhenUsed="1"/>
-    <w:lsdException w:name="HTML Variable" w:semiHidden="1" w:unhideWhenUsed="1"/>
-    <w:lsdException w:name="Normal Table" w:semiHidden="1" w:unhideWhenUsed="1"/>
-    <w:lsdException w:name="annotation subject" w:semiHidden="1" w:unhideWhenUsed="1"/>
-    <w:lsdException w:name="No List" w:semiHidden="1" w:unhideWhenUsed="1"/>
-    <w:lsdException w:name="Outline List 1" w:semiHidden="1" w:unhideWhenUsed="1"/>
-    <w:lsdException w:name="Outline List 2" w:semiHidden="1" w:unhideWhenUsed="1"/>
-    <w:lsdException w:name="Outline List 3" w:semiHidden="1" w:unhideWhenUsed="1"/>
-    <w:lsdException w:name="Table Simple 1" w:semiHidden="1" w:unhideWhenUsed="1"/>
-    <w:lsdException w:name="Table Simple 2" w:semiHidden="1" w:unhideWhenUsed="1"/>
-    <w:lsdException w:name="Table Simple 3" w:semiHidden="1" w:unhideWhenUsed="1"/>
-    <w:lsdException w:name="Table Classic 1" w:semiHidden="1" w:unhideWhenUsed="1"/>
-    <w:lsdException w:name="Table Classic 2" w:semiHidden="1" w:unhideWhenUsed="1"/>
-    <w:lsdException w:name="Table Classic 3" w:semiHidden="1" w:unhideWhenUsed="1"/>
-    <w:lsdException w:name="Table Classic 4" w:semiHidden="1" w:unhideWhenUsed="1"/>
-    <w:lsdException w:name="Table Colorful 1" w:semiHidden="1" w:unhideWhenUsed="1"/>
-    <w:lsdException w:name="Table Colorful 2" w:semiHidden="1" w:unhideWhenUsed="1"/>
-    <w:lsdException w:name="Table Colorful 3" w:semiHidden="1" w:unhideWhenUsed="1"/>
-    <w:lsdException w:name="Table Columns 1" w:semiHidden="1" w:unhideWhenUsed="1"/>
-    <w:lsdException w:name="Table Columns 2" w:semiHidden="1" w:unhideWhenUsed="1"/>
-    <w:lsdException w:name="Table Columns 3" w:semiHidden="1" w:unhideWhenUsed="1"/>
-    <w:lsdException w:name="Table Columns 4" w:semiHidden="1" w:unhideWhenUsed="1"/>
-    <w:lsdException w:name="Table Columns 5" w:semiHidden="1" w:unhideWhenUsed="1"/>
-    <w:lsdException w:name="Table Grid 1" w:semiHidden="1" w:unhideWhenUsed="1"/>
-    <w:lsdException w:name="Table Grid 2" w:semiHidden="1" w:unhideWhenUsed="1"/>
-    <w:lsdException w:name="Table Grid 3" w:semiHidden="1" w:unhideWhenUsed="1"/>
-    <w:lsdException w:name="Table Grid 4" w:semiHidden="1" w:unhideWhenUsed="1"/>
-    <w:lsdException w:name="Table Grid 5" w:semiHidden="1" w:unhideWhenUsed="1"/>
-    <w:lsdException w:name="Table Grid 6" w:semiHidden="1" w:unhideWhenUsed="1"/>
-    <w:lsdException w:name="Table Grid 7" w:semiHidden="1" w:unhideWhenUsed="1"/>
-    <w:lsdException w:name="Table Grid 8" w:semiHidden="1" w:unhideWhenUsed="1"/>
-    <w:lsdException w:name="Table List 1" w:semiHidden="1" w:unhideWhenUsed="1"/>
-    <w:lsdException w:name="Table List 2" w:semiHidden="1" w:unhideWhenUsed="1"/>
-    <w:lsdException w:name="Table List 3" w:semiHidden="1" w:unhideWhenUsed="1"/>
-    <w:lsdException w:name="Table List 4" w:semiHidden="1" w:unhideWhenUsed="1"/>
-    <w:lsdException w:name="Table List 5" w:semiHidden="1" w:unhideWhenUsed="1"/>
-    <w:lsdException w:name="Table List 6" w:semiHidden="1" w:unhideWhenUsed="1"/>
-    <w:lsdException w:name="Table List 7" w:semiHidden="1" w:unhideWhenUsed="1"/>
-    <w:lsdException w:name="Table List 8" w:semiHidden="1" w:unhideWhenUsed="1"/>
-    <w:lsdException w:name="Table 3D effects 1" w:semiHidden="1" w:unhideWhenUsed="1"/>
-    <w:lsdException w:name="Table 3D effects 2" w:semiHidden="1" w:unhideWhenUsed="1"/>
-    <w:lsdException w:name="Table 3D effects 3" w:semiHidden="1" w:unhideWhenUsed="1"/>
-    <w:lsdException w:name="Table Contemporary" w:semiHidden="1" w:unhideWhenUsed="1"/>
-    <w:lsdException w:name="Table Elegant" w:semiHidden="1" w:unhideWhenUsed="1"/>
-    <w:lsdException w:name="Table Professional" w:semiHidden="1" w:unhideWhenUsed="1"/>
-    <w:lsdException w:name="Table Subtle 1" w:semiHidden="1" w:unhideWhenUsed="1"/>
-    <w:lsdException w:name="Table Subtle 2" w:semiHidden="1" w:unhideWhenUsed="1"/>
-    <w:lsdException w:name="Table Web 1" w:semiHidden="1" w:unhideWhenUsed="1"/>
-    <w:lsdException w:name="Table Web 2" w:semiHidden="1" w:unhideWhenUsed="1"/>
-    <w:lsdException w:name="Table Web 3" w:semiHidden="1" w:unhideWhenUsed="1"/>
-    <w:lsdException w:name="Balloon Text" w:semiHidden="1" w:unhideWhenUsed="1"/>
-    <w:lsdException w:name="Table Grid" w:uiPriority="39"/>
-    <w:lsdException w:name="Table Theme" w:semiHidden="1" w:unhideWhenUsed="1"/>
-    <w:lsdException w:name="Placeholder Text" w:semiHidden="1"/>
-    <w:lsdException w:name="No Spacing" w:uiPriority="1" w:qFormat="1"/>
-    <w:lsdException w:name="Light Shading" w:uiPriority="60"/>
-    <w:lsdException w:name="Light List" w:uiPriority="61"/>
-    <w:lsdException w:name="Light Grid" w:uiPriority="62"/>
-    <w:lsdException w:name="Medium Shading 1" w:uiPriority="63"/>
-    <w:lsdException w:name="Medium Shading 2" w:uiPriority="64"/>
-    <w:lsdException w:name="Medium List 1" w:uiPriority="65"/>
-    <w:lsdException w:name="Medium List 2" w:uiPriority="66"/>
-    <w:lsdException w:name="Medium Grid 1" w:uiPriority="67"/>
-    <w:lsdException w:name="Medium Grid 2" w:uiPriority="68"/>
-    <w:lsdException w:name="Medium Grid 3" w:uiPriority="69"/>
-    <w:lsdException w:name="Dark List" w:uiPriority="70"/>
-    <w:lsdException w:name="Colorful Shading" w:uiPriority="71"/>
-    <w:lsdException w:name="Colorful List" w:uiPriority="72"/>
-    <w:lsdException w:name="Colorful Grid" w:uiPriority="73"/>
-    <w:lsdException w:name="Light Shading Accent 1" w:uiPriority="60"/>
-    <w:lsdException w:name="Light List Accent 1" w:uiPriority="61"/>
-    <w:lsdException w:name="Light Grid Accent 1" w:uiPriority="62"/>
-    <w:lsdException w:name="Medium Shading 1 Accent 1" w:uiPriority="63"/>
-    <w:lsdException w:name="Medium Shading 2 Accent 1" w:uiPriority="64"/>
-    <w:lsdException w:name="Medium List 1 Accent 1" w:uiPriority="65"/>
-    <w:lsdException w:name="Revision" w:semiHidden="1"/>
-    <w:lsdException w:name="List Paragraph" w:uiPriority="34" w:qFormat="1"/>
-    <w:lsdException w:name="Quote" w:uiPriority="29" w:qFormat="1"/>
-    <w:lsdException w:name="Intense Quote" w:uiPriority="30" w:qFormat="1"/>
-    <w:lsdException w:name="Medium List 2 Accent 1" w:uiPriority="66"/>
-    <w:lsdException w:name="Medium Grid 1 Accent 1" w:uiPriority="67"/>
-    <w:lsdException w:name="Medium Grid 2 Accent 1" w:uiPriority="68"/>
-    <w:lsdException w:name="Medium Grid 3 Accent 1" w:uiPriority="69"/>
-    <w:lsdException w:name="Dark List Accent 1" w:uiPriority="70"/>
-    <w:lsdException w:name="Colorful Shading Accent 1" w:uiPriority="71"/>
-    <w:lsdException w:name="Colorful List Accent 1" w:uiPriority="72"/>
-    <w:lsdException w:name="Colorful Grid Accent 1" w:uiPriority="73"/>
-    <w:lsdException w:name="Light Shading Accent 2" w:uiPriority="60"/>
-    <w:lsdException w:name="Light List Accent 2" w:uiPriority="61"/>
-    <w:lsdException w:name="Light Grid Accent 2" w:uiPriority="62"/>
-    <w:lsdException w:name="Medium Shading 1 Accent 2" w:uiPriority="63"/>
-    <w:lsdException w:name="Medium Shading 2 Accent 2" w:uiPriority="64"/>
-    <w:lsdException w:name="Medium List 1 Accent 2" w:uiPriority="65"/>
-    <w:lsdException w:name="Medium List 2 Accent 2" w:uiPriority="66"/>
-    <w:lsdException w:name="Medium Grid 1 Accent 2" w:uiPriority="67"/>
-    <w:lsdException w:name="Medium Grid 2 Accent 2" w:uiPriority="68"/>
-    <w:lsdException w:name="Medium Grid 3 Accent 2" w:uiPriority="69"/>
-    <w:lsdException w:name="Dark List Accent 2" w:uiPriority="70"/>
-    <w:lsdException w:name="Colorful Shading Accent 2" w:uiPriority="71"/>
-    <w:lsdException w:name="Colorful List Accent 2" w:uiPriority="72"/>
-    <w:lsdException w:name="Colorful Grid Accent 2" w:uiPriority="73"/>
-    <w:lsdException w:name="Light Shading Accent 3" w:uiPriority="60"/>
-    <w:lsdException w:name="Light List Accent 3" w:uiPriority="61"/>
-    <w:lsdException w:name="Light Grid Accent 3" w:uiPriority="62"/>
-    <w:lsdException w:name="Medium Shading 1 Accent 3" w:uiPriority="63"/>
-    <w:lsdException w:name="Medium Shading 2 Accent 3" w:uiPriority="64"/>
-    <w:lsdException w:name="Medium List 1 Accent 3" w:uiPriority="65"/>
-    <w:lsdException w:name="Medium List 2 Accent 3" w:uiPriority="66"/>
-    <w:lsdException w:name="Medium Grid 1 Accent 3" w:uiPriority="67"/>
-    <w:lsdException w:name="Medium Grid 2 Accent 3" w:uiPriority="68"/>
-    <w:lsdException w:name="Medium Grid 3 Accent 3" w:uiPriority="69"/>
-    <w:lsdException w:name="Dark List Accent 3" w:uiPriority="70"/>
-    <w:lsdException w:name="Colorful Shading Accent 3" w:uiPriority="71"/>
-    <w:lsdException w:name="Colorful List Accent 3" w:uiPriority="72"/>
-    <w:lsdException w:name="Colorful Grid Accent 3" w:uiPriority="73"/>
-    <w:lsdException w:name="Light Shading Accent 4" w:uiPriority="60"/>
-    <w:lsdException w:name="Light List Accent 4" w:uiPriority="61"/>
-    <w:lsdException w:name="Light Grid Accent 4" w:uiPriority="62"/>
-    <w:lsdException w:name="Medium Shading 1 Accent 4" w:uiPriority="63"/>
-    <w:lsdException w:name="Medium Shading 2 Accent 4" w:uiPriority="64"/>
-    <w:lsdException w:name="Medium List 1 Accent 4" w:uiPriority="65"/>
-    <w:lsdException w:name="Medium List 2 Accent 4" w:uiPriority="66"/>
-    <w:lsdException w:name="Medium Grid 1 Accent 4" w:uiPriority="67"/>
-    <w:lsdException w:name="Medium Grid 2 Accent 4" w:uiPriority="68"/>
-    <w:lsdException w:name="Medium Grid 3 Accent 4" w:uiPriority="69"/>
-    <w:lsdException w:name="Dark List Accent 4" w:uiPriority="70"/>
-    <w:lsdException w:name="Colorful Shading Accent 4" w:uiPriority="71"/>
-    <w:lsdException w:name="Colorful List Accent 4" w:uiPriority="72"/>
-    <w:lsdException w:name="Colorful Grid Accent 4" w:uiPriority="73"/>
-    <w:lsdException w:name="Light Shading Accent 5" w:uiPriority="60"/>
-    <w:lsdException w:name="Light List Accent 5" w:uiPriority="61"/>
-    <w:lsdException w:name="Light Grid Accent 5" w:uiPriority="62"/>
-    <w:lsdException w:name="Medium Shading 1 Accent 5" w:uiPriority="63"/>
-    <w:lsdException w:name="Medium Shading 2 Accent 5" w:uiPriority="64"/>
-    <w:lsdException w:name="Medium List 1 Accent 5" w:uiPriority="65"/>
-    <w:lsdException w:name="Medium List 2 Accent 5" w:uiPriority="66"/>
-    <w:lsdException w:name="Medium Grid 1 Accent 5" w:uiPriority="67"/>
-    <w:lsdException w:name="Medium Grid 2 Accent 5" w:uiPriority="68"/>
-    <w:lsdException w:name="Medium Grid 3 Accent 5" w:uiPriority="69"/>
-    <w:lsdException w:name="Dark List Accent 5" w:uiPriority="70"/>
-    <w:lsdException w:name="Colorful Shading Accent 5" w:uiPriority="71"/>
-    <w:lsdException w:name="Colorful List Accent 5" w:uiPriority="72"/>
-    <w:lsdException w:name="Colorful Grid Accent 5" w:uiPriority="73"/>
-    <w:lsdException w:name="Light Shading Accent 6" w:uiPriority="60"/>
-    <w:lsdException w:name="Light List Accent 6" w:uiPriority="61"/>
-    <w:lsdException w:name="Light Grid Accent 6" w:uiPriority="62"/>
-    <w:lsdException w:name="Medium Shading 1 Accent 6" w:uiPriority="63"/>
-    <w:lsdException w:name="Medium Shading 2 Accent 6" w:uiPriority="64"/>
-    <w:lsdException w:name="Medium List 1 Accent 6" w:uiPriority="65"/>
-    <w:lsdException w:name="Medium List 2 Accent 6" w:uiPriority="66"/>
-    <w:lsdException w:name="Medium Grid 1 Accent 6" w:uiPriority="67"/>
-    <w:lsdException w:name="Medium Grid 2 Accent 6" w:uiPriority="68"/>
-    <w:lsdException w:name="Medium Grid 3 Accent 6" w:uiPriority="69"/>
-    <w:lsdException w:name="Dark List Accent 6" w:uiPriority="70"/>
-    <w:lsdException w:name="Colorful Shading Accent 6" w:uiPriority="71"/>
-    <w:lsdException w:name="Colorful List Accent 6" w:uiPriority="72"/>
-    <w:lsdException w:name="Colorful Grid Accent 6" w:uiPriority="73"/>
-    <w:lsdException w:name="Subtle Emphasis" w:uiPriority="19" w:qFormat="1"/>
-    <w:lsdException w:name="Intense Emphasis" w:uiPriority="21" w:qFormat="1"/>
-    <w:lsdException w:name="Subtle Reference" w:uiPriority="31" w:qFormat="1"/>
-    <w:lsdException w:name="Intense Reference" w:uiPriority="32" w:qFormat="1"/>
-    <w:lsdException w:name="Book Title" w:uiPriority="33" w:qFormat="1"/>
-    <w:lsdException w:name="Bibliography" w:semiHidden="1" w:uiPriority="37" w:unhideWhenUsed="1"/>
-    <w:lsdException w:name="TOC Heading" w:semiHidden="1" w:uiPriority="39" w:unhideWhenUsed="1" w:qFormat="1"/>
-    <w:lsdException w:name="Plain Table 1" w:uiPriority="41"/>
-    <w:lsdException w:name="Plain Table 2" w:uiPriority="42"/>
-    <w:lsdException w:name="Plain Table 3" w:uiPriority="43"/>
-    <w:lsdException w:name="Plain Table 4" w:uiPriority="44"/>
-    <w:lsdException w:name="Plain Table 5" w:uiPriority="45"/>
-    <w:lsdException w:name="Grid Table Light" w:uiPriority="40"/>
-    <w:lsdException w:name="Grid Table 1 Light" w:uiPriority="46"/>
-    <w:lsdException w:name="Grid Table 2" w:uiPriority="47"/>
-    <w:lsdException w:name="Grid Table 3" w:uiPriority="48"/>
-    <w:lsdException w:name="Grid Table 4" w:uiPriority="49"/>
-    <w:lsdException w:name="Grid Table 5 Dark" w:uiPriority="50"/>
-    <w:lsdException w:name="Grid Table 6 Colorful" w:uiPriority="51"/>
-    <w:lsdException w:name="Grid Table 7 Colorful" w:uiPriority="52"/>
-    <w:lsdException w:name="Grid Table 1 Light Accent 1" w:uiPriority="46"/>
-    <w:lsdException w:name="Grid Table 2 Accent 1" w:uiPriority="47"/>
-    <w:lsdException w:name="Grid Table 3 Accent 1" w:uiPriority="48"/>
-    <w:lsdException w:name="Grid Table 4 Accent 1" w:uiPriority="49"/>
-    <w:lsdException w:name="Grid Table 5 Dark Accent 1" w:uiPriority="50"/>
-    <w:lsdException w:name="Grid Table 6 Colorful Accent 1" w:uiPriority="51"/>
-    <w:lsdException w:name="Grid Table 7 Colorful Accent 1" w:uiPriority="52"/>
-    <w:lsdException w:name="Grid Table 1 Light Accent 2" w:uiPriority="46"/>
-    <w:lsdException w:name="Grid Table 2 Accent 2" w:uiPriority="47"/>
-    <w:lsdException w:name="Grid Table 3 Accent 2" w:uiPriority="48"/>
-    <w:lsdException w:name="Grid Table 4 Accent 2" w:uiPriority="49"/>
-    <w:lsdException w:name="Grid Table 5 Dark Accent 2" w:uiPriority="50"/>
-    <w:lsdException w:name="Grid Table 6 Colorful Accent 2" w:uiPriority="51"/>
-    <w:lsdException w:name="Grid Table 7 Colorful Accent 2" w:uiPriority="52"/>
-    <w:lsdException w:name="Grid Table 1 Light Accent 3" w:uiPriority="46"/>
-    <w:lsdException w:name="Grid Table 2 Accent 3" w:uiPriority="47"/>
-    <w:lsdException w:name="Grid Table 3 Accent 3" w:uiPriority="48"/>
-    <w:lsdException w:name="Grid Table 4 Accent 3" w:uiPriority="49"/>
-    <w:lsdException w:name="Grid Table 5 Dark Accent 3" w:uiPriority="50"/>
-    <w:lsdException w:name="Grid Table 6 Colorful Accent 3" w:uiPriority="51"/>
-    <w:lsdException w:name="Grid Table 7 Colorful Accent 3" w:uiPriority="52"/>
-    <w:lsdException w:name="Grid Table 1 Light Accent 4" w:uiPriority="46"/>
-    <w:lsdException w:name="Grid Table 2 Accent 4" w:uiPriority="47"/>
-    <w:lsdException w:name="Grid Table 3 Accent 4" w:uiPriority="48"/>
-    <w:lsdException w:name="Grid Table 4 Accent 4" w:uiPriority="49"/>
-    <w:lsdException w:name="Grid Table 5 Dark Accent 4" w:uiPriority="50"/>
-    <w:lsdException w:name="Grid Table 6 Colorful Accent 4" w:uiPriority="51"/>
-    <w:lsdException w:name="Grid Table 7 Colorful Accent 4" w:uiPriority="52"/>
-    <w:lsdException w:name="Grid Table 1 Light Accent 5" w:uiPriority="46"/>
-    <w:lsdException w:name="Grid Table 2 Accent 5" w:uiPriority="47"/>
-    <w:lsdException w:name="Grid Table 3 Accent 5" w:uiPriority="48"/>
-    <w:lsdException w:name="Grid Table 4 Accent 5" w:uiPriority="49"/>
-    <w:lsdException w:name="Grid Table 5 Dark Accent 5" w:uiPriority="50"/>
-    <w:lsdException w:name="Grid Table 6 Colorful Accent 5" w:uiPriority="51"/>
-    <w:lsdException w:name="Grid Table 7 Colorful Accent 5" w:uiPriority="52"/>
-    <w:lsdException w:name="Grid Table 1 Light Accent 6" w:uiPriority="46"/>
-    <w:lsdException w:name="Grid Table 2 Accent 6" w:uiPriority="47"/>
-    <w:lsdException w:name="Grid Table 3 Accent 6" w:uiPriority="48"/>
-    <w:lsdException w:name="Grid Table 4 Accent 6" w:uiPriority="49"/>
-    <w:lsdException w:name="Grid Table 5 Dark Accent 6" w:uiPriority="50"/>
-    <w:lsdException w:name="Grid Table 6 Colorful Accent 6" w:uiPriority="51"/>
-    <w:lsdException w:name="Grid Table 7 Colorful Accent 6" w:uiPriority="52"/>
-    <w:lsdException w:name="List Table 1 Light" w:uiPriority="46"/>
-    <w:lsdException w:name="List Table 2" w:uiPriority="47"/>
-    <w:lsdException w:name="List Table 3" w:uiPriority="48"/>
-    <w:lsdException w:name="List Table 4" w:uiPriority="49"/>
-    <w:lsdException w:name="List Table 5 Dark" w:uiPriority="50"/>
-    <w:lsdException w:name="List Table 6 Colorful" w:uiPriority="51"/>
-    <w:lsdException w:name="List Table 7 Colorful" w:uiPriority="52"/>
-    <w:lsdException w:name="List Table 1 Light Accent 1" w:uiPriority="46"/>
-    <w:lsdException w:name="List Table 2 Accent 1" w:uiPriority="47"/>
-    <w:lsdException w:name="List Table 3 Accent 1" w:uiPriority="48"/>
-    <w:lsdException w:name="List Table 4 Accent 1" w:uiPriority="49"/>
-    <w:lsdException w:name="List Table 5 Dark Accent 1" w:uiPriority="50"/>
-    <w:lsdException w:name="List Table 6 Colorful Accent 1" w:uiPriority="51"/>
-    <w:lsdException w:name="List Table 7 Colorful Accent 1" w:uiPriority="52"/>
-    <w:lsdException w:name="List Table 1 Light Accent 2" w:uiPriority="46"/>
-    <w:lsdException w:name="List Table 2 Accent 2" w:uiPriority="47"/>
-    <w:lsdException w:name="List Table 3 Accent 2" w:uiPriority="48"/>
-    <w:lsdException w:name="List Table 4 Accent 2" w:uiPriority="49"/>
-    <w:lsdException w:name="List Table 5 Dark Accent 2" w:uiPriority="50"/>
-    <w:lsdException w:name="List Table 6 Colorful Accent 2" w:uiPriority="51"/>
-    <w:lsdException w:name="List Table 7 Colorful Accent 2" w:uiPriority="52"/>
-    <w:lsdException w:name="List Table 1 Light Accent 3" w:uiPriority="46"/>
-    <w:lsdException w:name="List Table 2 Accent 3" w:uiPriority="47"/>
-    <w:lsdException w:name="List Table 3 Accent 3" w:uiPriority="48"/>
-    <w:lsdException w:name="List Table 4 Accent 3" w:uiPriority="49"/>
-    <w:lsdException w:name="List Table 5 Dark Accent 3" w:uiPriority="50"/>
-    <w:lsdException w:name="List Table 6 Colorful Accent 3" w:uiPriority="51"/>
-    <w:lsdException w:name="List Table 7 Colorful Accent 3" w:uiPriority="52"/>
-    <w:lsdException w:name="List Table 1 Light Accent 4" w:uiPriority="46"/>
-    <w:lsdException w:name="List Table 2 Accent 4" w:uiPriority="47"/>
-    <w:lsdException w:name="List Table 3 Accent 4" w:uiPriority="48"/>
-    <w:lsdException w:name="List Table 4 Accent 4" w:uiPriority="49"/>
-    <w:lsdException w:name="List Table 5 Dark Accent 4" w:uiPriority="50"/>
-    <w:lsdException w:name="List Table 6 Colorful Accent 4" w:uiPriority="51"/>
-    <w:lsdException w:name="List Table 7 Colorful Accent 4" w:uiPriority="52"/>
-    <w:lsdException w:name="List Table 1 Light Accent 5" w:uiPriority="46"/>
-    <w:lsdException w:name="List Table 2 Accent 5" w:uiPriority="47"/>
-    <w:lsdException w:name="List Table 3 Accent 5" w:uiPriority="48"/>
-    <w:lsdException w:name="List Table 4 Accent 5" w:uiPriority="49"/>
-    <w:lsdException w:name="List Table 5 Dark Accent 5" w:uiPriority="50"/>
-    <w:lsdException w:name="List Table 6 Colorful Accent 5" w:uiPriority="51"/>
-    <w:lsdException w:name="List Table 7 Colorful Accent 5" w:uiPriority="52"/>
-    <w:lsdException w:name="List Table 1 Light Accent 6" w:uiPriority="46"/>
-    <w:lsdException w:name="List Table 2 Accent 6" w:uiPriority="47"/>
-    <w:lsdException w:name="List Table 3 Accent 6" w:uiPriority="48"/>
-    <w:lsdException w:name="List Table 4 Accent 6" w:uiPriority="49"/>
-    <w:lsdException w:name="List Table 5 Dark Accent 6" w:uiPriority="50"/>
-    <w:lsdException w:name="List Table 6 Colorful Accent 6" w:uiPriority="51"/>
-    <w:lsdException w:name="List Table 7 Colorful Accent 6" w:uiPriority="52"/>
+  <w:latentStyles w:defLockedState="0" w:defUIPriority="99" w:defSemiHidden="1" w:defUnhideWhenUsed="1" w:defQFormat="0" w:count="267">
+    <w:lsdException w:name="Normal" w:semiHidden="0" w:uiPriority="0" w:unhideWhenUsed="0" w:qFormat="1"/>
+    <w:lsdException w:name="heading 1" w:semiHidden="0" w:uiPriority="9" w:unhideWhenUsed="0" w:qFormat="1"/>
+    <w:lsdException w:name="heading 2" w:uiPriority="9" w:qFormat="1"/>
+    <w:lsdException w:name="heading 3" w:uiPriority="9" w:qFormat="1"/>
+    <w:lsdException w:name="heading 4" w:uiPriority="9" w:qFormat="1"/>
+    <w:lsdException w:name="heading 5" w:uiPriority="9" w:qFormat="1"/>
+    <w:lsdException w:name="heading 6" w:uiPriority="9" w:qFormat="1"/>
+    <w:lsdException w:name="heading 7" w:uiPriority="9" w:qFormat="1"/>
+    <w:lsdException w:name="heading 8" w:uiPriority="9" w:qFormat="1"/>
+    <w:lsdException w:name="heading 9" w:uiPriority="9" w:qFormat="1"/>
+    <w:lsdException w:name="toc 1" w:uiPriority="39"/>
+    <w:lsdException w:name="toc 2" w:uiPriority="39"/>
+    <w:lsdException w:name="toc 3" w:uiPriority="39"/>
+    <w:lsdException w:name="toc 4" w:uiPriority="39"/>
+    <w:lsdException w:name="toc 5" w:uiPriority="39"/>
+    <w:lsdException w:name="toc 6" w:uiPriority="39"/>
+    <w:lsdException w:name="toc 7" w:uiPriority="39"/>
+    <w:lsdException w:name="toc 8" w:uiPriority="39"/>
+    <w:lsdException w:name="toc 9" w:uiPriority="39"/>
+    <w:lsdException w:name="caption" w:uiPriority="35" w:qFormat="1"/>
+    <w:lsdException w:name="Title" w:semiHidden="0" w:uiPriority="10" w:unhideWhenUsed="0" w:qFormat="1"/>
+    <w:lsdException w:name="Default Paragraph Font" w:uiPriority="1"/>
+    <w:lsdException w:name="Subtitle" w:semiHidden="0" w:uiPriority="11" w:unhideWhenUsed="0" w:qFormat="1"/>
+    <w:lsdException w:name="Strong" w:semiHidden="0" w:uiPriority="22" w:unhideWhenUsed="0" w:qFormat="1"/>
+    <w:lsdException w:name="Emphasis" w:semiHidden="0" w:uiPriority="20" w:unhideWhenUsed="0" w:qFormat="1"/>
+    <w:lsdException w:name="Table Grid" w:semiHidden="0" w:uiPriority="39" w:unhideWhenUsed="0"/>
+    <w:lsdException w:name="Placeholder Text" w:unhideWhenUsed="0"/>
+    <w:lsdException w:name="No Spacing" w:semiHidden="0" w:uiPriority="1" w:unhideWhenUsed="0" w:qFormat="1"/>
+    <w:lsdException w:name="Light Shading" w:semiHidden="0" w:uiPriority="60" w:unhideWhenUsed="0"/>
+    <w:lsdException w:name="Light List" w:semiHidden="0" w:uiPriority="61" w:unhideWhenUsed="0"/>
+    <w:lsdException w:name="Light Grid" w:semiHidden="0" w:uiPriority="62" w:unhideWhenUsed="0"/>
+    <w:lsdException w:name="Medium Shading 1" w:semiHidden="0" w:uiPriority="63" w:unhideWhenUsed="0"/>
+    <w:lsdException w:name="Medium Shading 2" w:semiHidden="0" w:uiPriority="64" w:unhideWhenUsed="0"/>
+    <w:lsdException w:name="Medium List 1" w:semiHidden="0" w:uiPriority="65" w:unhideWhenUsed="0"/>
+    <w:lsdException w:name="Medium List 2" w:semiHidden="0" w:uiPriority="66" w:unhideWhenUsed="0"/>
+    <w:lsdException w:name="Medium Grid 1" w:semiHidden="0" w:uiPriority="67" w:unhideWhenUsed="0"/>
+    <w:lsdException w:name="Medium Grid 2" w:semiHidden="0" w:uiPriority="68" w:unhideWhenUsed="0"/>
+    <w:lsdException w:name="Medium Grid 3" w:semiHidden="0" w:uiPriority="69" w:unhideWhenUsed="0"/>
+    <w:lsdException w:name="Dark List" w:semiHidden="0" w:uiPriority="70" w:unhideWhenUsed="0"/>
+    <w:lsdException w:name="Colorful Shading" w:semiHidden="0" w:uiPriority="71" w:unhideWhenUsed="0"/>
+    <w:lsdException w:name="Colorful List" w:semiHidden="0" w:uiPriority="72" w:unhideWhenUsed="0"/>
+    <w:lsdException w:name="Colorful Grid" w:semiHidden="0" w:uiPriority="73" w:unhideWhenUsed="0"/>
+    <w:lsdException w:name="Light Shading Accent 1" w:semiHidden="0" w:uiPriority="60" w:unhideWhenUsed="0"/>
+    <w:lsdException w:name="Light List Accent 1" w:semiHidden="0" w:uiPriority="61" w:unhideWhenUsed="0"/>
+    <w:lsdException w:name="Light Grid Accent 1" w:semiHidden="0" w:uiPriority="62" w:unhideWhenUsed="0"/>
+    <w:lsdException w:name="Medium Shading 1 Accent 1" w:semiHidden="0" w:uiPriority="63" w:unhideWhenUsed="0"/>
+    <w:lsdException w:name="Medium Shading 2 Accent 1" w:semiHidden="0" w:uiPriority="64" w:unhideWhenUsed="0"/>
+    <w:lsdException w:name="Medium List 1 Accent 1" w:semiHidden="0" w:uiPriority="65" w:unhideWhenUsed="0"/>
+    <w:lsdException w:name="Revision" w:unhideWhenUsed="0"/>
+    <w:lsdException w:name="List Paragraph" w:semiHidden="0" w:uiPriority="34" w:unhideWhenUsed="0" w:qFormat="1"/>
+    <w:lsdException w:name="Quote" w:semiHidden="0" w:uiPriority="29" w:unhideWhenUsed="0" w:qFormat="1"/>
+    <w:lsdException w:name="Intense Quote" w:semiHidden="0" w:uiPriority="30" w:unhideWhenUsed="0" w:qFormat="1"/>
+    <w:lsdException w:name="Medium List 2 Accent 1" w:semiHidden="0" w:uiPriority="66" w:unhideWhenUsed="0"/>
+    <w:lsdException w:name="Medium Grid 1 Accent 1" w:semiHidden="0" w:uiPriority="67" w:unhideWhenUsed="0"/>
+    <w:lsdException w:name="Medium Grid 2 Accent 1" w:semiHidden="0" w:uiPriority="68" w:unhideWhenUsed="0"/>
+    <w:lsdException w:name="Medium Grid 3 Accent 1" w:semiHidden="0" w:uiPriority="69" w:unhideWhenUsed="0"/>
+    <w:lsdException w:name="Dark List Accent 1" w:semiHidden="0" w:uiPriority="70" w:unhideWhenUsed="0"/>
+    <w:lsdException w:name="Colorful Shading Accent 1" w:semiHidden="0" w:uiPriority="71" w:unhideWhenUsed="0"/>
+    <w:lsdException w:name="Colorful List Accent 1" w:semiHidden="0" w:uiPriority="72" w:unhideWhenUsed="0"/>
+    <w:lsdException w:name="Colorful Grid Accent 1" w:semiHidden="0" w:uiPriority="73" w:unhideWhenUsed="0"/>
+    <w:lsdException w:name="Light Shading Accent 2" w:semiHidden="0" w:uiPriority="60" w:unhideWhenUsed="0"/>
+    <w:lsdException w:name="Light List Accent 2" w:semiHidden="0" w:uiPriority="61" w:unhideWhenUsed="0"/>
+    <w:lsdException w:name="Light Grid Accent 2" w:semiHidden="0" w:uiPriority="62" w:unhideWhenUsed="0"/>
+    <w:lsdException w:name="Medium Shading 1 Accent 2" w:semiHidden="0" w:uiPriority="63" w:unhideWhenUsed="0"/>
+    <w:lsdException w:name="Medium Shading 2 Accent 2" w:semiHidden="0" w:uiPriority="64" w:unhideWhenUsed="0"/>
+    <w:lsdException w:name="Medium List 1 Accent 2" w:semiHidden="0" w:uiPriority="65" w:unhideWhenUsed="0"/>
+    <w:lsdException w:name="Medium List 2 Accent 2" w:semiHidden="0" w:uiPriority="66" w:unhideWhenUsed="0"/>
+    <w:lsdException w:name="Medium Grid 1 Accent 2" w:semiHidden="0" w:uiPriority="67" w:unhideWhenUsed="0"/>
+    <w:lsdException w:name="Medium Grid 2 Accent 2" w:semiHidden="0" w:uiPriority="68" w:unhideWhenUsed="0"/>
+    <w:lsdException w:name="Medium Grid 3 Accent 2" w:semiHidden="0" w:uiPriority="69" w:unhideWhenUsed="0"/>
+    <w:lsdException w:name="Dark List Accent 2" w:semiHidden="0" w:uiPriority="70" w:unhideWhenUsed="0"/>
+    <w:lsdException w:name="Colorful Shading Accent 2" w:semiHidden="0" w:uiPriority="71" w:unhideWhenUsed="0"/>
+    <w:lsdException w:name="Colorful List Accent 2" w:semiHidden="0" w:uiPriority="72" w:unhideWhenUsed="0"/>
+    <w:lsdException w:name="Colorful Grid Accent 2" w:semiHidden="0" w:uiPriority="73" w:unhideWhenUsed="0"/>
+    <w:lsdException w:name="Light Shading Accent 3" w:semiHidden="0" w:uiPriority="60" w:unhideWhenUsed="0"/>
+    <w:lsdException w:name="Light List Accent 3" w:semiHidden="0" w:uiPriority="61" w:unhideWhenUsed="0"/>
+    <w:lsdException w:name="Light Grid Accent 3" w:semiHidden="0" w:uiPriority="62" w:unhideWhenUsed="0"/>
+    <w:lsdException w:name="Medium Shading 1 Accent 3" w:semiHidden="0" w:uiPriority="63" w:unhideWhenUsed="0"/>
+    <w:lsdException w:name="Medium Shading 2 Accent 3" w:semiHidden="0" w:uiPriority="64" w:unhideWhenUsed="0"/>
+    <w:lsdException w:name="Medium List 1 Accent 3" w:semiHidden="0" w:uiPriority="65" w:unhideWhenUsed="0"/>
+    <w:lsdException w:name="Medium List 2 Accent 3" w:semiHidden="0" w:uiPriority="66" w:unhideWhenUsed="0"/>
+    <w:lsdException w:name="Medium Grid 1 Accent 3" w:semiHidden="0" w:uiPriority="67" w:unhideWhenUsed="0"/>
+    <w:lsdException w:name="Medium Grid 2 Accent 3" w:semiHidden="0" w:uiPriority="68" w:unhideWhenUsed="0"/>
+    <w:lsdException w:name="Medium Grid 3 Accent 3" w:semiHidden="0" w:uiPriority="69" w:unhideWhenUsed="0"/>
+    <w:lsdException w:name="Dark List Accent 3" w:semiHidden="0" w:uiPriority="70" w:unhideWhenUsed="0"/>
+    <w:lsdException w:name="Colorful Shading Accent 3" w:semiHidden="0" w:uiPriority="71" w:unhideWhenUsed="0"/>
+    <w:lsdException w:name="Colorful List Accent 3" w:semiHidden="0" w:uiPriority="72" w:unhideWhenUsed="0"/>
+    <w:lsdException w:name="Colorful Grid Accent 3" w:semiHidden="0" w:uiPriority="73" w:unhideWhenUsed="0"/>
+    <w:lsdException w:name="Light Shading Accent 4" w:semiHidden="0" w:uiPriority="60" w:unhideWhenUsed="0"/>
+    <w:lsdException w:name="Light List Accent 4" w:semiHidden="0" w:uiPriority="61" w:unhideWhenUsed="0"/>
+    <w:lsdException w:name="Light Grid Accent 4" w:semiHidden="0" w:uiPriority="62" w:unhideWhenUsed="0"/>
+    <w:lsdException w:name="Medium Shading 1 Accent 4" w:semiHidden="0" w:uiPriority="63" w:unhideWhenUsed="0"/>
+    <w:lsdException w:name="Medium Shading 2 Accent 4" w:semiHidden="0" w:uiPriority="64" w:unhideWhenUsed="0"/>
+    <w:lsdException w:name="Medium List 1 Accent 4" w:semiHidden="0" w:uiPriority="65" w:unhideWhenUsed="0"/>
+    <w:lsdException w:name="Medium List 2 Accent 4" w:semiHidden="0" w:uiPriority="66" w:unhideWhenUsed="0"/>
+    <w:lsdException w:name="Medium Grid 1 Accent 4" w:semiHidden="0" w:uiPriority="67" w:unhideWhenUsed="0"/>
+    <w:lsdException w:name="Medium Grid 2 Accent 4" w:semiHidden="0" w:uiPriority="68" w:unhideWhenUsed="0"/>
+    <w:lsdException w:name="Medium Grid 3 Accent 4" w:semiHidden="0" w:uiPriority="69" w:unhideWhenUsed="0"/>
+    <w:lsdException w:name="Dark List Accent 4" w:semiHidden="0" w:uiPriority="70" w:unhideWhenUsed="0"/>
+    <w:lsdException w:name="Colorful Shading Accent 4" w:semiHidden="0" w:uiPriority="71" w:unhideWhenUsed="0"/>
+    <w:lsdException w:name="Colorful List Accent 4" w:semiHidden="0" w:uiPriority="72" w:unhideWhenUsed="0"/>
+    <w:lsdException w:name="Colorful Grid Accent 4" w:semiHidden="0" w:uiPriority="73" w:unhideWhenUsed="0"/>
+    <w:lsdException w:name="Light Shading Accent 5" w:semiHidden="0" w:uiPriority="60" w:unhideWhenUsed="0"/>
+    <w:lsdException w:name="Light List Accent 5" w:semiHidden="0" w:uiPriority="61" w:unhideWhenUsed="0"/>
+    <w:lsdException w:name="Light Grid Accent 5" w:semiHidden="0" w:uiPriority="62" w:unhideWhenUsed="0"/>
+    <w:lsdException w:name="Medium Shading 1 Accent 5" w:semiHidden="0" w:uiPriority="63" w:unhideWhenUsed="0"/>
+    <w:lsdException w:name="Medium Shading 2 Accent 5" w:semiHidden="0" w:uiPriority="64" w:unhideWhenUsed="0"/>
+    <w:lsdException w:name="Medium List 1 Accent 5" w:semiHidden="0" w:uiPriority="65" w:unhideWhenUsed="0"/>
+    <w:lsdException w:name="Medium List 2 Accent 5" w:semiHidden="0" w:uiPriority="66" w:unhideWhenUsed="0"/>
+    <w:lsdException w:name="Medium Grid 1 Accent 5" w:semiHidden="0" w:uiPriority="67" w:unhideWhenUsed="0"/>
+    <w:lsdException w:name="Medium Grid 2 Accent 5" w:semiHidden="0" w:uiPriority="68" w:unhideWhenUsed="0"/>
+    <w:lsdException w:name="Medium Grid 3 Accent 5" w:semiHidden="0" w:uiPriority="69" w:unhideWhenUsed="0"/>
+    <w:lsdException w:name="Dark List Accent 5" w:semiHidden="0" w:uiPriority="70" w:unhideWhenUsed="0"/>
+    <w:lsdException w:name="Colorful Shading Accent 5" w:semiHidden="0" w:uiPriority="71" w:unhideWhenUsed="0"/>
+    <w:lsdException w:name="Colorful List Accent 5" w:semiHidden="0" w:uiPriority="72" w:unhideWhenUsed="0"/>
+    <w:lsdException w:name="Colorful Grid Accent 5" w:semiHidden="0" w:uiPriority="73" w:unhideWhenUsed="0"/>
+    <w:lsdException w:name="Light Shading Accent 6" w:semiHidden="0" w:uiPriority="60" w:unhideWhenUsed="0"/>
+    <w:lsdException w:name="Light List Accent 6" w:semiHidden="0" w:uiPriority="61" w:unhideWhenUsed="0"/>
+    <w:lsdException w:name="Light Grid Accent 6" w:semiHidden="0" w:uiPriority="62" w:unhideWhenUsed="0"/>
+    <w:lsdException w:name="Medium Shading 1 Accent 6" w:semiHidden="0" w:uiPriority="63" w:unhideWhenUsed="0"/>
+    <w:lsdException w:name="Medium Shading 2 Accent 6" w:semiHidden="0" w:uiPriority="64" w:unhideWhenUsed="0"/>
+    <w:lsdException w:name="Medium List 1 Accent 6" w:semiHidden="0" w:uiPriority="65" w:unhideWhenUsed="0"/>
+    <w:lsdException w:name="Medium List 2 Accent 6" w:semiHidden="0" w:uiPriority="66" w:unhideWhenUsed="0"/>
+    <w:lsdException w:name="Medium Grid 1 Accent 6" w:semiHidden="0" w:uiPriority="67" w:unhideWhenUsed="0"/>
+    <w:lsdException w:name="Medium Grid 2 Accent 6" w:semiHidden="0" w:uiPriority="68" w:unhideWhenUsed="0"/>
+    <w:lsdException w:name="Medium Grid 3 Accent 6" w:semiHidden="0" w:uiPriority="69" w:unhideWhenUsed="0"/>
+    <w:lsdException w:name="Dark List Accent 6" w:semiHidden="0" w:uiPriority="70" w:unhideWhenUsed="0"/>
+    <w:lsdException w:name="Colorful Shading Accent 6" w:semiHidden="0" w:uiPriority="71" w:unhideWhenUsed="0"/>
+    <w:lsdException w:name="Colorful List Accent 6" w:semiHidden="0" w:uiPriority="72" w:unhideWhenUsed="0"/>
+    <w:lsdException w:name="Colorful Grid Accent 6" w:semiHidden="0" w:uiPriority="73" w:unhideWhenUsed="0"/>
+    <w:lsdException w:name="Subtle Emphasis" w:semiHidden="0" w:uiPriority="19" w:unhideWhenUsed="0" w:qFormat="1"/>
+    <w:lsdException w:name="Intense Emphasis" w:semiHidden="0" w:uiPriority="21" w:unhideWhenUsed="0" w:qFormat="1"/>
+    <w:lsdException w:name="Subtle Reference" w:semiHidden="0" w:uiPriority="31" w:unhideWhenUsed="0" w:qFormat="1"/>
+    <w:lsdException w:name="Intense Reference" w:semiHidden="0" w:uiPriority="32" w:unhideWhenUsed="0" w:qFormat="1"/>
+    <w:lsdException w:name="Book Title" w:semiHidden="0" w:uiPriority="33" w:unhideWhenUsed="0" w:qFormat="1"/>
+    <w:lsdException w:name="Bibliography" w:uiPriority="37"/>
+    <w:lsdException w:name="TOC Heading" w:uiPriority="39" w:qFormat="1"/>
   </w:latentStyles>
   <w:style w:type="paragraph" w:default="1" w:styleId="a">
     <w:name w:val="Normal"/>
@@ -9249,6 +9099,7 @@
     <w:uiPriority w:val="99"/>
     <w:semiHidden/>
     <w:unhideWhenUsed/>
+    <w:qFormat/>
     <w:tblPr>
       <w:tblInd w:w="0" w:type="dxa"/>
       <w:tblCellMar>
@@ -9568,7 +9419,7 @@
   <a:extraClrSchemeLst/>
   <a:extLst>
     <a:ext uri="{05A4C25C-085E-4340-85A3-A5531E510DB2}">
-      <thm15:themeFamily xmlns:thm15="http://schemas.microsoft.com/office/thememl/2012/main" name="Office Theme" id="{62F939B6-93AF-4DB8-9C6B-D6C7DFDC589F}" vid="{4A3C46E8-61CC-4603-A589-7422A47A8E4A}"/>
+      <thm15:themeFamily xmlns:thm15="http://schemas.microsoft.com/office/thememl/2012/main" xmlns="" name="Office Theme" id="{62F939B6-93AF-4DB8-9C6B-D6C7DFDC589F}" vid="{4A3C46E8-61CC-4603-A589-7422A47A8E4A}"/>
     </a:ext>
   </a:extLst>
 </a:theme>

</xml_diff>

<commit_message>
Push Saturday daily status (25/02/17)
</commit_message>
<xml_diff>
--- a/DailyStatus.docx
+++ b/DailyStatus.docx
@@ -1,6 +1,6 @@
 
 <file path=word/document.xml><?xml version="1.0" encoding="utf-8"?>
-<w:document xmlns:wpc="http://schemas.microsoft.com/office/word/2010/wordprocessingCanvas" xmlns:mc="http://schemas.openxmlformats.org/markup-compatibility/2006" xmlns:o="urn:schemas-microsoft-com:office:office" xmlns:r="http://schemas.openxmlformats.org/officeDocument/2006/relationships" xmlns:m="http://schemas.openxmlformats.org/officeDocument/2006/math" xmlns:v="urn:schemas-microsoft-com:vml" xmlns:wp14="http://schemas.microsoft.com/office/word/2010/wordprocessingDrawing" xmlns:wp="http://schemas.openxmlformats.org/drawingml/2006/wordprocessingDrawing" xmlns:w10="urn:schemas-microsoft-com:office:word" xmlns:w="http://schemas.openxmlformats.org/wordprocessingml/2006/main" xmlns:w14="http://schemas.microsoft.com/office/word/2010/wordml" xmlns:w15="http://schemas.microsoft.com/office/word/2012/wordml" xmlns:wpg="http://schemas.microsoft.com/office/word/2010/wordprocessingGroup" xmlns:wpi="http://schemas.microsoft.com/office/word/2010/wordprocessingInk" xmlns:wne="http://schemas.microsoft.com/office/word/2006/wordml" xmlns:wps="http://schemas.microsoft.com/office/word/2010/wordprocessingShape" mc:Ignorable="w14 w15 wp14">
+<w:document xmlns:ve="http://schemas.openxmlformats.org/markup-compatibility/2006" xmlns:o="urn:schemas-microsoft-com:office:office" xmlns:r="http://schemas.openxmlformats.org/officeDocument/2006/relationships" xmlns:m="http://schemas.openxmlformats.org/officeDocument/2006/math" xmlns:v="urn:schemas-microsoft-com:vml" xmlns:wp="http://schemas.openxmlformats.org/drawingml/2006/wordprocessingDrawing" xmlns:w10="urn:schemas-microsoft-com:office:word" xmlns:w="http://schemas.openxmlformats.org/wordprocessingml/2006/main" xmlns:wne="http://schemas.microsoft.com/office/word/2006/wordml">
   <w:body>
     <w:p>
       <w:pPr>
@@ -26,13 +26,13 @@
           <w:bottom w:w="15" w:type="dxa"/>
           <w:right w:w="15" w:type="dxa"/>
         </w:tblCellMar>
-        <w:tblLook w:val="04A0" w:firstRow="1" w:lastRow="0" w:firstColumn="1" w:lastColumn="0" w:noHBand="0" w:noVBand="1"/>
+        <w:tblLook w:val="04A0"/>
       </w:tblPr>
       <w:tblGrid>
         <w:gridCol w:w="2222"/>
-        <w:gridCol w:w="4858"/>
-        <w:gridCol w:w="2149"/>
-        <w:gridCol w:w="1942"/>
+        <w:gridCol w:w="3605"/>
+        <w:gridCol w:w="3119"/>
+        <w:gridCol w:w="2225"/>
         <w:gridCol w:w="887"/>
         <w:gridCol w:w="887"/>
         <w:gridCol w:w="887"/>
@@ -88,7 +88,7 @@
         </w:tc>
         <w:tc>
           <w:tcPr>
-            <w:tcW w:w="4858" w:type="dxa"/>
+            <w:tcW w:w="3605" w:type="dxa"/>
             <w:tcBorders>
               <w:top w:val="single" w:sz="6" w:space="0" w:color="DDDDDD"/>
               <w:left w:val="single" w:sz="6" w:space="0" w:color="DDDDDD"/>
@@ -142,7 +142,7 @@
         </w:tc>
         <w:tc>
           <w:tcPr>
-            <w:tcW w:w="2149" w:type="dxa"/>
+            <w:tcW w:w="3119" w:type="dxa"/>
             <w:tcBorders>
               <w:top w:val="single" w:sz="6" w:space="0" w:color="DDDDDD"/>
               <w:left w:val="single" w:sz="6" w:space="0" w:color="DDDDDD"/>
@@ -207,7 +207,7 @@
         </w:tc>
         <w:tc>
           <w:tcPr>
-            <w:tcW w:w="1942" w:type="dxa"/>
+            <w:tcW w:w="2225" w:type="dxa"/>
             <w:tcBorders>
               <w:top w:val="single" w:sz="6" w:space="0" w:color="DDDDDD"/>
               <w:left w:val="single" w:sz="6" w:space="0" w:color="DDDDDD"/>
@@ -605,7 +605,7 @@
         </w:tc>
         <w:tc>
           <w:tcPr>
-            <w:tcW w:w="4858" w:type="dxa"/>
+            <w:tcW w:w="3605" w:type="dxa"/>
             <w:tcBorders>
               <w:top w:val="single" w:sz="6" w:space="0" w:color="DDDDDD"/>
               <w:left w:val="single" w:sz="6" w:space="0" w:color="DDDDDD"/>
@@ -908,7 +908,7 @@
         </w:tc>
         <w:tc>
           <w:tcPr>
-            <w:tcW w:w="2149" w:type="dxa"/>
+            <w:tcW w:w="3119" w:type="dxa"/>
             <w:tcBorders>
               <w:top w:val="single" w:sz="6" w:space="0" w:color="DDDDDD"/>
               <w:left w:val="single" w:sz="6" w:space="0" w:color="DDDDDD"/>
@@ -1130,7 +1130,7 @@
         </w:tc>
         <w:tc>
           <w:tcPr>
-            <w:tcW w:w="1942" w:type="dxa"/>
+            <w:tcW w:w="2225" w:type="dxa"/>
             <w:tcBorders>
               <w:top w:val="single" w:sz="6" w:space="0" w:color="DDDDDD"/>
               <w:left w:val="single" w:sz="6" w:space="0" w:color="DDDDDD"/>
@@ -1260,16 +1260,29 @@
               </w:rPr>
               <w:t>:</w:t>
             </w:r>
-            <w:r>
-              <w:rPr>
-                <w:rFonts w:ascii="Arial" w:eastAsia="Times New Roman" w:hAnsi="Arial" w:cs="Arial"/>
-                <w:bCs/>
-                <w:color w:val="333333"/>
-                <w:sz w:val="21"/>
-                <w:szCs w:val="21"/>
-                <w:lang w:val="en-US"/>
-              </w:rPr>
-              <w:t>Refactor my code. Change password generation</w:t>
+            <w:proofErr w:type="spellStart"/>
+            <w:r>
+              <w:rPr>
+                <w:rFonts w:ascii="Arial" w:eastAsia="Times New Roman" w:hAnsi="Arial" w:cs="Arial"/>
+                <w:bCs/>
+                <w:color w:val="333333"/>
+                <w:sz w:val="21"/>
+                <w:szCs w:val="21"/>
+                <w:lang w:val="en-US"/>
+              </w:rPr>
+              <w:t>Refactor</w:t>
+            </w:r>
+            <w:proofErr w:type="spellEnd"/>
+            <w:r>
+              <w:rPr>
+                <w:rFonts w:ascii="Arial" w:eastAsia="Times New Roman" w:hAnsi="Arial" w:cs="Arial"/>
+                <w:bCs/>
+                <w:color w:val="333333"/>
+                <w:sz w:val="21"/>
+                <w:szCs w:val="21"/>
+                <w:lang w:val="en-US"/>
+              </w:rPr>
+              <w:t xml:space="preserve"> my code. Change password generation</w:t>
             </w:r>
           </w:p>
           <w:p>
@@ -1558,7 +1571,7 @@
         </w:tc>
         <w:tc>
           <w:tcPr>
-            <w:tcW w:w="4858" w:type="dxa"/>
+            <w:tcW w:w="3605" w:type="dxa"/>
             <w:tcBorders>
               <w:top w:val="single" w:sz="6" w:space="0" w:color="DDDDDD"/>
               <w:left w:val="single" w:sz="6" w:space="0" w:color="DDDDDD"/>
@@ -1790,7 +1803,7 @@
         </w:tc>
         <w:tc>
           <w:tcPr>
-            <w:tcW w:w="2149" w:type="dxa"/>
+            <w:tcW w:w="3119" w:type="dxa"/>
             <w:tcBorders>
               <w:top w:val="single" w:sz="6" w:space="0" w:color="DDDDDD"/>
               <w:left w:val="single" w:sz="6" w:space="0" w:color="DDDDDD"/>
@@ -1844,18 +1857,6 @@
             <w:r>
               <w:rPr>
                 <w:rFonts w:ascii="Arial" w:eastAsia="Times New Roman" w:hAnsi="Arial" w:cs="Arial"/>
-                <w:b/>
-                <w:bCs/>
-                <w:color w:val="333333"/>
-                <w:sz w:val="21"/>
-                <w:szCs w:val="21"/>
-                <w:lang w:val="en-US"/>
-              </w:rPr>
-              <w:t xml:space="preserve"> </w:t>
-            </w:r>
-            <w:r>
-              <w:rPr>
-                <w:rFonts w:ascii="Arial" w:eastAsia="Times New Roman" w:hAnsi="Arial" w:cs="Arial"/>
                 <w:bCs/>
                 <w:color w:val="333333"/>
                 <w:sz w:val="21"/>
@@ -2006,7 +2007,6 @@
                 <w:sz w:val="21"/>
                 <w:szCs w:val="21"/>
               </w:rPr>
-              <w:lastRenderedPageBreak/>
               <w:t>Blockers</w:t>
             </w:r>
             <w:proofErr w:type="spellEnd"/>
@@ -2032,20 +2032,11 @@
               </w:rPr>
               <w:t>problem with tomcat</w:t>
             </w:r>
-            <w:r>
-              <w:rPr>
-                <w:rFonts w:ascii="Arial" w:eastAsia="Times New Roman" w:hAnsi="Arial" w:cs="Arial"/>
-                <w:color w:val="333333"/>
-                <w:sz w:val="21"/>
-                <w:szCs w:val="21"/>
-              </w:rPr>
-              <w:t xml:space="preserve"> </w:t>
-            </w:r>
-          </w:p>
-        </w:tc>
-        <w:tc>
-          <w:tcPr>
-            <w:tcW w:w="1942" w:type="dxa"/>
+          </w:p>
+        </w:tc>
+        <w:tc>
+          <w:tcPr>
+            <w:tcW w:w="2225" w:type="dxa"/>
             <w:tcBorders>
               <w:top w:val="single" w:sz="6" w:space="0" w:color="DDDDDD"/>
               <w:left w:val="single" w:sz="6" w:space="0" w:color="DDDDDD"/>
@@ -2096,29 +2087,7 @@
                 <w:szCs w:val="21"/>
                 <w:lang w:val="en-US"/>
               </w:rPr>
-              <w:t>Merged</w:t>
-            </w:r>
-            <w:proofErr w:type="spellEnd"/>
-            <w:r>
-              <w:rPr>
-                <w:rFonts w:ascii="Arial" w:eastAsia="Times New Roman" w:hAnsi="Arial" w:cs="Arial"/>
-                <w:color w:val="333333"/>
-                <w:sz w:val="21"/>
-                <w:szCs w:val="21"/>
-                <w:lang w:val="en-US"/>
-              </w:rPr>
-              <w:t xml:space="preserve"> </w:t>
-            </w:r>
-            <w:proofErr w:type="spellStart"/>
-            <w:r>
-              <w:rPr>
-                <w:rFonts w:ascii="Arial" w:eastAsia="Times New Roman" w:hAnsi="Arial" w:cs="Arial"/>
-                <w:color w:val="333333"/>
-                <w:sz w:val="21"/>
-                <w:szCs w:val="21"/>
-                <w:lang w:val="en-US"/>
-              </w:rPr>
-              <w:t>ui</w:t>
+              <w:t>Mergedui</w:t>
             </w:r>
             <w:proofErr w:type="spellEnd"/>
             <w:r>
@@ -2153,40 +2122,28 @@
                 <w:szCs w:val="21"/>
                 <w:lang w:val="en-US"/>
               </w:rPr>
-              <w:t>Tobedone</w:t>
-            </w:r>
-            <w:proofErr w:type="spellEnd"/>
-            <w:r>
-              <w:rPr>
-                <w:rFonts w:ascii="Arial" w:eastAsia="Times New Roman" w:hAnsi="Arial" w:cs="Arial"/>
-                <w:b/>
-                <w:color w:val="333333"/>
-                <w:sz w:val="21"/>
-                <w:szCs w:val="21"/>
-                <w:lang w:val="en-US"/>
-              </w:rPr>
-              <w:t>:</w:t>
-            </w:r>
-            <w:r>
-              <w:rPr>
-                <w:rFonts w:ascii="Arial" w:eastAsia="Times New Roman" w:hAnsi="Arial" w:cs="Arial"/>
-                <w:b/>
-                <w:color w:val="333333"/>
-                <w:sz w:val="21"/>
-                <w:szCs w:val="21"/>
-                <w:lang w:val="en-US"/>
-              </w:rPr>
-              <w:t xml:space="preserve"> </w:t>
-            </w:r>
-            <w:r>
-              <w:rPr>
-                <w:rFonts w:ascii="Arial" w:eastAsia="Times New Roman" w:hAnsi="Arial" w:cs="Arial"/>
-                <w:color w:val="333333"/>
-                <w:sz w:val="21"/>
-                <w:szCs w:val="21"/>
-                <w:lang w:val="en-US"/>
-              </w:rPr>
-              <w:t>find info about maven plugin for angular 2. Rewrite driver service.</w:t>
+              <w:t>Tobedone:</w:t>
+            </w:r>
+            <w:r>
+              <w:rPr>
+                <w:rFonts w:ascii="Arial" w:eastAsia="Times New Roman" w:hAnsi="Arial" w:cs="Arial"/>
+                <w:color w:val="333333"/>
+                <w:sz w:val="21"/>
+                <w:szCs w:val="21"/>
+                <w:lang w:val="en-US"/>
+              </w:rPr>
+              <w:t>find</w:t>
+            </w:r>
+            <w:proofErr w:type="spellEnd"/>
+            <w:r>
+              <w:rPr>
+                <w:rFonts w:ascii="Arial" w:eastAsia="Times New Roman" w:hAnsi="Arial" w:cs="Arial"/>
+                <w:color w:val="333333"/>
+                <w:sz w:val="21"/>
+                <w:szCs w:val="21"/>
+                <w:lang w:val="en-US"/>
+              </w:rPr>
+              <w:t xml:space="preserve"> info about maven plugin for angular 2. Rewrite driver service.</w:t>
             </w:r>
           </w:p>
         </w:tc>
@@ -2414,7 +2371,7 @@
         </w:tc>
         <w:tc>
           <w:tcPr>
-            <w:tcW w:w="4858" w:type="dxa"/>
+            <w:tcW w:w="3605" w:type="dxa"/>
             <w:tcBorders>
               <w:top w:val="single" w:sz="6" w:space="0" w:color="DDDDDD"/>
               <w:left w:val="single" w:sz="6" w:space="0" w:color="DDDDDD"/>
@@ -2579,7 +2536,7 @@
         </w:tc>
         <w:tc>
           <w:tcPr>
-            <w:tcW w:w="2149" w:type="dxa"/>
+            <w:tcW w:w="3119" w:type="dxa"/>
             <w:tcBorders>
               <w:top w:val="single" w:sz="6" w:space="0" w:color="DDDDDD"/>
               <w:left w:val="single" w:sz="6" w:space="0" w:color="DDDDDD"/>
@@ -2739,7 +2696,7 @@
         </w:tc>
         <w:tc>
           <w:tcPr>
-            <w:tcW w:w="1942" w:type="dxa"/>
+            <w:tcW w:w="2225" w:type="dxa"/>
             <w:tcBorders>
               <w:top w:val="single" w:sz="6" w:space="0" w:color="DDDDDD"/>
               <w:left w:val="single" w:sz="6" w:space="0" w:color="DDDDDD"/>
@@ -2994,7 +2951,7 @@
         </w:tc>
         <w:tc>
           <w:tcPr>
-            <w:tcW w:w="4858" w:type="dxa"/>
+            <w:tcW w:w="3605" w:type="dxa"/>
             <w:tcBorders>
               <w:top w:val="single" w:sz="6" w:space="0" w:color="DDDDDD"/>
               <w:left w:val="single" w:sz="6" w:space="0" w:color="DDDDDD"/>
@@ -3017,6 +2974,7 @@
                 <w:color w:val="333333"/>
                 <w:sz w:val="21"/>
                 <w:szCs w:val="21"/>
+                <w:lang w:val="en-US"/>
               </w:rPr>
             </w:pPr>
             <w:proofErr w:type="spellStart"/>
@@ -3050,30 +3008,40 @@
                 <w:sz w:val="21"/>
                 <w:szCs w:val="21"/>
               </w:rPr>
-              <w:t> </w:t>
-            </w:r>
-            <w:r>
-              <w:rPr>
-                <w:rFonts w:ascii="Arial" w:eastAsia="Times New Roman" w:hAnsi="Arial" w:cs="Arial"/>
-                <w:color w:val="333333"/>
-                <w:sz w:val="21"/>
-                <w:szCs w:val="21"/>
-                <w:lang w:val="en-US"/>
-              </w:rPr>
-              <w:t xml:space="preserve">Unit tests for </w:t>
-            </w:r>
-            <w:proofErr w:type="spellStart"/>
-            <w:r>
-              <w:rPr>
-                <w:rFonts w:ascii="Arial" w:eastAsia="Times New Roman" w:hAnsi="Arial" w:cs="Arial"/>
-                <w:color w:val="333333"/>
-                <w:sz w:val="21"/>
-                <w:szCs w:val="21"/>
-                <w:lang w:val="en-US"/>
-              </w:rPr>
-              <w:t>UtilityService</w:t>
-            </w:r>
-            <w:proofErr w:type="spellEnd"/>
+              <w:t xml:space="preserve"> </w:t>
+            </w:r>
+            <w:r>
+              <w:rPr>
+                <w:rFonts w:ascii="Arial" w:eastAsia="Times New Roman" w:hAnsi="Arial" w:cs="Arial"/>
+                <w:color w:val="333333"/>
+                <w:sz w:val="21"/>
+                <w:szCs w:val="21"/>
+                <w:lang w:val="en-US"/>
+              </w:rPr>
+              <w:t xml:space="preserve">- Finished creation unit tests for </w:t>
+            </w:r>
+            <w:proofErr w:type="spellStart"/>
+            <w:r>
+              <w:rPr>
+                <w:rFonts w:ascii="Arial" w:eastAsia="Times New Roman" w:hAnsi="Arial" w:cs="Arial"/>
+                <w:color w:val="333333"/>
+                <w:sz w:val="21"/>
+                <w:szCs w:val="21"/>
+                <w:lang w:val="en-US"/>
+              </w:rPr>
+              <w:t>UtilityService.class</w:t>
+            </w:r>
+            <w:proofErr w:type="spellEnd"/>
+            <w:r>
+              <w:rPr>
+                <w:rFonts w:ascii="Arial" w:eastAsia="Times New Roman" w:hAnsi="Arial" w:cs="Arial"/>
+                <w:color w:val="333333"/>
+                <w:sz w:val="21"/>
+                <w:szCs w:val="21"/>
+                <w:lang w:val="en-US"/>
+              </w:rPr>
+              <w:t>;</w:t>
+            </w:r>
           </w:p>
           <w:p>
             <w:pPr>
@@ -3083,8 +3051,29 @@
                 <w:color w:val="333333"/>
                 <w:sz w:val="21"/>
                 <w:szCs w:val="21"/>
-              </w:rPr>
-            </w:pPr>
+                <w:lang w:val="en-US"/>
+              </w:rPr>
+            </w:pPr>
+            <w:r>
+              <w:rPr>
+                <w:rFonts w:ascii="Arial" w:eastAsia="Times New Roman" w:hAnsi="Arial" w:cs="Arial"/>
+                <w:color w:val="333333"/>
+                <w:sz w:val="21"/>
+                <w:szCs w:val="21"/>
+                <w:lang w:val="en-US"/>
+              </w:rPr>
+              <w:t xml:space="preserve">- </w:t>
+            </w:r>
+            <w:r>
+              <w:rPr>
+                <w:rFonts w:ascii="Arial" w:eastAsia="Times New Roman" w:hAnsi="Arial" w:cs="Arial"/>
+                <w:color w:val="333333"/>
+                <w:sz w:val="21"/>
+                <w:szCs w:val="21"/>
+                <w:lang w:val="en-US"/>
+              </w:rPr>
+              <w:t>Determined and sent all issues to product owner about current task.</w:t>
+            </w:r>
           </w:p>
           <w:p>
             <w:pPr>
@@ -3120,6 +3109,29 @@
               </w:rPr>
               <w:t>:</w:t>
             </w:r>
+            <w:r>
+              <w:rPr>
+                <w:rFonts w:ascii="Arial" w:eastAsia="Times New Roman" w:hAnsi="Arial" w:cs="Arial"/>
+                <w:b/>
+                <w:bCs/>
+                <w:color w:val="333333"/>
+                <w:sz w:val="21"/>
+                <w:szCs w:val="21"/>
+                <w:lang w:val="en-US"/>
+              </w:rPr>
+              <w:t xml:space="preserve"> </w:t>
+            </w:r>
+            <w:r>
+              <w:rPr>
+                <w:rFonts w:ascii="Arial" w:eastAsia="Times New Roman" w:hAnsi="Arial" w:cs="Arial"/>
+                <w:bCs/>
+                <w:color w:val="333333"/>
+                <w:sz w:val="21"/>
+                <w:szCs w:val="21"/>
+                <w:lang w:val="en-US"/>
+              </w:rPr>
+              <w:t>- Complete creating a plan of implementation of task based on product owner’s response.</w:t>
+            </w:r>
           </w:p>
           <w:p>
             <w:pPr>
@@ -3129,8 +3141,179 @@
                 <w:color w:val="333333"/>
                 <w:sz w:val="21"/>
                 <w:szCs w:val="21"/>
-              </w:rPr>
-            </w:pPr>
+                <w:lang w:val="en-US"/>
+              </w:rPr>
+            </w:pPr>
+            <w:proofErr w:type="spellStart"/>
+            <w:r>
+              <w:rPr>
+                <w:rFonts w:ascii="Arial" w:eastAsia="Times New Roman" w:hAnsi="Arial" w:cs="Arial"/>
+                <w:b/>
+                <w:bCs/>
+                <w:color w:val="333333"/>
+                <w:sz w:val="21"/>
+                <w:szCs w:val="21"/>
+              </w:rPr>
+              <w:t>Blockers</w:t>
+            </w:r>
+            <w:proofErr w:type="spellEnd"/>
+            <w:r>
+              <w:rPr>
+                <w:rFonts w:ascii="Arial" w:eastAsia="Times New Roman" w:hAnsi="Arial" w:cs="Arial"/>
+                <w:b/>
+                <w:bCs/>
+                <w:color w:val="333333"/>
+                <w:sz w:val="21"/>
+                <w:szCs w:val="21"/>
+              </w:rPr>
+              <w:t>:</w:t>
+            </w:r>
+            <w:r>
+              <w:rPr>
+                <w:rFonts w:ascii="Arial" w:eastAsia="Times New Roman" w:hAnsi="Arial" w:cs="Arial"/>
+                <w:b/>
+                <w:bCs/>
+                <w:color w:val="333333"/>
+                <w:sz w:val="21"/>
+                <w:szCs w:val="21"/>
+                <w:lang w:val="en-US"/>
+              </w:rPr>
+              <w:t xml:space="preserve"> </w:t>
+            </w:r>
+            <w:r>
+              <w:rPr>
+                <w:rFonts w:ascii="Arial" w:eastAsia="Times New Roman" w:hAnsi="Arial" w:cs="Arial"/>
+                <w:bCs/>
+                <w:color w:val="333333"/>
+                <w:sz w:val="21"/>
+                <w:szCs w:val="21"/>
+                <w:lang w:val="en-US"/>
+              </w:rPr>
+              <w:t xml:space="preserve">- </w:t>
+            </w:r>
+            <w:r>
+              <w:rPr>
+                <w:rFonts w:ascii="Arial" w:eastAsia="Times New Roman" w:hAnsi="Arial" w:cs="Arial"/>
+                <w:bCs/>
+                <w:color w:val="333333"/>
+                <w:sz w:val="21"/>
+                <w:szCs w:val="21"/>
+                <w:lang w:val="en-US"/>
+              </w:rPr>
+              <w:t>Not enough information from product owner.</w:t>
+            </w:r>
+          </w:p>
+        </w:tc>
+        <w:tc>
+          <w:tcPr>
+            <w:tcW w:w="3119" w:type="dxa"/>
+            <w:tcBorders>
+              <w:top w:val="single" w:sz="6" w:space="0" w:color="DDDDDD"/>
+              <w:left w:val="single" w:sz="6" w:space="0" w:color="DDDDDD"/>
+              <w:bottom w:val="single" w:sz="6" w:space="0" w:color="DDDDDD"/>
+              <w:right w:val="single" w:sz="6" w:space="0" w:color="DDDDDD"/>
+            </w:tcBorders>
+            <w:shd w:val="clear" w:color="auto" w:fill="FFFFFF"/>
+            <w:tcMar>
+              <w:top w:w="105" w:type="dxa"/>
+              <w:left w:w="150" w:type="dxa"/>
+              <w:bottom w:w="105" w:type="dxa"/>
+              <w:right w:w="150" w:type="dxa"/>
+            </w:tcMar>
+          </w:tcPr>
+          <w:p>
+            <w:pPr>
+              <w:spacing w:after="0" w:line="240" w:lineRule="auto"/>
+              <w:rPr>
+                <w:rFonts w:ascii="Arial" w:eastAsia="Times New Roman" w:hAnsi="Arial" w:cs="Arial"/>
+                <w:bCs/>
+                <w:color w:val="333333"/>
+                <w:sz w:val="21"/>
+                <w:szCs w:val="21"/>
+                <w:lang w:val="en-US"/>
+              </w:rPr>
+            </w:pPr>
+            <w:proofErr w:type="spellStart"/>
+            <w:r>
+              <w:rPr>
+                <w:rFonts w:ascii="Arial" w:eastAsia="Times New Roman" w:hAnsi="Arial" w:cs="Arial"/>
+                <w:b/>
+                <w:bCs/>
+                <w:color w:val="333333"/>
+                <w:sz w:val="21"/>
+                <w:szCs w:val="21"/>
+              </w:rPr>
+              <w:t>Done</w:t>
+            </w:r>
+            <w:proofErr w:type="spellEnd"/>
+            <w:r>
+              <w:rPr>
+                <w:rFonts w:ascii="Arial" w:eastAsia="Times New Roman" w:hAnsi="Arial" w:cs="Arial"/>
+                <w:b/>
+                <w:bCs/>
+                <w:color w:val="333333"/>
+                <w:sz w:val="21"/>
+                <w:szCs w:val="21"/>
+              </w:rPr>
+              <w:t>:</w:t>
+            </w:r>
+            <w:r>
+              <w:rPr>
+                <w:rFonts w:ascii="Arial" w:eastAsia="Times New Roman" w:hAnsi="Arial" w:cs="Arial"/>
+                <w:b/>
+                <w:bCs/>
+                <w:color w:val="333333"/>
+                <w:sz w:val="21"/>
+                <w:szCs w:val="21"/>
+                <w:lang w:val="en-US"/>
+              </w:rPr>
+              <w:t xml:space="preserve"> - </w:t>
+            </w:r>
+            <w:r>
+              <w:rPr>
+                <w:rFonts w:ascii="Arial" w:eastAsia="Times New Roman" w:hAnsi="Arial" w:cs="Arial"/>
+                <w:bCs/>
+                <w:color w:val="333333"/>
+                <w:sz w:val="21"/>
+                <w:szCs w:val="21"/>
+                <w:lang w:val="en-US"/>
+              </w:rPr>
+              <w:t>Finished definition of requirements for the task;</w:t>
+            </w:r>
+          </w:p>
+          <w:p>
+            <w:pPr>
+              <w:spacing w:after="0" w:line="240" w:lineRule="auto"/>
+              <w:rPr>
+                <w:rFonts w:ascii="Arial" w:eastAsia="Times New Roman" w:hAnsi="Arial" w:cs="Arial"/>
+                <w:color w:val="333333"/>
+                <w:sz w:val="21"/>
+                <w:szCs w:val="21"/>
+                <w:lang w:val="en-US"/>
+              </w:rPr>
+            </w:pPr>
+            <w:r>
+              <w:rPr>
+                <w:rFonts w:ascii="Arial" w:eastAsia="Times New Roman" w:hAnsi="Arial" w:cs="Arial"/>
+                <w:bCs/>
+                <w:color w:val="333333"/>
+                <w:sz w:val="21"/>
+                <w:szCs w:val="21"/>
+                <w:lang w:val="en-US"/>
+              </w:rPr>
+              <w:t xml:space="preserve">- </w:t>
+            </w:r>
+            <w:r>
+              <w:rPr>
+                <w:rFonts w:ascii="Arial" w:eastAsia="Times New Roman" w:hAnsi="Arial" w:cs="Arial"/>
+                <w:bCs/>
+                <w:color w:val="333333"/>
+                <w:sz w:val="21"/>
+                <w:szCs w:val="21"/>
+                <w:lang w:val="en-US"/>
+              </w:rPr>
+              <w:t>Made base changes in DB in accordance with current requirements.</w:t>
+            </w:r>
           </w:p>
           <w:p>
             <w:pPr>
@@ -3140,6 +3323,66 @@
                 <w:color w:val="333333"/>
                 <w:sz w:val="21"/>
                 <w:szCs w:val="21"/>
+                <w:lang w:val="en-US"/>
+              </w:rPr>
+            </w:pPr>
+            <w:proofErr w:type="spellStart"/>
+            <w:r>
+              <w:rPr>
+                <w:rFonts w:ascii="Arial" w:eastAsia="Times New Roman" w:hAnsi="Arial" w:cs="Arial"/>
+                <w:b/>
+                <w:bCs/>
+                <w:color w:val="333333"/>
+                <w:sz w:val="21"/>
+                <w:szCs w:val="21"/>
+              </w:rPr>
+              <w:t>Tobedone</w:t>
+            </w:r>
+            <w:proofErr w:type="spellEnd"/>
+            <w:r>
+              <w:rPr>
+                <w:rFonts w:ascii="Arial" w:eastAsia="Times New Roman" w:hAnsi="Arial" w:cs="Arial"/>
+                <w:b/>
+                <w:bCs/>
+                <w:color w:val="333333"/>
+                <w:sz w:val="21"/>
+                <w:szCs w:val="21"/>
+              </w:rPr>
+              <w:t>:</w:t>
+            </w:r>
+            <w:r>
+              <w:rPr>
+                <w:rFonts w:ascii="Arial" w:eastAsia="Times New Roman" w:hAnsi="Arial" w:cs="Arial"/>
+                <w:b/>
+                <w:bCs/>
+                <w:color w:val="333333"/>
+                <w:sz w:val="21"/>
+                <w:szCs w:val="21"/>
+                <w:lang w:val="en-US"/>
+              </w:rPr>
+              <w:t xml:space="preserve"> </w:t>
+            </w:r>
+            <w:r>
+              <w:rPr>
+                <w:rFonts w:ascii="Arial" w:eastAsia="Times New Roman" w:hAnsi="Arial" w:cs="Arial"/>
+                <w:bCs/>
+                <w:color w:val="333333"/>
+                <w:sz w:val="21"/>
+                <w:szCs w:val="21"/>
+                <w:lang w:val="en-US"/>
+              </w:rPr>
+              <w:t>Finish making changes in DB and related entities.</w:t>
+            </w:r>
+          </w:p>
+          <w:p>
+            <w:pPr>
+              <w:spacing w:before="150" w:after="0" w:line="240" w:lineRule="auto"/>
+              <w:rPr>
+                <w:rFonts w:ascii="Arial" w:eastAsia="Times New Roman" w:hAnsi="Arial" w:cs="Arial"/>
+                <w:color w:val="333333"/>
+                <w:sz w:val="21"/>
+                <w:szCs w:val="21"/>
+                <w:lang w:val="ru-RU"/>
               </w:rPr>
             </w:pPr>
             <w:proofErr w:type="spellStart"/>
@@ -3158,7 +3401,6 @@
             <w:r>
               <w:rPr>
                 <w:rFonts w:ascii="Arial" w:eastAsia="Times New Roman" w:hAnsi="Arial" w:cs="Arial"/>
-                <w:b/>
                 <w:bCs/>
                 <w:color w:val="333333"/>
                 <w:sz w:val="21"/>
@@ -3166,6 +3408,41 @@
               </w:rPr>
               <w:t>:</w:t>
             </w:r>
+            <w:r>
+              <w:rPr>
+                <w:rFonts w:ascii="Arial" w:eastAsia="Times New Roman" w:hAnsi="Arial" w:cs="Arial"/>
+                <w:bCs/>
+                <w:color w:val="333333"/>
+                <w:sz w:val="21"/>
+                <w:szCs w:val="21"/>
+                <w:lang w:val="en-US"/>
+              </w:rPr>
+              <w:t xml:space="preserve"> Issues with creating foreign keys in </w:t>
+            </w:r>
+            <w:proofErr w:type="spellStart"/>
+            <w:r>
+              <w:rPr>
+                <w:rFonts w:ascii="Arial" w:eastAsia="Times New Roman" w:hAnsi="Arial" w:cs="Arial"/>
+                <w:bCs/>
+                <w:color w:val="333333"/>
+                <w:sz w:val="21"/>
+                <w:szCs w:val="21"/>
+                <w:lang w:val="en-US"/>
+              </w:rPr>
+              <w:t>changelog</w:t>
+            </w:r>
+            <w:proofErr w:type="spellEnd"/>
+            <w:r>
+              <w:rPr>
+                <w:rFonts w:ascii="Arial" w:eastAsia="Times New Roman" w:hAnsi="Arial" w:cs="Arial"/>
+                <w:bCs/>
+                <w:color w:val="333333"/>
+                <w:sz w:val="21"/>
+                <w:szCs w:val="21"/>
+                <w:lang w:val="en-US"/>
+              </w:rPr>
+              <w:t xml:space="preserve"> when creating many to many relationship.</w:t>
+            </w:r>
           </w:p>
           <w:p>
             <w:pPr>
@@ -3181,168 +3458,7 @@
         </w:tc>
         <w:tc>
           <w:tcPr>
-            <w:tcW w:w="2149" w:type="dxa"/>
-            <w:tcBorders>
-              <w:top w:val="single" w:sz="6" w:space="0" w:color="DDDDDD"/>
-              <w:left w:val="single" w:sz="6" w:space="0" w:color="DDDDDD"/>
-              <w:bottom w:val="single" w:sz="6" w:space="0" w:color="DDDDDD"/>
-              <w:right w:val="single" w:sz="6" w:space="0" w:color="DDDDDD"/>
-            </w:tcBorders>
-            <w:shd w:val="clear" w:color="auto" w:fill="FFFFFF"/>
-            <w:tcMar>
-              <w:top w:w="105" w:type="dxa"/>
-              <w:left w:w="150" w:type="dxa"/>
-              <w:bottom w:w="105" w:type="dxa"/>
-              <w:right w:w="150" w:type="dxa"/>
-            </w:tcMar>
-          </w:tcPr>
-          <w:p>
-            <w:pPr>
-              <w:spacing w:after="0" w:line="240" w:lineRule="auto"/>
-              <w:rPr>
-                <w:rFonts w:ascii="Arial" w:eastAsia="Times New Roman" w:hAnsi="Arial" w:cs="Arial"/>
-                <w:color w:val="333333"/>
-                <w:sz w:val="21"/>
-                <w:szCs w:val="21"/>
-              </w:rPr>
-            </w:pPr>
-            <w:proofErr w:type="spellStart"/>
-            <w:r>
-              <w:rPr>
-                <w:rFonts w:ascii="Arial" w:eastAsia="Times New Roman" w:hAnsi="Arial" w:cs="Arial"/>
-                <w:b/>
-                <w:bCs/>
-                <w:color w:val="333333"/>
-                <w:sz w:val="21"/>
-                <w:szCs w:val="21"/>
-              </w:rPr>
-              <w:t>Done</w:t>
-            </w:r>
-            <w:proofErr w:type="spellEnd"/>
-            <w:r>
-              <w:rPr>
-                <w:rFonts w:ascii="Arial" w:eastAsia="Times New Roman" w:hAnsi="Arial" w:cs="Arial"/>
-                <w:b/>
-                <w:bCs/>
-                <w:color w:val="333333"/>
-                <w:sz w:val="21"/>
-                <w:szCs w:val="21"/>
-              </w:rPr>
-              <w:t>:</w:t>
-            </w:r>
-          </w:p>
-          <w:p>
-            <w:pPr>
-              <w:spacing w:before="150" w:after="0" w:line="240" w:lineRule="auto"/>
-              <w:rPr>
-                <w:rFonts w:ascii="Arial" w:eastAsia="Times New Roman" w:hAnsi="Arial" w:cs="Arial"/>
-                <w:b/>
-                <w:bCs/>
-                <w:color w:val="333333"/>
-                <w:sz w:val="21"/>
-                <w:szCs w:val="21"/>
-              </w:rPr>
-            </w:pPr>
-          </w:p>
-          <w:p>
-            <w:pPr>
-              <w:spacing w:before="150" w:after="0" w:line="240" w:lineRule="auto"/>
-              <w:rPr>
-                <w:rFonts w:ascii="Arial" w:eastAsia="Times New Roman" w:hAnsi="Arial" w:cs="Arial"/>
-                <w:color w:val="333333"/>
-                <w:sz w:val="21"/>
-                <w:szCs w:val="21"/>
-                <w:lang w:val="en-US"/>
-              </w:rPr>
-            </w:pPr>
-            <w:proofErr w:type="spellStart"/>
-            <w:r>
-              <w:rPr>
-                <w:rFonts w:ascii="Arial" w:eastAsia="Times New Roman" w:hAnsi="Arial" w:cs="Arial"/>
-                <w:b/>
-                <w:bCs/>
-                <w:color w:val="333333"/>
-                <w:sz w:val="21"/>
-                <w:szCs w:val="21"/>
-              </w:rPr>
-              <w:t>Tobedone</w:t>
-            </w:r>
-            <w:proofErr w:type="spellEnd"/>
-            <w:r>
-              <w:rPr>
-                <w:rFonts w:ascii="Arial" w:eastAsia="Times New Roman" w:hAnsi="Arial" w:cs="Arial"/>
-                <w:b/>
-                <w:bCs/>
-                <w:color w:val="333333"/>
-                <w:sz w:val="21"/>
-                <w:szCs w:val="21"/>
-              </w:rPr>
-              <w:t>:</w:t>
-            </w:r>
-          </w:p>
-          <w:p>
-            <w:pPr>
-              <w:spacing w:before="150" w:after="0" w:line="240" w:lineRule="auto"/>
-              <w:rPr>
-                <w:rFonts w:ascii="Arial" w:eastAsia="Times New Roman" w:hAnsi="Arial" w:cs="Arial"/>
-                <w:b/>
-                <w:bCs/>
-                <w:color w:val="333333"/>
-                <w:sz w:val="21"/>
-                <w:szCs w:val="21"/>
-              </w:rPr>
-            </w:pPr>
-          </w:p>
-          <w:p>
-            <w:pPr>
-              <w:spacing w:before="150" w:after="0" w:line="240" w:lineRule="auto"/>
-              <w:rPr>
-                <w:rFonts w:ascii="Arial" w:eastAsia="Times New Roman" w:hAnsi="Arial" w:cs="Arial"/>
-                <w:color w:val="333333"/>
-                <w:sz w:val="21"/>
-                <w:szCs w:val="21"/>
-              </w:rPr>
-            </w:pPr>
-            <w:proofErr w:type="spellStart"/>
-            <w:r>
-              <w:rPr>
-                <w:rFonts w:ascii="Arial" w:eastAsia="Times New Roman" w:hAnsi="Arial" w:cs="Arial"/>
-                <w:b/>
-                <w:bCs/>
-                <w:color w:val="333333"/>
-                <w:sz w:val="21"/>
-                <w:szCs w:val="21"/>
-              </w:rPr>
-              <w:t>Blockers</w:t>
-            </w:r>
-            <w:proofErr w:type="spellEnd"/>
-            <w:r>
-              <w:rPr>
-                <w:rFonts w:ascii="Arial" w:eastAsia="Times New Roman" w:hAnsi="Arial" w:cs="Arial"/>
-                <w:b/>
-                <w:bCs/>
-                <w:color w:val="333333"/>
-                <w:sz w:val="21"/>
-                <w:szCs w:val="21"/>
-              </w:rPr>
-              <w:t>:</w:t>
-            </w:r>
-          </w:p>
-          <w:p>
-            <w:pPr>
-              <w:spacing w:before="100" w:beforeAutospacing="1" w:after="100" w:afterAutospacing="1" w:line="240" w:lineRule="auto"/>
-              <w:rPr>
-                <w:rFonts w:ascii="Arial" w:eastAsia="Times New Roman" w:hAnsi="Arial" w:cs="Arial"/>
-                <w:color w:val="333333"/>
-                <w:sz w:val="21"/>
-                <w:szCs w:val="21"/>
-              </w:rPr>
-            </w:pPr>
-          </w:p>
-        </w:tc>
-        <w:tc>
-          <w:tcPr>
-            <w:tcW w:w="1942" w:type="dxa"/>
+            <w:tcW w:w="2225" w:type="dxa"/>
             <w:tcBorders>
               <w:top w:val="single" w:sz="6" w:space="0" w:color="DDDDDD"/>
               <w:left w:val="single" w:sz="6" w:space="0" w:color="DDDDDD"/>
@@ -3372,6 +3488,201 @@
                 <w:szCs w:val="21"/>
               </w:rPr>
             </w:pPr>
+            <w:r>
+              <w:rPr>
+                <w:rFonts w:ascii="Arial" w:eastAsia="Times New Roman" w:hAnsi="Arial" w:cs="Arial"/>
+                <w:b/>
+                <w:color w:val="333333"/>
+                <w:sz w:val="21"/>
+                <w:szCs w:val="21"/>
+                <w:lang w:val="en-US"/>
+              </w:rPr>
+              <w:t xml:space="preserve">Done: </w:t>
+            </w:r>
+            <w:r>
+              <w:rPr>
+                <w:rFonts w:ascii="Arial" w:eastAsia="Times New Roman" w:hAnsi="Arial" w:cs="Arial"/>
+                <w:color w:val="333333"/>
+                <w:sz w:val="21"/>
+                <w:szCs w:val="21"/>
+                <w:lang w:val="en-US"/>
+              </w:rPr>
+              <w:t>- Completed troubleshooting when creating DB schema</w:t>
+            </w:r>
+            <w:r>
+              <w:rPr>
+                <w:rFonts w:ascii="Arial" w:eastAsia="Times New Roman" w:hAnsi="Arial" w:cs="Arial"/>
+                <w:color w:val="333333"/>
+                <w:sz w:val="21"/>
+                <w:szCs w:val="21"/>
+                <w:lang w:val="en-US"/>
+              </w:rPr>
+              <w:t>s based on current requirements;</w:t>
+            </w:r>
+          </w:p>
+          <w:p>
+            <w:pPr>
+              <w:numPr>
+                <w:ilvl w:val="0"/>
+                <w:numId w:val="1"/>
+              </w:numPr>
+              <w:spacing w:before="100" w:beforeAutospacing="1" w:after="100" w:afterAutospacing="1" w:line="240" w:lineRule="auto"/>
+              <w:ind w:left="0"/>
+              <w:rPr>
+                <w:rFonts w:ascii="Arial" w:eastAsia="Times New Roman" w:hAnsi="Arial" w:cs="Arial"/>
+                <w:color w:val="333333"/>
+                <w:sz w:val="21"/>
+                <w:szCs w:val="21"/>
+              </w:rPr>
+            </w:pPr>
+            <w:r>
+              <w:rPr>
+                <w:rFonts w:ascii="Arial" w:eastAsia="Times New Roman" w:hAnsi="Arial" w:cs="Arial"/>
+                <w:color w:val="333333"/>
+                <w:sz w:val="21"/>
+                <w:szCs w:val="21"/>
+                <w:lang w:val="en-US"/>
+              </w:rPr>
+              <w:t xml:space="preserve">- </w:t>
+            </w:r>
+            <w:r>
+              <w:rPr>
+                <w:rFonts w:ascii="Arial" w:eastAsia="Times New Roman" w:hAnsi="Arial" w:cs="Arial"/>
+                <w:color w:val="333333"/>
+                <w:sz w:val="21"/>
+                <w:szCs w:val="21"/>
+                <w:lang w:val="en-US"/>
+              </w:rPr>
+              <w:t>Successfully launched an updated project.</w:t>
+            </w:r>
+          </w:p>
+          <w:p>
+            <w:pPr>
+              <w:numPr>
+                <w:ilvl w:val="0"/>
+                <w:numId w:val="1"/>
+              </w:numPr>
+              <w:spacing w:before="100" w:beforeAutospacing="1" w:after="100" w:afterAutospacing="1" w:line="240" w:lineRule="auto"/>
+              <w:ind w:left="0"/>
+              <w:rPr>
+                <w:rFonts w:ascii="Arial" w:eastAsia="Times New Roman" w:hAnsi="Arial" w:cs="Arial"/>
+                <w:color w:val="333333"/>
+                <w:sz w:val="21"/>
+                <w:szCs w:val="21"/>
+              </w:rPr>
+            </w:pPr>
+          </w:p>
+          <w:p>
+            <w:pPr>
+              <w:numPr>
+                <w:ilvl w:val="0"/>
+                <w:numId w:val="1"/>
+              </w:numPr>
+              <w:spacing w:before="100" w:beforeAutospacing="1" w:after="100" w:afterAutospacing="1" w:line="240" w:lineRule="auto"/>
+              <w:ind w:left="0"/>
+              <w:rPr>
+                <w:rFonts w:ascii="Arial" w:eastAsia="Times New Roman" w:hAnsi="Arial" w:cs="Arial"/>
+                <w:color w:val="333333"/>
+                <w:sz w:val="21"/>
+                <w:szCs w:val="21"/>
+              </w:rPr>
+            </w:pPr>
+            <w:proofErr w:type="spellStart"/>
+            <w:r>
+              <w:rPr>
+                <w:rFonts w:ascii="Arial" w:eastAsia="Times New Roman" w:hAnsi="Arial" w:cs="Arial"/>
+                <w:b/>
+                <w:color w:val="333333"/>
+                <w:sz w:val="21"/>
+                <w:szCs w:val="21"/>
+                <w:lang w:val="en-US"/>
+              </w:rPr>
+              <w:t>Tobedone</w:t>
+            </w:r>
+            <w:proofErr w:type="spellEnd"/>
+            <w:r>
+              <w:rPr>
+                <w:rFonts w:ascii="Arial" w:eastAsia="Times New Roman" w:hAnsi="Arial" w:cs="Arial"/>
+                <w:b/>
+                <w:color w:val="333333"/>
+                <w:sz w:val="21"/>
+                <w:szCs w:val="21"/>
+                <w:lang w:val="en-US"/>
+              </w:rPr>
+              <w:t xml:space="preserve">: </w:t>
+            </w:r>
+            <w:r>
+              <w:rPr>
+                <w:rFonts w:ascii="Arial" w:eastAsia="Times New Roman" w:hAnsi="Arial" w:cs="Arial"/>
+                <w:color w:val="333333"/>
+                <w:sz w:val="21"/>
+                <w:szCs w:val="21"/>
+                <w:lang w:val="en-US"/>
+              </w:rPr>
+              <w:t xml:space="preserve">- </w:t>
+            </w:r>
+            <w:r>
+              <w:rPr>
+                <w:rFonts w:ascii="Arial" w:eastAsia="Times New Roman" w:hAnsi="Arial" w:cs="Arial"/>
+                <w:color w:val="333333"/>
+                <w:sz w:val="21"/>
+                <w:szCs w:val="21"/>
+                <w:lang w:val="en-US"/>
+              </w:rPr>
+              <w:t>Make a basic list of utilities output to the screen.</w:t>
+            </w:r>
+          </w:p>
+          <w:p>
+            <w:pPr>
+              <w:spacing w:before="100" w:beforeAutospacing="1" w:after="100" w:afterAutospacing="1" w:line="240" w:lineRule="auto"/>
+              <w:rPr>
+                <w:rFonts w:ascii="Arial" w:eastAsia="Times New Roman" w:hAnsi="Arial" w:cs="Arial"/>
+                <w:color w:val="333333"/>
+                <w:sz w:val="21"/>
+                <w:szCs w:val="21"/>
+              </w:rPr>
+            </w:pPr>
+            <w:r>
+              <w:rPr>
+                <w:rFonts w:ascii="Arial" w:eastAsia="Times New Roman" w:hAnsi="Arial" w:cs="Arial"/>
+                <w:b/>
+                <w:color w:val="333333"/>
+                <w:sz w:val="21"/>
+                <w:szCs w:val="21"/>
+                <w:lang w:val="en-US"/>
+              </w:rPr>
+              <w:t xml:space="preserve">Blockers: </w:t>
+            </w:r>
+            <w:r>
+              <w:rPr>
+                <w:rFonts w:ascii="Arial" w:eastAsia="Times New Roman" w:hAnsi="Arial" w:cs="Arial"/>
+                <w:color w:val="333333"/>
+                <w:sz w:val="21"/>
+                <w:szCs w:val="21"/>
+                <w:lang w:val="en-US"/>
+              </w:rPr>
+              <w:t xml:space="preserve">- </w:t>
+            </w:r>
+            <w:r>
+              <w:rPr>
+                <w:rFonts w:ascii="Arial" w:eastAsia="Times New Roman" w:hAnsi="Arial" w:cs="Arial"/>
+                <w:color w:val="333333"/>
+                <w:sz w:val="21"/>
+                <w:szCs w:val="21"/>
+                <w:lang w:val="en-US"/>
+              </w:rPr>
+              <w:t>Not fully updated project</w:t>
+            </w:r>
+            <w:r>
+              <w:rPr>
+                <w:rFonts w:ascii="Arial" w:eastAsia="Times New Roman" w:hAnsi="Arial" w:cs="Arial"/>
+                <w:color w:val="333333"/>
+                <w:sz w:val="21"/>
+                <w:szCs w:val="21"/>
+                <w:lang w:val="en-US"/>
+              </w:rPr>
+              <w:t>.</w:t>
+            </w:r>
           </w:p>
         </w:tc>
         <w:tc>
@@ -3581,6 +3892,7 @@
                 <w:sz w:val="21"/>
                 <w:szCs w:val="21"/>
               </w:rPr>
+              <w:lastRenderedPageBreak/>
               <w:t>Nazar</w:t>
             </w:r>
             <w:r>
@@ -3597,7 +3909,7 @@
         </w:tc>
         <w:tc>
           <w:tcPr>
-            <w:tcW w:w="4858" w:type="dxa"/>
+            <w:tcW w:w="3605" w:type="dxa"/>
             <w:tcBorders>
               <w:top w:val="single" w:sz="6" w:space="0" w:color="DDDDDD"/>
               <w:left w:val="single" w:sz="6" w:space="0" w:color="DDDDDD"/>
@@ -3762,7 +4074,7 @@
         </w:tc>
         <w:tc>
           <w:tcPr>
-            <w:tcW w:w="2149" w:type="dxa"/>
+            <w:tcW w:w="3119" w:type="dxa"/>
             <w:tcBorders>
               <w:top w:val="single" w:sz="6" w:space="0" w:color="DDDDDD"/>
               <w:left w:val="single" w:sz="6" w:space="0" w:color="DDDDDD"/>
@@ -3922,7 +4234,7 @@
         </w:tc>
         <w:tc>
           <w:tcPr>
-            <w:tcW w:w="1942" w:type="dxa"/>
+            <w:tcW w:w="2225" w:type="dxa"/>
             <w:tcBorders>
               <w:top w:val="single" w:sz="6" w:space="0" w:color="DDDDDD"/>
               <w:left w:val="single" w:sz="6" w:space="0" w:color="DDDDDD"/>
@@ -4161,7 +4473,6 @@
                 <w:sz w:val="21"/>
                 <w:szCs w:val="21"/>
               </w:rPr>
-              <w:lastRenderedPageBreak/>
               <w:t>Yurii</w:t>
             </w:r>
             <w:r>
@@ -4178,7 +4489,7 @@
         </w:tc>
         <w:tc>
           <w:tcPr>
-            <w:tcW w:w="4858" w:type="dxa"/>
+            <w:tcW w:w="3605" w:type="dxa"/>
             <w:tcBorders>
               <w:top w:val="single" w:sz="6" w:space="0" w:color="DDDDDD"/>
               <w:left w:val="single" w:sz="6" w:space="0" w:color="DDDDDD"/>
@@ -4343,7 +4654,7 @@
         </w:tc>
         <w:tc>
           <w:tcPr>
-            <w:tcW w:w="2149" w:type="dxa"/>
+            <w:tcW w:w="3119" w:type="dxa"/>
             <w:tcBorders>
               <w:top w:val="single" w:sz="6" w:space="0" w:color="DDDDDD"/>
               <w:left w:val="single" w:sz="6" w:space="0" w:color="DDDDDD"/>
@@ -4503,7 +4814,7 @@
         </w:tc>
         <w:tc>
           <w:tcPr>
-            <w:tcW w:w="1942" w:type="dxa"/>
+            <w:tcW w:w="2225" w:type="dxa"/>
             <w:tcBorders>
               <w:top w:val="single" w:sz="6" w:space="0" w:color="DDDDDD"/>
               <w:left w:val="single" w:sz="6" w:space="0" w:color="DDDDDD"/>
@@ -4758,7 +5069,7 @@
         </w:tc>
         <w:tc>
           <w:tcPr>
-            <w:tcW w:w="4858" w:type="dxa"/>
+            <w:tcW w:w="3605" w:type="dxa"/>
             <w:tcBorders>
               <w:top w:val="single" w:sz="6" w:space="0" w:color="DDDDDD"/>
               <w:left w:val="single" w:sz="6" w:space="0" w:color="DDDDDD"/>
@@ -4923,7 +5234,7 @@
         </w:tc>
         <w:tc>
           <w:tcPr>
-            <w:tcW w:w="2149" w:type="dxa"/>
+            <w:tcW w:w="3119" w:type="dxa"/>
             <w:tcBorders>
               <w:top w:val="single" w:sz="6" w:space="0" w:color="DDDDDD"/>
               <w:left w:val="single" w:sz="6" w:space="0" w:color="DDDDDD"/>
@@ -5083,7 +5394,7 @@
         </w:tc>
         <w:tc>
           <w:tcPr>
-            <w:tcW w:w="1942" w:type="dxa"/>
+            <w:tcW w:w="2225" w:type="dxa"/>
             <w:tcBorders>
               <w:top w:val="single" w:sz="6" w:space="0" w:color="DDDDDD"/>
               <w:left w:val="single" w:sz="6" w:space="0" w:color="DDDDDD"/>
@@ -5299,7 +5610,7 @@
 </file>
 
 <file path=word/numbering.xml><?xml version="1.0" encoding="utf-8"?>
-<w:numbering xmlns:wpc="http://schemas.microsoft.com/office/word/2010/wordprocessingCanvas" xmlns:mc="http://schemas.openxmlformats.org/markup-compatibility/2006" xmlns:o="urn:schemas-microsoft-com:office:office" xmlns:r="http://schemas.openxmlformats.org/officeDocument/2006/relationships" xmlns:m="http://schemas.openxmlformats.org/officeDocument/2006/math" xmlns:v="urn:schemas-microsoft-com:vml" xmlns:wp14="http://schemas.microsoft.com/office/word/2010/wordprocessingDrawing" xmlns:wp="http://schemas.openxmlformats.org/drawingml/2006/wordprocessingDrawing" xmlns:w10="urn:schemas-microsoft-com:office:word" xmlns:w="http://schemas.openxmlformats.org/wordprocessingml/2006/main" xmlns:w14="http://schemas.microsoft.com/office/word/2010/wordml" xmlns:w15="http://schemas.microsoft.com/office/word/2012/wordml" xmlns:wpg="http://schemas.microsoft.com/office/word/2010/wordprocessingGroup" xmlns:wpi="http://schemas.microsoft.com/office/word/2010/wordprocessingInk" xmlns:wne="http://schemas.microsoft.com/office/word/2006/wordml" xmlns:wps="http://schemas.microsoft.com/office/word/2010/wordprocessingShape" mc:Ignorable="w14 w15 wp14">
+<w:numbering xmlns:ve="http://schemas.openxmlformats.org/markup-compatibility/2006" xmlns:o="urn:schemas-microsoft-com:office:office" xmlns:r="http://schemas.openxmlformats.org/officeDocument/2006/relationships" xmlns:m="http://schemas.openxmlformats.org/officeDocument/2006/math" xmlns:v="urn:schemas-microsoft-com:vml" xmlns:wp="http://schemas.openxmlformats.org/drawingml/2006/wordprocessingDrawing" xmlns:w10="urn:schemas-microsoft-com:office:word" xmlns:w="http://schemas.openxmlformats.org/wordprocessingml/2006/main" xmlns:wne="http://schemas.microsoft.com/office/word/2006/wordml">
   <w:abstractNum w:abstractNumId="0">
     <w:nsid w:val="5F396215"/>
     <w:multiLevelType w:val="multilevel"/>
@@ -5570,7 +5881,7 @@
 </file>
 
 <file path=word/styles.xml><?xml version="1.0" encoding="utf-8"?>
-<w:styles xmlns:mc="http://schemas.openxmlformats.org/markup-compatibility/2006" xmlns:r="http://schemas.openxmlformats.org/officeDocument/2006/relationships" xmlns:w="http://schemas.openxmlformats.org/wordprocessingml/2006/main" xmlns:w14="http://schemas.microsoft.com/office/word/2010/wordml" xmlns:w15="http://schemas.microsoft.com/office/word/2012/wordml" mc:Ignorable="w14 w15">
+<w:styles xmlns:r="http://schemas.openxmlformats.org/officeDocument/2006/relationships" xmlns:w="http://schemas.openxmlformats.org/wordprocessingml/2006/main">
   <w:docDefaults>
     <w:rPrDefault>
       <w:rPr>
@@ -5586,378 +5897,144 @@
       </w:pPr>
     </w:pPrDefault>
   </w:docDefaults>
-  <w:latentStyles w:defLockedState="0" w:defUIPriority="99" w:defSemiHidden="0" w:defUnhideWhenUsed="0" w:defQFormat="0" w:count="371">
-    <w:lsdException w:name="Normal" w:uiPriority="0" w:qFormat="1"/>
-    <w:lsdException w:name="heading 1" w:uiPriority="9" w:qFormat="1"/>
-    <w:lsdException w:name="heading 2" w:semiHidden="1" w:uiPriority="9" w:unhideWhenUsed="1" w:qFormat="1"/>
-    <w:lsdException w:name="heading 3" w:semiHidden="1" w:uiPriority="9" w:unhideWhenUsed="1" w:qFormat="1"/>
-    <w:lsdException w:name="heading 4" w:semiHidden="1" w:uiPriority="9" w:unhideWhenUsed="1" w:qFormat="1"/>
-    <w:lsdException w:name="heading 5" w:semiHidden="1" w:uiPriority="9" w:unhideWhenUsed="1" w:qFormat="1"/>
-    <w:lsdException w:name="heading 6" w:semiHidden="1" w:uiPriority="9" w:unhideWhenUsed="1" w:qFormat="1"/>
-    <w:lsdException w:name="heading 7" w:semiHidden="1" w:uiPriority="9" w:unhideWhenUsed="1" w:qFormat="1"/>
-    <w:lsdException w:name="heading 8" w:semiHidden="1" w:uiPriority="9" w:unhideWhenUsed="1" w:qFormat="1"/>
-    <w:lsdException w:name="heading 9" w:semiHidden="1" w:uiPriority="9" w:unhideWhenUsed="1" w:qFormat="1"/>
-    <w:lsdException w:name="index 1" w:semiHidden="1" w:unhideWhenUsed="1"/>
-    <w:lsdException w:name="index 2" w:semiHidden="1" w:unhideWhenUsed="1"/>
-    <w:lsdException w:name="index 3" w:semiHidden="1" w:unhideWhenUsed="1"/>
-    <w:lsdException w:name="index 4" w:semiHidden="1" w:unhideWhenUsed="1"/>
-    <w:lsdException w:name="index 5" w:semiHidden="1" w:unhideWhenUsed="1"/>
-    <w:lsdException w:name="index 6" w:semiHidden="1" w:unhideWhenUsed="1"/>
-    <w:lsdException w:name="index 7" w:semiHidden="1" w:unhideWhenUsed="1"/>
-    <w:lsdException w:name="index 8" w:semiHidden="1" w:unhideWhenUsed="1"/>
-    <w:lsdException w:name="index 9" w:semiHidden="1" w:unhideWhenUsed="1"/>
-    <w:lsdException w:name="toc 1" w:semiHidden="1" w:uiPriority="39" w:unhideWhenUsed="1"/>
-    <w:lsdException w:name="toc 2" w:semiHidden="1" w:uiPriority="39" w:unhideWhenUsed="1"/>
-    <w:lsdException w:name="toc 3" w:semiHidden="1" w:uiPriority="39" w:unhideWhenUsed="1"/>
-    <w:lsdException w:name="toc 4" w:semiHidden="1" w:uiPriority="39" w:unhideWhenUsed="1"/>
-    <w:lsdException w:name="toc 5" w:semiHidden="1" w:uiPriority="39" w:unhideWhenUsed="1"/>
-    <w:lsdException w:name="toc 6" w:semiHidden="1" w:uiPriority="39" w:unhideWhenUsed="1"/>
-    <w:lsdException w:name="toc 7" w:semiHidden="1" w:uiPriority="39" w:unhideWhenUsed="1"/>
-    <w:lsdException w:name="toc 8" w:semiHidden="1" w:uiPriority="39" w:unhideWhenUsed="1"/>
-    <w:lsdException w:name="toc 9" w:semiHidden="1" w:uiPriority="39" w:unhideWhenUsed="1"/>
-    <w:lsdException w:name="Normal Indent" w:semiHidden="1" w:unhideWhenUsed="1"/>
-    <w:lsdException w:name="footnote text" w:semiHidden="1" w:unhideWhenUsed="1"/>
-    <w:lsdException w:name="annotation text" w:semiHidden="1" w:unhideWhenUsed="1"/>
-    <w:lsdException w:name="header" w:semiHidden="1" w:unhideWhenUsed="1"/>
-    <w:lsdException w:name="footer" w:semiHidden="1" w:unhideWhenUsed="1"/>
-    <w:lsdException w:name="index heading" w:semiHidden="1" w:unhideWhenUsed="1"/>
-    <w:lsdException w:name="caption" w:semiHidden="1" w:uiPriority="35" w:unhideWhenUsed="1" w:qFormat="1"/>
-    <w:lsdException w:name="table of figures" w:semiHidden="1" w:unhideWhenUsed="1"/>
-    <w:lsdException w:name="envelope address" w:semiHidden="1" w:unhideWhenUsed="1"/>
-    <w:lsdException w:name="envelope return" w:semiHidden="1" w:unhideWhenUsed="1"/>
-    <w:lsdException w:name="footnote reference" w:semiHidden="1" w:unhideWhenUsed="1"/>
-    <w:lsdException w:name="annotation reference" w:semiHidden="1" w:unhideWhenUsed="1"/>
-    <w:lsdException w:name="line number" w:semiHidden="1" w:unhideWhenUsed="1"/>
-    <w:lsdException w:name="page number" w:semiHidden="1" w:unhideWhenUsed="1"/>
-    <w:lsdException w:name="endnote reference" w:semiHidden="1" w:unhideWhenUsed="1"/>
-    <w:lsdException w:name="endnote text" w:semiHidden="1" w:unhideWhenUsed="1"/>
-    <w:lsdException w:name="table of authorities" w:semiHidden="1" w:unhideWhenUsed="1"/>
-    <w:lsdException w:name="macro" w:semiHidden="1" w:unhideWhenUsed="1"/>
-    <w:lsdException w:name="toa heading" w:semiHidden="1" w:unhideWhenUsed="1"/>
-    <w:lsdException w:name="List" w:semiHidden="1" w:unhideWhenUsed="1"/>
-    <w:lsdException w:name="List Bullet" w:semiHidden="1" w:unhideWhenUsed="1"/>
-    <w:lsdException w:name="List Number" w:semiHidden="1" w:unhideWhenUsed="1"/>
-    <w:lsdException w:name="List 2" w:semiHidden="1" w:unhideWhenUsed="1"/>
-    <w:lsdException w:name="List 3" w:semiHidden="1" w:unhideWhenUsed="1"/>
-    <w:lsdException w:name="List 4" w:semiHidden="1" w:unhideWhenUsed="1"/>
-    <w:lsdException w:name="List 5" w:semiHidden="1" w:unhideWhenUsed="1"/>
-    <w:lsdException w:name="List Bullet 2" w:semiHidden="1" w:unhideWhenUsed="1"/>
-    <w:lsdException w:name="List Bullet 3" w:semiHidden="1" w:unhideWhenUsed="1"/>
-    <w:lsdException w:name="List Bullet 4" w:semiHidden="1" w:unhideWhenUsed="1"/>
-    <w:lsdException w:name="List Bullet 5" w:semiHidden="1" w:unhideWhenUsed="1"/>
-    <w:lsdException w:name="List Number 2" w:semiHidden="1" w:unhideWhenUsed="1"/>
-    <w:lsdException w:name="List Number 3" w:semiHidden="1" w:unhideWhenUsed="1"/>
-    <w:lsdException w:name="List Number 4" w:semiHidden="1" w:unhideWhenUsed="1"/>
-    <w:lsdException w:name="List Number 5" w:semiHidden="1" w:unhideWhenUsed="1"/>
-    <w:lsdException w:name="Title" w:uiPriority="10" w:qFormat="1"/>
-    <w:lsdException w:name="Closing" w:semiHidden="1" w:unhideWhenUsed="1"/>
-    <w:lsdException w:name="Signature" w:semiHidden="1" w:unhideWhenUsed="1"/>
-    <w:lsdException w:name="Default Paragraph Font" w:semiHidden="1" w:uiPriority="1" w:unhideWhenUsed="1"/>
-    <w:lsdException w:name="Body Text" w:semiHidden="1" w:unhideWhenUsed="1"/>
-    <w:lsdException w:name="Body Text Indent" w:semiHidden="1" w:unhideWhenUsed="1"/>
-    <w:lsdException w:name="List Continue" w:semiHidden="1" w:unhideWhenUsed="1"/>
-    <w:lsdException w:name="List Continue 2" w:semiHidden="1" w:unhideWhenUsed="1"/>
-    <w:lsdException w:name="List Continue 3" w:semiHidden="1" w:unhideWhenUsed="1"/>
-    <w:lsdException w:name="List Continue 4" w:semiHidden="1" w:unhideWhenUsed="1"/>
-    <w:lsdException w:name="List Continue 5" w:semiHidden="1" w:unhideWhenUsed="1"/>
-    <w:lsdException w:name="Message Header" w:semiHidden="1" w:unhideWhenUsed="1"/>
-    <w:lsdException w:name="Subtitle" w:uiPriority="11" w:qFormat="1"/>
-    <w:lsdException w:name="Salutation" w:semiHidden="1" w:unhideWhenUsed="1"/>
-    <w:lsdException w:name="Date" w:semiHidden="1" w:unhideWhenUsed="1"/>
-    <w:lsdException w:name="Body Text First Indent" w:semiHidden="1" w:unhideWhenUsed="1"/>
-    <w:lsdException w:name="Body Text First Indent 2" w:semiHidden="1" w:unhideWhenUsed="1"/>
-    <w:lsdException w:name="Note Heading" w:semiHidden="1" w:unhideWhenUsed="1"/>
-    <w:lsdException w:name="Body Text 2" w:semiHidden="1" w:unhideWhenUsed="1"/>
-    <w:lsdException w:name="Body Text 3" w:semiHidden="1" w:unhideWhenUsed="1"/>
-    <w:lsdException w:name="Body Text Indent 2" w:semiHidden="1" w:unhideWhenUsed="1"/>
-    <w:lsdException w:name="Body Text Indent 3" w:semiHidden="1" w:unhideWhenUsed="1"/>
-    <w:lsdException w:name="Block Text" w:semiHidden="1" w:unhideWhenUsed="1"/>
-    <w:lsdException w:name="Hyperlink" w:semiHidden="1" w:unhideWhenUsed="1"/>
-    <w:lsdException w:name="FollowedHyperlink" w:semiHidden="1" w:unhideWhenUsed="1"/>
-    <w:lsdException w:name="Strong" w:uiPriority="22" w:qFormat="1"/>
-    <w:lsdException w:name="Emphasis" w:uiPriority="20" w:qFormat="1"/>
-    <w:lsdException w:name="Document Map" w:semiHidden="1" w:unhideWhenUsed="1"/>
-    <w:lsdException w:name="Plain Text" w:semiHidden="1" w:unhideWhenUsed="1"/>
-    <w:lsdException w:name="E-mail Signature" w:semiHidden="1" w:unhideWhenUsed="1"/>
-    <w:lsdException w:name="HTML Top of Form" w:semiHidden="1" w:unhideWhenUsed="1"/>
-    <w:lsdException w:name="HTML Bottom of Form" w:semiHidden="1" w:unhideWhenUsed="1"/>
-    <w:lsdException w:name="Normal (Web)" w:semiHidden="1" w:unhideWhenUsed="1"/>
-    <w:lsdException w:name="HTML Acronym" w:semiHidden="1" w:unhideWhenUsed="1"/>
-    <w:lsdException w:name="HTML Address" w:semiHidden="1" w:unhideWhenUsed="1"/>
-    <w:lsdException w:name="HTML Cite" w:semiHidden="1" w:unhideWhenUsed="1"/>
-    <w:lsdException w:name="HTML Code" w:semiHidden="1" w:unhideWhenUsed="1"/>
-    <w:lsdException w:name="HTML Definition" w:semiHidden="1" w:unhideWhenUsed="1"/>
-    <w:lsdException w:name="HTML Keyboard" w:semiHidden="1" w:unhideWhenUsed="1"/>
-    <w:lsdException w:name="HTML Preformatted" w:semiHidden="1" w:unhideWhenUsed="1"/>
-    <w:lsdException w:name="HTML Sample" w:semiHidden="1" w:unhideWhenUsed="1"/>
-    <w:lsdException w:name="HTML Typewriter" w:semiHidden="1" w:unhideWhenUsed="1"/>
-    <w:lsdException w:name="HTML Variable" w:semiHidden="1" w:unhideWhenUsed="1"/>
-    <w:lsdException w:name="Normal Table" w:semiHidden="1" w:unhideWhenUsed="1"/>
-    <w:lsdException w:name="annotation subject" w:semiHidden="1" w:unhideWhenUsed="1"/>
-    <w:lsdException w:name="No List" w:semiHidden="1" w:unhideWhenUsed="1"/>
-    <w:lsdException w:name="Outline List 1" w:semiHidden="1" w:unhideWhenUsed="1"/>
-    <w:lsdException w:name="Outline List 2" w:semiHidden="1" w:unhideWhenUsed="1"/>
-    <w:lsdException w:name="Outline List 3" w:semiHidden="1" w:unhideWhenUsed="1"/>
-    <w:lsdException w:name="Table Simple 1" w:semiHidden="1" w:unhideWhenUsed="1"/>
-    <w:lsdException w:name="Table Simple 2" w:semiHidden="1" w:unhideWhenUsed="1"/>
-    <w:lsdException w:name="Table Simple 3" w:semiHidden="1" w:unhideWhenUsed="1"/>
-    <w:lsdException w:name="Table Classic 1" w:semiHidden="1" w:unhideWhenUsed="1"/>
-    <w:lsdException w:name="Table Classic 2" w:semiHidden="1" w:unhideWhenUsed="1"/>
-    <w:lsdException w:name="Table Classic 3" w:semiHidden="1" w:unhideWhenUsed="1"/>
-    <w:lsdException w:name="Table Classic 4" w:semiHidden="1" w:unhideWhenUsed="1"/>
-    <w:lsdException w:name="Table Colorful 1" w:semiHidden="1" w:unhideWhenUsed="1"/>
-    <w:lsdException w:name="Table Colorful 2" w:semiHidden="1" w:unhideWhenUsed="1"/>
-    <w:lsdException w:name="Table Colorful 3" w:semiHidden="1" w:unhideWhenUsed="1"/>
-    <w:lsdException w:name="Table Columns 1" w:semiHidden="1" w:unhideWhenUsed="1"/>
-    <w:lsdException w:name="Table Columns 2" w:semiHidden="1" w:unhideWhenUsed="1"/>
-    <w:lsdException w:name="Table Columns 3" w:semiHidden="1" w:unhideWhenUsed="1"/>
-    <w:lsdException w:name="Table Columns 4" w:semiHidden="1" w:unhideWhenUsed="1"/>
-    <w:lsdException w:name="Table Columns 5" w:semiHidden="1" w:unhideWhenUsed="1"/>
-    <w:lsdException w:name="Table Grid 1" w:semiHidden="1" w:unhideWhenUsed="1"/>
-    <w:lsdException w:name="Table Grid 2" w:semiHidden="1" w:unhideWhenUsed="1"/>
-    <w:lsdException w:name="Table Grid 3" w:semiHidden="1" w:unhideWhenUsed="1"/>
-    <w:lsdException w:name="Table Grid 4" w:semiHidden="1" w:unhideWhenUsed="1"/>
-    <w:lsdException w:name="Table Grid 5" w:semiHidden="1" w:unhideWhenUsed="1"/>
-    <w:lsdException w:name="Table Grid 6" w:semiHidden="1" w:unhideWhenUsed="1"/>
-    <w:lsdException w:name="Table Grid 7" w:semiHidden="1" w:unhideWhenUsed="1"/>
-    <w:lsdException w:name="Table Grid 8" w:semiHidden="1" w:unhideWhenUsed="1"/>
-    <w:lsdException w:name="Table List 1" w:semiHidden="1" w:unhideWhenUsed="1"/>
-    <w:lsdException w:name="Table List 2" w:semiHidden="1" w:unhideWhenUsed="1"/>
-    <w:lsdException w:name="Table List 3" w:semiHidden="1" w:unhideWhenUsed="1"/>
-    <w:lsdException w:name="Table List 4" w:semiHidden="1" w:unhideWhenUsed="1"/>
-    <w:lsdException w:name="Table List 5" w:semiHidden="1" w:unhideWhenUsed="1"/>
-    <w:lsdException w:name="Table List 6" w:semiHidden="1" w:unhideWhenUsed="1"/>
-    <w:lsdException w:name="Table List 7" w:semiHidden="1" w:unhideWhenUsed="1"/>
-    <w:lsdException w:name="Table List 8" w:semiHidden="1" w:unhideWhenUsed="1"/>
-    <w:lsdException w:name="Table 3D effects 1" w:semiHidden="1" w:unhideWhenUsed="1"/>
-    <w:lsdException w:name="Table 3D effects 2" w:semiHidden="1" w:unhideWhenUsed="1"/>
-    <w:lsdException w:name="Table 3D effects 3" w:semiHidden="1" w:unhideWhenUsed="1"/>
-    <w:lsdException w:name="Table Contemporary" w:semiHidden="1" w:unhideWhenUsed="1"/>
-    <w:lsdException w:name="Table Elegant" w:semiHidden="1" w:unhideWhenUsed="1"/>
-    <w:lsdException w:name="Table Professional" w:semiHidden="1" w:unhideWhenUsed="1"/>
-    <w:lsdException w:name="Table Subtle 1" w:semiHidden="1" w:unhideWhenUsed="1"/>
-    <w:lsdException w:name="Table Subtle 2" w:semiHidden="1" w:unhideWhenUsed="1"/>
-    <w:lsdException w:name="Table Web 1" w:semiHidden="1" w:unhideWhenUsed="1"/>
-    <w:lsdException w:name="Table Web 2" w:semiHidden="1" w:unhideWhenUsed="1"/>
-    <w:lsdException w:name="Table Web 3" w:semiHidden="1" w:unhideWhenUsed="1"/>
-    <w:lsdException w:name="Balloon Text" w:semiHidden="1" w:unhideWhenUsed="1"/>
-    <w:lsdException w:name="Table Grid" w:uiPriority="39"/>
-    <w:lsdException w:name="Table Theme" w:semiHidden="1" w:unhideWhenUsed="1"/>
-    <w:lsdException w:name="Placeholder Text" w:semiHidden="1"/>
-    <w:lsdException w:name="No Spacing" w:uiPriority="1" w:qFormat="1"/>
-    <w:lsdException w:name="Light Shading" w:uiPriority="60"/>
-    <w:lsdException w:name="Light List" w:uiPriority="61"/>
-    <w:lsdException w:name="Light Grid" w:uiPriority="62"/>
-    <w:lsdException w:name="Medium Shading 1" w:uiPriority="63"/>
-    <w:lsdException w:name="Medium Shading 2" w:uiPriority="64"/>
-    <w:lsdException w:name="Medium List 1" w:uiPriority="65"/>
-    <w:lsdException w:name="Medium List 2" w:uiPriority="66"/>
-    <w:lsdException w:name="Medium Grid 1" w:uiPriority="67"/>
-    <w:lsdException w:name="Medium Grid 2" w:uiPriority="68"/>
-    <w:lsdException w:name="Medium Grid 3" w:uiPriority="69"/>
-    <w:lsdException w:name="Dark List" w:uiPriority="70"/>
-    <w:lsdException w:name="Colorful Shading" w:uiPriority="71"/>
-    <w:lsdException w:name="Colorful List" w:uiPriority="72"/>
-    <w:lsdException w:name="Colorful Grid" w:uiPriority="73"/>
-    <w:lsdException w:name="Light Shading Accent 1" w:uiPriority="60"/>
-    <w:lsdException w:name="Light List Accent 1" w:uiPriority="61"/>
-    <w:lsdException w:name="Light Grid Accent 1" w:uiPriority="62"/>
-    <w:lsdException w:name="Medium Shading 1 Accent 1" w:uiPriority="63"/>
-    <w:lsdException w:name="Medium Shading 2 Accent 1" w:uiPriority="64"/>
-    <w:lsdException w:name="Medium List 1 Accent 1" w:uiPriority="65"/>
-    <w:lsdException w:name="Revision" w:semiHidden="1"/>
-    <w:lsdException w:name="List Paragraph" w:uiPriority="34" w:qFormat="1"/>
-    <w:lsdException w:name="Quote" w:uiPriority="29" w:qFormat="1"/>
-    <w:lsdException w:name="Intense Quote" w:uiPriority="30" w:qFormat="1"/>
-    <w:lsdException w:name="Medium List 2 Accent 1" w:uiPriority="66"/>
-    <w:lsdException w:name="Medium Grid 1 Accent 1" w:uiPriority="67"/>
-    <w:lsdException w:name="Medium Grid 2 Accent 1" w:uiPriority="68"/>
-    <w:lsdException w:name="Medium Grid 3 Accent 1" w:uiPriority="69"/>
-    <w:lsdException w:name="Dark List Accent 1" w:uiPriority="70"/>
-    <w:lsdException w:name="Colorful Shading Accent 1" w:uiPriority="71"/>
-    <w:lsdException w:name="Colorful List Accent 1" w:uiPriority="72"/>
-    <w:lsdException w:name="Colorful Grid Accent 1" w:uiPriority="73"/>
-    <w:lsdException w:name="Light Shading Accent 2" w:uiPriority="60"/>
-    <w:lsdException w:name="Light List Accent 2" w:uiPriority="61"/>
-    <w:lsdException w:name="Light Grid Accent 2" w:uiPriority="62"/>
-    <w:lsdException w:name="Medium Shading 1 Accent 2" w:uiPriority="63"/>
-    <w:lsdException w:name="Medium Shading 2 Accent 2" w:uiPriority="64"/>
-    <w:lsdException w:name="Medium List 1 Accent 2" w:uiPriority="65"/>
-    <w:lsdException w:name="Medium List 2 Accent 2" w:uiPriority="66"/>
-    <w:lsdException w:name="Medium Grid 1 Accent 2" w:uiPriority="67"/>
-    <w:lsdException w:name="Medium Grid 2 Accent 2" w:uiPriority="68"/>
-    <w:lsdException w:name="Medium Grid 3 Accent 2" w:uiPriority="69"/>
-    <w:lsdException w:name="Dark List Accent 2" w:uiPriority="70"/>
-    <w:lsdException w:name="Colorful Shading Accent 2" w:uiPriority="71"/>
-    <w:lsdException w:name="Colorful List Accent 2" w:uiPriority="72"/>
-    <w:lsdException w:name="Colorful Grid Accent 2" w:uiPriority="73"/>
-    <w:lsdException w:name="Light Shading Accent 3" w:uiPriority="60"/>
-    <w:lsdException w:name="Light List Accent 3" w:uiPriority="61"/>
-    <w:lsdException w:name="Light Grid Accent 3" w:uiPriority="62"/>
-    <w:lsdException w:name="Medium Shading 1 Accent 3" w:uiPriority="63"/>
-    <w:lsdException w:name="Medium Shading 2 Accent 3" w:uiPriority="64"/>
-    <w:lsdException w:name="Medium List 1 Accent 3" w:uiPriority="65"/>
-    <w:lsdException w:name="Medium List 2 Accent 3" w:uiPriority="66"/>
-    <w:lsdException w:name="Medium Grid 1 Accent 3" w:uiPriority="67"/>
-    <w:lsdException w:name="Medium Grid 2 Accent 3" w:uiPriority="68"/>
-    <w:lsdException w:name="Medium Grid 3 Accent 3" w:uiPriority="69"/>
-    <w:lsdException w:name="Dark List Accent 3" w:uiPriority="70"/>
-    <w:lsdException w:name="Colorful Shading Accent 3" w:uiPriority="71"/>
-    <w:lsdException w:name="Colorful List Accent 3" w:uiPriority="72"/>
-    <w:lsdException w:name="Colorful Grid Accent 3" w:uiPriority="73"/>
-    <w:lsdException w:name="Light Shading Accent 4" w:uiPriority="60"/>
-    <w:lsdException w:name="Light List Accent 4" w:uiPriority="61"/>
-    <w:lsdException w:name="Light Grid Accent 4" w:uiPriority="62"/>
-    <w:lsdException w:name="Medium Shading 1 Accent 4" w:uiPriority="63"/>
-    <w:lsdException w:name="Medium Shading 2 Accent 4" w:uiPriority="64"/>
-    <w:lsdException w:name="Medium List 1 Accent 4" w:uiPriority="65"/>
-    <w:lsdException w:name="Medium List 2 Accent 4" w:uiPriority="66"/>
-    <w:lsdException w:name="Medium Grid 1 Accent 4" w:uiPriority="67"/>
-    <w:lsdException w:name="Medium Grid 2 Accent 4" w:uiPriority="68"/>
-    <w:lsdException w:name="Medium Grid 3 Accent 4" w:uiPriority="69"/>
-    <w:lsdException w:name="Dark List Accent 4" w:uiPriority="70"/>
-    <w:lsdException w:name="Colorful Shading Accent 4" w:uiPriority="71"/>
-    <w:lsdException w:name="Colorful List Accent 4" w:uiPriority="72"/>
-    <w:lsdException w:name="Colorful Grid Accent 4" w:uiPriority="73"/>
-    <w:lsdException w:name="Light Shading Accent 5" w:uiPriority="60"/>
-    <w:lsdException w:name="Light List Accent 5" w:uiPriority="61"/>
-    <w:lsdException w:name="Light Grid Accent 5" w:uiPriority="62"/>
-    <w:lsdException w:name="Medium Shading 1 Accent 5" w:uiPriority="63"/>
-    <w:lsdException w:name="Medium Shading 2 Accent 5" w:uiPriority="64"/>
-    <w:lsdException w:name="Medium List 1 Accent 5" w:uiPriority="65"/>
-    <w:lsdException w:name="Medium List 2 Accent 5" w:uiPriority="66"/>
-    <w:lsdException w:name="Medium Grid 1 Accent 5" w:uiPriority="67"/>
-    <w:lsdException w:name="Medium Grid 2 Accent 5" w:uiPriority="68"/>
-    <w:lsdException w:name="Medium Grid 3 Accent 5" w:uiPriority="69"/>
-    <w:lsdException w:name="Dark List Accent 5" w:uiPriority="70"/>
-    <w:lsdException w:name="Colorful Shading Accent 5" w:uiPriority="71"/>
-    <w:lsdException w:name="Colorful List Accent 5" w:uiPriority="72"/>
-    <w:lsdException w:name="Colorful Grid Accent 5" w:uiPriority="73"/>
-    <w:lsdException w:name="Light Shading Accent 6" w:uiPriority="60"/>
-    <w:lsdException w:name="Light List Accent 6" w:uiPriority="61"/>
-    <w:lsdException w:name="Light Grid Accent 6" w:uiPriority="62"/>
-    <w:lsdException w:name="Medium Shading 1 Accent 6" w:uiPriority="63"/>
-    <w:lsdException w:name="Medium Shading 2 Accent 6" w:uiPriority="64"/>
-    <w:lsdException w:name="Medium List 1 Accent 6" w:uiPriority="65"/>
-    <w:lsdException w:name="Medium List 2 Accent 6" w:uiPriority="66"/>
-    <w:lsdException w:name="Medium Grid 1 Accent 6" w:uiPriority="67"/>
-    <w:lsdException w:name="Medium Grid 2 Accent 6" w:uiPriority="68"/>
-    <w:lsdException w:name="Medium Grid 3 Accent 6" w:uiPriority="69"/>
-    <w:lsdException w:name="Dark List Accent 6" w:uiPriority="70"/>
-    <w:lsdException w:name="Colorful Shading Accent 6" w:uiPriority="71"/>
-    <w:lsdException w:name="Colorful List Accent 6" w:uiPriority="72"/>
-    <w:lsdException w:name="Colorful Grid Accent 6" w:uiPriority="73"/>
-    <w:lsdException w:name="Subtle Emphasis" w:uiPriority="19" w:qFormat="1"/>
-    <w:lsdException w:name="Intense Emphasis" w:uiPriority="21" w:qFormat="1"/>
-    <w:lsdException w:name="Subtle Reference" w:uiPriority="31" w:qFormat="1"/>
-    <w:lsdException w:name="Intense Reference" w:uiPriority="32" w:qFormat="1"/>
-    <w:lsdException w:name="Book Title" w:uiPriority="33" w:qFormat="1"/>
-    <w:lsdException w:name="Bibliography" w:semiHidden="1" w:uiPriority="37" w:unhideWhenUsed="1"/>
-    <w:lsdException w:name="TOC Heading" w:semiHidden="1" w:uiPriority="39" w:unhideWhenUsed="1" w:qFormat="1"/>
-    <w:lsdException w:name="Plain Table 1" w:uiPriority="41"/>
-    <w:lsdException w:name="Plain Table 2" w:uiPriority="42"/>
-    <w:lsdException w:name="Plain Table 3" w:uiPriority="43"/>
-    <w:lsdException w:name="Plain Table 4" w:uiPriority="44"/>
-    <w:lsdException w:name="Plain Table 5" w:uiPriority="45"/>
-    <w:lsdException w:name="Grid Table Light" w:uiPriority="40"/>
-    <w:lsdException w:name="Grid Table 1 Light" w:uiPriority="46"/>
-    <w:lsdException w:name="Grid Table 2" w:uiPriority="47"/>
-    <w:lsdException w:name="Grid Table 3" w:uiPriority="48"/>
-    <w:lsdException w:name="Grid Table 4" w:uiPriority="49"/>
-    <w:lsdException w:name="Grid Table 5 Dark" w:uiPriority="50"/>
-    <w:lsdException w:name="Grid Table 6 Colorful" w:uiPriority="51"/>
-    <w:lsdException w:name="Grid Table 7 Colorful" w:uiPriority="52"/>
-    <w:lsdException w:name="Grid Table 1 Light Accent 1" w:uiPriority="46"/>
-    <w:lsdException w:name="Grid Table 2 Accent 1" w:uiPriority="47"/>
-    <w:lsdException w:name="Grid Table 3 Accent 1" w:uiPriority="48"/>
-    <w:lsdException w:name="Grid Table 4 Accent 1" w:uiPriority="49"/>
-    <w:lsdException w:name="Grid Table 5 Dark Accent 1" w:uiPriority="50"/>
-    <w:lsdException w:name="Grid Table 6 Colorful Accent 1" w:uiPriority="51"/>
-    <w:lsdException w:name="Grid Table 7 Colorful Accent 1" w:uiPriority="52"/>
-    <w:lsdException w:name="Grid Table 1 Light Accent 2" w:uiPriority="46"/>
-    <w:lsdException w:name="Grid Table 2 Accent 2" w:uiPriority="47"/>
-    <w:lsdException w:name="Grid Table 3 Accent 2" w:uiPriority="48"/>
-    <w:lsdException w:name="Grid Table 4 Accent 2" w:uiPriority="49"/>
-    <w:lsdException w:name="Grid Table 5 Dark Accent 2" w:uiPriority="50"/>
-    <w:lsdException w:name="Grid Table 6 Colorful Accent 2" w:uiPriority="51"/>
-    <w:lsdException w:name="Grid Table 7 Colorful Accent 2" w:uiPriority="52"/>
-    <w:lsdException w:name="Grid Table 1 Light Accent 3" w:uiPriority="46"/>
-    <w:lsdException w:name="Grid Table 2 Accent 3" w:uiPriority="47"/>
-    <w:lsdException w:name="Grid Table 3 Accent 3" w:uiPriority="48"/>
-    <w:lsdException w:name="Grid Table 4 Accent 3" w:uiPriority="49"/>
-    <w:lsdException w:name="Grid Table 5 Dark Accent 3" w:uiPriority="50"/>
-    <w:lsdException w:name="Grid Table 6 Colorful Accent 3" w:uiPriority="51"/>
-    <w:lsdException w:name="Grid Table 7 Colorful Accent 3" w:uiPriority="52"/>
-    <w:lsdException w:name="Grid Table 1 Light Accent 4" w:uiPriority="46"/>
-    <w:lsdException w:name="Grid Table 2 Accent 4" w:uiPriority="47"/>
-    <w:lsdException w:name="Grid Table 3 Accent 4" w:uiPriority="48"/>
-    <w:lsdException w:name="Grid Table 4 Accent 4" w:uiPriority="49"/>
-    <w:lsdException w:name="Grid Table 5 Dark Accent 4" w:uiPriority="50"/>
-    <w:lsdException w:name="Grid Table 6 Colorful Accent 4" w:uiPriority="51"/>
-    <w:lsdException w:name="Grid Table 7 Colorful Accent 4" w:uiPriority="52"/>
-    <w:lsdException w:name="Grid Table 1 Light Accent 5" w:uiPriority="46"/>
-    <w:lsdException w:name="Grid Table 2 Accent 5" w:uiPriority="47"/>
-    <w:lsdException w:name="Grid Table 3 Accent 5" w:uiPriority="48"/>
-    <w:lsdException w:name="Grid Table 4 Accent 5" w:uiPriority="49"/>
-    <w:lsdException w:name="Grid Table 5 Dark Accent 5" w:uiPriority="50"/>
-    <w:lsdException w:name="Grid Table 6 Colorful Accent 5" w:uiPriority="51"/>
-    <w:lsdException w:name="Grid Table 7 Colorful Accent 5" w:uiPriority="52"/>
-    <w:lsdException w:name="Grid Table 1 Light Accent 6" w:uiPriority="46"/>
-    <w:lsdException w:name="Grid Table 2 Accent 6" w:uiPriority="47"/>
-    <w:lsdException w:name="Grid Table 3 Accent 6" w:uiPriority="48"/>
-    <w:lsdException w:name="Grid Table 4 Accent 6" w:uiPriority="49"/>
-    <w:lsdException w:name="Grid Table 5 Dark Accent 6" w:uiPriority="50"/>
-    <w:lsdException w:name="Grid Table 6 Colorful Accent 6" w:uiPriority="51"/>
-    <w:lsdException w:name="Grid Table 7 Colorful Accent 6" w:uiPriority="52"/>
-    <w:lsdException w:name="List Table 1 Light" w:uiPriority="46"/>
-    <w:lsdException w:name="List Table 2" w:uiPriority="47"/>
-    <w:lsdException w:name="List Table 3" w:uiPriority="48"/>
-    <w:lsdException w:name="List Table 4" w:uiPriority="49"/>
-    <w:lsdException w:name="List Table 5 Dark" w:uiPriority="50"/>
-    <w:lsdException w:name="List Table 6 Colorful" w:uiPriority="51"/>
-    <w:lsdException w:name="List Table 7 Colorful" w:uiPriority="52"/>
-    <w:lsdException w:name="List Table 1 Light Accent 1" w:uiPriority="46"/>
-    <w:lsdException w:name="List Table 2 Accent 1" w:uiPriority="47"/>
-    <w:lsdException w:name="List Table 3 Accent 1" w:uiPriority="48"/>
-    <w:lsdException w:name="List Table 4 Accent 1" w:uiPriority="49"/>
-    <w:lsdException w:name="List Table 5 Dark Accent 1" w:uiPriority="50"/>
-    <w:lsdException w:name="List Table 6 Colorful Accent 1" w:uiPriority="51"/>
-    <w:lsdException w:name="List Table 7 Colorful Accent 1" w:uiPriority="52"/>
-    <w:lsdException w:name="List Table 1 Light Accent 2" w:uiPriority="46"/>
-    <w:lsdException w:name="List Table 2 Accent 2" w:uiPriority="47"/>
-    <w:lsdException w:name="List Table 3 Accent 2" w:uiPriority="48"/>
-    <w:lsdException w:name="List Table 4 Accent 2" w:uiPriority="49"/>
-    <w:lsdException w:name="List Table 5 Dark Accent 2" w:uiPriority="50"/>
-    <w:lsdException w:name="List Table 6 Colorful Accent 2" w:uiPriority="51"/>
-    <w:lsdException w:name="List Table 7 Colorful Accent 2" w:uiPriority="52"/>
-    <w:lsdException w:name="List Table 1 Light Accent 3" w:uiPriority="46"/>
-    <w:lsdException w:name="List Table 2 Accent 3" w:uiPriority="47"/>
-    <w:lsdException w:name="List Table 3 Accent 3" w:uiPriority="48"/>
-    <w:lsdException w:name="List Table 4 Accent 3" w:uiPriority="49"/>
-    <w:lsdException w:name="List Table 5 Dark Accent 3" w:uiPriority="50"/>
-    <w:lsdException w:name="List Table 6 Colorful Accent 3" w:uiPriority="51"/>
-    <w:lsdException w:name="List Table 7 Colorful Accent 3" w:uiPriority="52"/>
-    <w:lsdException w:name="List Table 1 Light Accent 4" w:uiPriority="46"/>
-    <w:lsdException w:name="List Table 2 Accent 4" w:uiPriority="47"/>
-    <w:lsdException w:name="List Table 3 Accent 4" w:uiPriority="48"/>
-    <w:lsdException w:name="List Table 4 Accent 4" w:uiPriority="49"/>
-    <w:lsdException w:name="List Table 5 Dark Accent 4" w:uiPriority="50"/>
-    <w:lsdException w:name="List Table 6 Colorful Accent 4" w:uiPriority="51"/>
-    <w:lsdException w:name="List Table 7 Colorful Accent 4" w:uiPriority="52"/>
-    <w:lsdException w:name="List Table 1 Light Accent 5" w:uiPriority="46"/>
-    <w:lsdException w:name="List Table 2 Accent 5" w:uiPriority="47"/>
-    <w:lsdException w:name="List Table 3 Accent 5" w:uiPriority="48"/>
-    <w:lsdException w:name="List Table 4 Accent 5" w:uiPriority="49"/>
-    <w:lsdException w:name="List Table 5 Dark Accent 5" w:uiPriority="50"/>
-    <w:lsdException w:name="List Table 6 Colorful Accent 5" w:uiPriority="51"/>
-    <w:lsdException w:name="List Table 7 Colorful Accent 5" w:uiPriority="52"/>
-    <w:lsdException w:name="List Table 1 Light Accent 6" w:uiPriority="46"/>
-    <w:lsdException w:name="List Table 2 Accent 6" w:uiPriority="47"/>
-    <w:lsdException w:name="List Table 3 Accent 6" w:uiPriority="48"/>
-    <w:lsdException w:name="List Table 4 Accent 6" w:uiPriority="49"/>
-    <w:lsdException w:name="List Table 5 Dark Accent 6" w:uiPriority="50"/>
-    <w:lsdException w:name="List Table 6 Colorful Accent 6" w:uiPriority="51"/>
-    <w:lsdException w:name="List Table 7 Colorful Accent 6" w:uiPriority="52"/>
+  <w:latentStyles w:defLockedState="0" w:defUIPriority="99" w:defSemiHidden="1" w:defUnhideWhenUsed="1" w:defQFormat="0" w:count="267">
+    <w:lsdException w:name="Normal" w:semiHidden="0" w:uiPriority="0" w:unhideWhenUsed="0" w:qFormat="1"/>
+    <w:lsdException w:name="heading 1" w:semiHidden="0" w:uiPriority="9" w:unhideWhenUsed="0" w:qFormat="1"/>
+    <w:lsdException w:name="heading 2" w:uiPriority="9" w:qFormat="1"/>
+    <w:lsdException w:name="heading 3" w:uiPriority="9" w:qFormat="1"/>
+    <w:lsdException w:name="heading 4" w:uiPriority="9" w:qFormat="1"/>
+    <w:lsdException w:name="heading 5" w:uiPriority="9" w:qFormat="1"/>
+    <w:lsdException w:name="heading 6" w:uiPriority="9" w:qFormat="1"/>
+    <w:lsdException w:name="heading 7" w:uiPriority="9" w:qFormat="1"/>
+    <w:lsdException w:name="heading 8" w:uiPriority="9" w:qFormat="1"/>
+    <w:lsdException w:name="heading 9" w:uiPriority="9" w:qFormat="1"/>
+    <w:lsdException w:name="toc 1" w:uiPriority="39"/>
+    <w:lsdException w:name="toc 2" w:uiPriority="39"/>
+    <w:lsdException w:name="toc 3" w:uiPriority="39"/>
+    <w:lsdException w:name="toc 4" w:uiPriority="39"/>
+    <w:lsdException w:name="toc 5" w:uiPriority="39"/>
+    <w:lsdException w:name="toc 6" w:uiPriority="39"/>
+    <w:lsdException w:name="toc 7" w:uiPriority="39"/>
+    <w:lsdException w:name="toc 8" w:uiPriority="39"/>
+    <w:lsdException w:name="toc 9" w:uiPriority="39"/>
+    <w:lsdException w:name="caption" w:uiPriority="35" w:qFormat="1"/>
+    <w:lsdException w:name="Title" w:semiHidden="0" w:uiPriority="10" w:unhideWhenUsed="0" w:qFormat="1"/>
+    <w:lsdException w:name="Default Paragraph Font" w:uiPriority="1"/>
+    <w:lsdException w:name="Subtitle" w:semiHidden="0" w:uiPriority="11" w:unhideWhenUsed="0" w:qFormat="1"/>
+    <w:lsdException w:name="Strong" w:semiHidden="0" w:uiPriority="22" w:unhideWhenUsed="0" w:qFormat="1"/>
+    <w:lsdException w:name="Emphasis" w:semiHidden="0" w:uiPriority="20" w:unhideWhenUsed="0" w:qFormat="1"/>
+    <w:lsdException w:name="Table Grid" w:semiHidden="0" w:uiPriority="39" w:unhideWhenUsed="0"/>
+    <w:lsdException w:name="Placeholder Text" w:unhideWhenUsed="0"/>
+    <w:lsdException w:name="No Spacing" w:semiHidden="0" w:uiPriority="1" w:unhideWhenUsed="0" w:qFormat="1"/>
+    <w:lsdException w:name="Light Shading" w:semiHidden="0" w:uiPriority="60" w:unhideWhenUsed="0"/>
+    <w:lsdException w:name="Light List" w:semiHidden="0" w:uiPriority="61" w:unhideWhenUsed="0"/>
+    <w:lsdException w:name="Light Grid" w:semiHidden="0" w:uiPriority="62" w:unhideWhenUsed="0"/>
+    <w:lsdException w:name="Medium Shading 1" w:semiHidden="0" w:uiPriority="63" w:unhideWhenUsed="0"/>
+    <w:lsdException w:name="Medium Shading 2" w:semiHidden="0" w:uiPriority="64" w:unhideWhenUsed="0"/>
+    <w:lsdException w:name="Medium List 1" w:semiHidden="0" w:uiPriority="65" w:unhideWhenUsed="0"/>
+    <w:lsdException w:name="Medium List 2" w:semiHidden="0" w:uiPriority="66" w:unhideWhenUsed="0"/>
+    <w:lsdException w:name="Medium Grid 1" w:semiHidden="0" w:uiPriority="67" w:unhideWhenUsed="0"/>
+    <w:lsdException w:name="Medium Grid 2" w:semiHidden="0" w:uiPriority="68" w:unhideWhenUsed="0"/>
+    <w:lsdException w:name="Medium Grid 3" w:semiHidden="0" w:uiPriority="69" w:unhideWhenUsed="0"/>
+    <w:lsdException w:name="Dark List" w:semiHidden="0" w:uiPriority="70" w:unhideWhenUsed="0"/>
+    <w:lsdException w:name="Colorful Shading" w:semiHidden="0" w:uiPriority="71" w:unhideWhenUsed="0"/>
+    <w:lsdException w:name="Colorful List" w:semiHidden="0" w:uiPriority="72" w:unhideWhenUsed="0"/>
+    <w:lsdException w:name="Colorful Grid" w:semiHidden="0" w:uiPriority="73" w:unhideWhenUsed="0"/>
+    <w:lsdException w:name="Light Shading Accent 1" w:semiHidden="0" w:uiPriority="60" w:unhideWhenUsed="0"/>
+    <w:lsdException w:name="Light List Accent 1" w:semiHidden="0" w:uiPriority="61" w:unhideWhenUsed="0"/>
+    <w:lsdException w:name="Light Grid Accent 1" w:semiHidden="0" w:uiPriority="62" w:unhideWhenUsed="0"/>
+    <w:lsdException w:name="Medium Shading 1 Accent 1" w:semiHidden="0" w:uiPriority="63" w:unhideWhenUsed="0"/>
+    <w:lsdException w:name="Medium Shading 2 Accent 1" w:semiHidden="0" w:uiPriority="64" w:unhideWhenUsed="0"/>
+    <w:lsdException w:name="Medium List 1 Accent 1" w:semiHidden="0" w:uiPriority="65" w:unhideWhenUsed="0"/>
+    <w:lsdException w:name="Revision" w:unhideWhenUsed="0"/>
+    <w:lsdException w:name="List Paragraph" w:semiHidden="0" w:uiPriority="34" w:unhideWhenUsed="0" w:qFormat="1"/>
+    <w:lsdException w:name="Quote" w:semiHidden="0" w:uiPriority="29" w:unhideWhenUsed="0" w:qFormat="1"/>
+    <w:lsdException w:name="Intense Quote" w:semiHidden="0" w:uiPriority="30" w:unhideWhenUsed="0" w:qFormat="1"/>
+    <w:lsdException w:name="Medium List 2 Accent 1" w:semiHidden="0" w:uiPriority="66" w:unhideWhenUsed="0"/>
+    <w:lsdException w:name="Medium Grid 1 Accent 1" w:semiHidden="0" w:uiPriority="67" w:unhideWhenUsed="0"/>
+    <w:lsdException w:name="Medium Grid 2 Accent 1" w:semiHidden="0" w:uiPriority="68" w:unhideWhenUsed="0"/>
+    <w:lsdException w:name="Medium Grid 3 Accent 1" w:semiHidden="0" w:uiPriority="69" w:unhideWhenUsed="0"/>
+    <w:lsdException w:name="Dark List Accent 1" w:semiHidden="0" w:uiPriority="70" w:unhideWhenUsed="0"/>
+    <w:lsdException w:name="Colorful Shading Accent 1" w:semiHidden="0" w:uiPriority="71" w:unhideWhenUsed="0"/>
+    <w:lsdException w:name="Colorful List Accent 1" w:semiHidden="0" w:uiPriority="72" w:unhideWhenUsed="0"/>
+    <w:lsdException w:name="Colorful Grid Accent 1" w:semiHidden="0" w:uiPriority="73" w:unhideWhenUsed="0"/>
+    <w:lsdException w:name="Light Shading Accent 2" w:semiHidden="0" w:uiPriority="60" w:unhideWhenUsed="0"/>
+    <w:lsdException w:name="Light List Accent 2" w:semiHidden="0" w:uiPriority="61" w:unhideWhenUsed="0"/>
+    <w:lsdException w:name="Light Grid Accent 2" w:semiHidden="0" w:uiPriority="62" w:unhideWhenUsed="0"/>
+    <w:lsdException w:name="Medium Shading 1 Accent 2" w:semiHidden="0" w:uiPriority="63" w:unhideWhenUsed="0"/>
+    <w:lsdException w:name="Medium Shading 2 Accent 2" w:semiHidden="0" w:uiPriority="64" w:unhideWhenUsed="0"/>
+    <w:lsdException w:name="Medium List 1 Accent 2" w:semiHidden="0" w:uiPriority="65" w:unhideWhenUsed="0"/>
+    <w:lsdException w:name="Medium List 2 Accent 2" w:semiHidden="0" w:uiPriority="66" w:unhideWhenUsed="0"/>
+    <w:lsdException w:name="Medium Grid 1 Accent 2" w:semiHidden="0" w:uiPriority="67" w:unhideWhenUsed="0"/>
+    <w:lsdException w:name="Medium Grid 2 Accent 2" w:semiHidden="0" w:uiPriority="68" w:unhideWhenUsed="0"/>
+    <w:lsdException w:name="Medium Grid 3 Accent 2" w:semiHidden="0" w:uiPriority="69" w:unhideWhenUsed="0"/>
+    <w:lsdException w:name="Dark List Accent 2" w:semiHidden="0" w:uiPriority="70" w:unhideWhenUsed="0"/>
+    <w:lsdException w:name="Colorful Shading Accent 2" w:semiHidden="0" w:uiPriority="71" w:unhideWhenUsed="0"/>
+    <w:lsdException w:name="Colorful List Accent 2" w:semiHidden="0" w:uiPriority="72" w:unhideWhenUsed="0"/>
+    <w:lsdException w:name="Colorful Grid Accent 2" w:semiHidden="0" w:uiPriority="73" w:unhideWhenUsed="0"/>
+    <w:lsdException w:name="Light Shading Accent 3" w:semiHidden="0" w:uiPriority="60" w:unhideWhenUsed="0"/>
+    <w:lsdException w:name="Light List Accent 3" w:semiHidden="0" w:uiPriority="61" w:unhideWhenUsed="0"/>
+    <w:lsdException w:name="Light Grid Accent 3" w:semiHidden="0" w:uiPriority="62" w:unhideWhenUsed="0"/>
+    <w:lsdException w:name="Medium Shading 1 Accent 3" w:semiHidden="0" w:uiPriority="63" w:unhideWhenUsed="0"/>
+    <w:lsdException w:name="Medium Shading 2 Accent 3" w:semiHidden="0" w:uiPriority="64" w:unhideWhenUsed="0"/>
+    <w:lsdException w:name="Medium List 1 Accent 3" w:semiHidden="0" w:uiPriority="65" w:unhideWhenUsed="0"/>
+    <w:lsdException w:name="Medium List 2 Accent 3" w:semiHidden="0" w:uiPriority="66" w:unhideWhenUsed="0"/>
+    <w:lsdException w:name="Medium Grid 1 Accent 3" w:semiHidden="0" w:uiPriority="67" w:unhideWhenUsed="0"/>
+    <w:lsdException w:name="Medium Grid 2 Accent 3" w:semiHidden="0" w:uiPriority="68" w:unhideWhenUsed="0"/>
+    <w:lsdException w:name="Medium Grid 3 Accent 3" w:semiHidden="0" w:uiPriority="69" w:unhideWhenUsed="0"/>
+    <w:lsdException w:name="Dark List Accent 3" w:semiHidden="0" w:uiPriority="70" w:unhideWhenUsed="0"/>
+    <w:lsdException w:name="Colorful Shading Accent 3" w:semiHidden="0" w:uiPriority="71" w:unhideWhenUsed="0"/>
+    <w:lsdException w:name="Colorful List Accent 3" w:semiHidden="0" w:uiPriority="72" w:unhideWhenUsed="0"/>
+    <w:lsdException w:name="Colorful Grid Accent 3" w:semiHidden="0" w:uiPriority="73" w:unhideWhenUsed="0"/>
+    <w:lsdException w:name="Light Shading Accent 4" w:semiHidden="0" w:uiPriority="60" w:unhideWhenUsed="0"/>
+    <w:lsdException w:name="Light List Accent 4" w:semiHidden="0" w:uiPriority="61" w:unhideWhenUsed="0"/>
+    <w:lsdException w:name="Light Grid Accent 4" w:semiHidden="0" w:uiPriority="62" w:unhideWhenUsed="0"/>
+    <w:lsdException w:name="Medium Shading 1 Accent 4" w:semiHidden="0" w:uiPriority="63" w:unhideWhenUsed="0"/>
+    <w:lsdException w:name="Medium Shading 2 Accent 4" w:semiHidden="0" w:uiPriority="64" w:unhideWhenUsed="0"/>
+    <w:lsdException w:name="Medium List 1 Accent 4" w:semiHidden="0" w:uiPriority="65" w:unhideWhenUsed="0"/>
+    <w:lsdException w:name="Medium List 2 Accent 4" w:semiHidden="0" w:uiPriority="66" w:unhideWhenUsed="0"/>
+    <w:lsdException w:name="Medium Grid 1 Accent 4" w:semiHidden="0" w:uiPriority="67" w:unhideWhenUsed="0"/>
+    <w:lsdException w:name="Medium Grid 2 Accent 4" w:semiHidden="0" w:uiPriority="68" w:unhideWhenUsed="0"/>
+    <w:lsdException w:name="Medium Grid 3 Accent 4" w:semiHidden="0" w:uiPriority="69" w:unhideWhenUsed="0"/>
+    <w:lsdException w:name="Dark List Accent 4" w:semiHidden="0" w:uiPriority="70" w:unhideWhenUsed="0"/>
+    <w:lsdException w:name="Colorful Shading Accent 4" w:semiHidden="0" w:uiPriority="71" w:unhideWhenUsed="0"/>
+    <w:lsdException w:name="Colorful List Accent 4" w:semiHidden="0" w:uiPriority="72" w:unhideWhenUsed="0"/>
+    <w:lsdException w:name="Colorful Grid Accent 4" w:semiHidden="0" w:uiPriority="73" w:unhideWhenUsed="0"/>
+    <w:lsdException w:name="Light Shading Accent 5" w:semiHidden="0" w:uiPriority="60" w:unhideWhenUsed="0"/>
+    <w:lsdException w:name="Light List Accent 5" w:semiHidden="0" w:uiPriority="61" w:unhideWhenUsed="0"/>
+    <w:lsdException w:name="Light Grid Accent 5" w:semiHidden="0" w:uiPriority="62" w:unhideWhenUsed="0"/>
+    <w:lsdException w:name="Medium Shading 1 Accent 5" w:semiHidden="0" w:uiPriority="63" w:unhideWhenUsed="0"/>
+    <w:lsdException w:name="Medium Shading 2 Accent 5" w:semiHidden="0" w:uiPriority="64" w:unhideWhenUsed="0"/>
+    <w:lsdException w:name="Medium List 1 Accent 5" w:semiHidden="0" w:uiPriority="65" w:unhideWhenUsed="0"/>
+    <w:lsdException w:name="Medium List 2 Accent 5" w:semiHidden="0" w:uiPriority="66" w:unhideWhenUsed="0"/>
+    <w:lsdException w:name="Medium Grid 1 Accent 5" w:semiHidden="0" w:uiPriority="67" w:unhideWhenUsed="0"/>
+    <w:lsdException w:name="Medium Grid 2 Accent 5" w:semiHidden="0" w:uiPriority="68" w:unhideWhenUsed="0"/>
+    <w:lsdException w:name="Medium Grid 3 Accent 5" w:semiHidden="0" w:uiPriority="69" w:unhideWhenUsed="0"/>
+    <w:lsdException w:name="Dark List Accent 5" w:semiHidden="0" w:uiPriority="70" w:unhideWhenUsed="0"/>
+    <w:lsdException w:name="Colorful Shading Accent 5" w:semiHidden="0" w:uiPriority="71" w:unhideWhenUsed="0"/>
+    <w:lsdException w:name="Colorful List Accent 5" w:semiHidden="0" w:uiPriority="72" w:unhideWhenUsed="0"/>
+    <w:lsdException w:name="Colorful Grid Accent 5" w:semiHidden="0" w:uiPriority="73" w:unhideWhenUsed="0"/>
+    <w:lsdException w:name="Light Shading Accent 6" w:semiHidden="0" w:uiPriority="60" w:unhideWhenUsed="0"/>
+    <w:lsdException w:name="Light List Accent 6" w:semiHidden="0" w:uiPriority="61" w:unhideWhenUsed="0"/>
+    <w:lsdException w:name="Light Grid Accent 6" w:semiHidden="0" w:uiPriority="62" w:unhideWhenUsed="0"/>
+    <w:lsdException w:name="Medium Shading 1 Accent 6" w:semiHidden="0" w:uiPriority="63" w:unhideWhenUsed="0"/>
+    <w:lsdException w:name="Medium Shading 2 Accent 6" w:semiHidden="0" w:uiPriority="64" w:unhideWhenUsed="0"/>
+    <w:lsdException w:name="Medium List 1 Accent 6" w:semiHidden="0" w:uiPriority="65" w:unhideWhenUsed="0"/>
+    <w:lsdException w:name="Medium List 2 Accent 6" w:semiHidden="0" w:uiPriority="66" w:unhideWhenUsed="0"/>
+    <w:lsdException w:name="Medium Grid 1 Accent 6" w:semiHidden="0" w:uiPriority="67" w:unhideWhenUsed="0"/>
+    <w:lsdException w:name="Medium Grid 2 Accent 6" w:semiHidden="0" w:uiPriority="68" w:unhideWhenUsed="0"/>
+    <w:lsdException w:name="Medium Grid 3 Accent 6" w:semiHidden="0" w:uiPriority="69" w:unhideWhenUsed="0"/>
+    <w:lsdException w:name="Dark List Accent 6" w:semiHidden="0" w:uiPriority="70" w:unhideWhenUsed="0"/>
+    <w:lsdException w:name="Colorful Shading Accent 6" w:semiHidden="0" w:uiPriority="71" w:unhideWhenUsed="0"/>
+    <w:lsdException w:name="Colorful List Accent 6" w:semiHidden="0" w:uiPriority="72" w:unhideWhenUsed="0"/>
+    <w:lsdException w:name="Colorful Grid Accent 6" w:semiHidden="0" w:uiPriority="73" w:unhideWhenUsed="0"/>
+    <w:lsdException w:name="Subtle Emphasis" w:semiHidden="0" w:uiPriority="19" w:unhideWhenUsed="0" w:qFormat="1"/>
+    <w:lsdException w:name="Intense Emphasis" w:semiHidden="0" w:uiPriority="21" w:unhideWhenUsed="0" w:qFormat="1"/>
+    <w:lsdException w:name="Subtle Reference" w:semiHidden="0" w:uiPriority="31" w:unhideWhenUsed="0" w:qFormat="1"/>
+    <w:lsdException w:name="Intense Reference" w:semiHidden="0" w:uiPriority="32" w:unhideWhenUsed="0" w:qFormat="1"/>
+    <w:lsdException w:name="Book Title" w:semiHidden="0" w:uiPriority="33" w:unhideWhenUsed="0" w:qFormat="1"/>
+    <w:lsdException w:name="Bibliography" w:uiPriority="37"/>
+    <w:lsdException w:name="TOC Heading" w:uiPriority="39" w:qFormat="1"/>
   </w:latentStyles>
   <w:style w:type="paragraph" w:default="1" w:styleId="a">
     <w:name w:val="Normal"/>
@@ -5975,6 +6052,7 @@
     <w:uiPriority w:val="99"/>
     <w:semiHidden/>
     <w:unhideWhenUsed/>
+    <w:qFormat/>
     <w:tblPr>
       <w:tblInd w:w="0" w:type="dxa"/>
       <w:tblCellMar>
@@ -5990,6 +6068,17 @@
     <w:uiPriority w:val="99"/>
     <w:semiHidden/>
     <w:unhideWhenUsed/>
+  </w:style>
+  <w:style w:type="paragraph" w:styleId="a3">
+    <w:name w:val="List Paragraph"/>
+    <w:basedOn w:val="a"/>
+    <w:uiPriority w:val="34"/>
+    <w:qFormat/>
+    <w:rsid w:val="002F4937"/>
+    <w:pPr>
+      <w:ind w:left="720"/>
+      <w:contextualSpacing/>
+    </w:pPr>
   </w:style>
 </w:styles>
 </file>
@@ -6249,8 +6338,20 @@
   <a:extraClrSchemeLst/>
   <a:extLst>
     <a:ext uri="{05A4C25C-085E-4340-85A3-A5531E510DB2}">
-      <thm15:themeFamily xmlns:thm15="http://schemas.microsoft.com/office/thememl/2012/main" name="Office Theme" id="{62F939B6-93AF-4DB8-9C6B-D6C7DFDC589F}" vid="{4A3C46E8-61CC-4603-A589-7422A47A8E4A}"/>
+      <thm15:themeFamily xmlns:thm15="http://schemas.microsoft.com/office/thememl/2012/main" xmlns="" name="Office Theme" id="{62F939B6-93AF-4DB8-9C6B-D6C7DFDC589F}" vid="{4A3C46E8-61CC-4603-A589-7422A47A8E4A}"/>
     </a:ext>
   </a:extLst>
 </a:theme>
+</file>
+
+<file path=customXml/item1.xml><?xml version="1.0" encoding="utf-8"?>
+<b:Sources xmlns:b="http://schemas.openxmlformats.org/officeDocument/2006/bibliography" xmlns="http://schemas.openxmlformats.org/officeDocument/2006/bibliography" SelectedStyle="\APA.XSL" StyleName="APA"/>
+</file>
+
+<file path=customXml/itemProps1.xml><?xml version="1.0" encoding="utf-8"?>
+<ds:datastoreItem xmlns:ds="http://schemas.openxmlformats.org/officeDocument/2006/customXml" ds:itemID="{A6D677C5-F89E-43CF-9E4F-D390625BA9DE}">
+  <ds:schemaRefs>
+    <ds:schemaRef ds:uri="http://schemas.openxmlformats.org/officeDocument/2006/bibliography"/>
+  </ds:schemaRefs>
+</ds:datastoreItem>
 </file>
</xml_diff>